<commit_message>
re-factoring list inside design document.
re-factoring list inside design document. in addition to code needed to
mask user input.
</commit_message>
<xml_diff>
--- a/Risk/ProjDocs/RiskGame_Team31_DesignDocument.docx
+++ b/Risk/ProjDocs/RiskGame_Team31_DesignDocument.docx
@@ -17,8 +17,6 @@
         </w:rPr>
       </w:sdtEndPr>
       <w:sdtContent>
-        <w:bookmarkStart w:id="0" w:name="_GoBack" w:displacedByCustomXml="prev"/>
-        <w:bookmarkEnd w:id="0" w:displacedByCustomXml="prev"/>
         <w:p>
           <w:pPr>
             <w:ind w:left="2160" w:firstLine="720"/>
@@ -93,15 +91,10 @@
           </w:r>
           <w:r>
             <w:tab/>
-          </w:r>
-          <w:r>
-            <w:t xml:space="preserve">Risk game </w:t>
-          </w:r>
-          <w:r>
-            <w:t xml:space="preserve">- </w:t>
-          </w:r>
-          <w:r>
-            <w:t>build 1</w:t>
+            <w:t xml:space="preserve">Risk game - build </w:t>
+          </w:r>
+          <w:r>
+            <w:t>2</w:t>
           </w:r>
         </w:p>
         <w:p/>
@@ -359,112 +352,7 @@
               <w:sz w:val="20"/>
               <w:szCs w:val="20"/>
             </w:rPr>
-            <w:t xml:space="preserve">and build a simple Risk game, </w:t>
-          </w:r>
-          <w:r>
-            <w:rPr>
-              <w:sz w:val="20"/>
-              <w:szCs w:val="20"/>
-            </w:rPr>
-            <w:t>A Risk game</w:t>
-          </w:r>
-          <w:r>
-            <w:rPr>
-              <w:sz w:val="20"/>
-              <w:szCs w:val="20"/>
-            </w:rPr>
-            <w:t xml:space="preserve"> </w:t>
-          </w:r>
-          <w:r>
-            <w:rPr>
-              <w:sz w:val="20"/>
-              <w:szCs w:val="20"/>
-            </w:rPr>
-            <w:t>consists of a connected graph map representing a world map, where each node is a country and each</w:t>
-          </w:r>
-          <w:r>
-            <w:rPr>
-              <w:sz w:val="20"/>
-              <w:szCs w:val="20"/>
-            </w:rPr>
-            <w:t xml:space="preserve"> </w:t>
-          </w:r>
-          <w:r>
-            <w:rPr>
-              <w:sz w:val="20"/>
-              <w:szCs w:val="20"/>
-            </w:rPr>
-            <w:t xml:space="preserve">edge represents adjacency between countries. </w:t>
-          </w:r>
-          <w:r>
-            <w:rPr>
-              <w:sz w:val="20"/>
-              <w:szCs w:val="20"/>
-            </w:rPr>
-            <w:t>Three to</w:t>
-          </w:r>
-          <w:r>
-            <w:rPr>
-              <w:sz w:val="20"/>
-              <w:szCs w:val="20"/>
-            </w:rPr>
-            <w:t xml:space="preserve"> </w:t>
-          </w:r>
-          <w:r>
-            <w:rPr>
-              <w:sz w:val="20"/>
-              <w:szCs w:val="20"/>
-            </w:rPr>
-            <w:t>six</w:t>
-          </w:r>
-          <w:r>
-            <w:rPr>
-              <w:sz w:val="20"/>
-              <w:szCs w:val="20"/>
-            </w:rPr>
-            <w:t xml:space="preserve"> players can play by placing armies on</w:t>
-          </w:r>
-          <w:r>
-            <w:rPr>
-              <w:sz w:val="20"/>
-              <w:szCs w:val="20"/>
-            </w:rPr>
-            <w:t xml:space="preserve"> </w:t>
-          </w:r>
-          <w:r>
-            <w:rPr>
-              <w:sz w:val="20"/>
-              <w:szCs w:val="20"/>
-            </w:rPr>
-            <w:t>countries they own, from which they can attack adjacent</w:t>
-          </w:r>
-          <w:r>
-            <w:rPr>
-              <w:sz w:val="20"/>
-              <w:szCs w:val="20"/>
-            </w:rPr>
-            <w:t xml:space="preserve"> </w:t>
-          </w:r>
-          <w:r>
-            <w:rPr>
-              <w:sz w:val="20"/>
-              <w:szCs w:val="20"/>
-            </w:rPr>
-            <w:t>countries to conquer them. The objective of the</w:t>
-          </w:r>
-          <w:r>
-            <w:rPr>
-              <w:sz w:val="20"/>
-              <w:szCs w:val="20"/>
-            </w:rPr>
-            <w:t xml:space="preserve"> </w:t>
-          </w:r>
-          <w:r>
-            <w:rPr>
-              <w:sz w:val="20"/>
-              <w:szCs w:val="20"/>
-            </w:rPr>
-            <w:t>game is to conquer all countries on the map.</w:t>
+            <w:t>and build a simple Risk game, A Risk game consists of a connected graph map representing a world map, where each node is a country and each edge represents adjacency between countries. Three to six players can play by placing armies on countries they own, from which they can attack adjacent countries to conquer them. The objective of the game is to conquer all countries on the map.</w:t>
           </w:r>
           <w:r>
             <w:rPr>
@@ -487,14 +375,7 @@
               <w:sz w:val="20"/>
               <w:szCs w:val="20"/>
             </w:rPr>
-            <w:t xml:space="preserve">To </w:t>
-          </w:r>
-          <w:r>
-            <w:rPr>
-              <w:sz w:val="20"/>
-              <w:szCs w:val="20"/>
-            </w:rPr>
-            <w:t>deliver an operational version demonstrating a subset of the capacity of your system. This is about demonstrating that the code build is effectively aimed at solving specific project problems or completely implementing specific system features.</w:t>
+            <w:t>To deliver an operational version demonstrating a subset of the capacity of your system. This is about demonstrating that the code build is effectively aimed at solving specific project problems or completely implementing specific system features.</w:t>
           </w:r>
         </w:p>
         <w:p>
@@ -1493,14 +1374,7 @@
           <w:sz w:val="20"/>
           <w:szCs w:val="20"/>
         </w:rPr>
-        <w:t xml:space="preserve"> - </w:t>
-      </w:r>
-      <w:r>
-        <w:rPr>
-          <w:sz w:val="20"/>
-          <w:szCs w:val="20"/>
-        </w:rPr>
-        <w:t>java style</w:t>
+        <w:t xml:space="preserve"> - java style</w:t>
       </w:r>
     </w:p>
     <w:p>
@@ -1944,25 +1818,7 @@
           <w:szCs w:val="20"/>
           <w:lang w:val="fr-CA"/>
         </w:rPr>
-        <w:t>.</w:t>
-      </w:r>
-      <w:r>
-        <w:rPr>
-          <w:rFonts w:cstheme="minorHAnsi"/>
-          <w:sz w:val="20"/>
-          <w:szCs w:val="20"/>
-          <w:lang w:val="fr-CA"/>
-        </w:rPr>
-        <w:t>riskgamet31</w:t>
-      </w:r>
-      <w:r>
-        <w:rPr>
-          <w:rFonts w:cstheme="minorHAnsi"/>
-          <w:sz w:val="20"/>
-          <w:szCs w:val="20"/>
-          <w:lang w:val="fr-CA"/>
-        </w:rPr>
-        <w:t>.configuration</w:t>
+        <w:t>.riskgamet31.configuration</w:t>
       </w:r>
       <w:proofErr w:type="gramEnd"/>
       <w:r>
@@ -2049,15 +1905,7 @@
           <w:sz w:val="20"/>
           <w:szCs w:val="20"/>
         </w:rPr>
-        <w:t>.</w:t>
-      </w:r>
-      <w:r>
-        <w:rPr>
-          <w:rFonts w:cstheme="minorHAnsi"/>
-          <w:sz w:val="20"/>
-          <w:szCs w:val="20"/>
-        </w:rPr>
-        <w:t>controller</w:t>
+        <w:t>.controller</w:t>
       </w:r>
       <w:r>
         <w:rPr>
@@ -2527,15 +2375,7 @@
           <w:sz w:val="20"/>
           <w:szCs w:val="20"/>
         </w:rPr>
-        <w:t>test.</w:t>
-      </w:r>
-      <w:r>
-        <w:rPr>
-          <w:rFonts w:cstheme="minorHAnsi"/>
-          <w:sz w:val="20"/>
-          <w:szCs w:val="20"/>
-        </w:rPr>
-        <w:t>mapdata</w:t>
+        <w:t>test.mapdata</w:t>
       </w:r>
       <w:proofErr w:type="gramEnd"/>
     </w:p>
@@ -2677,19 +2517,69 @@
       <w:pPr>
         <w:pStyle w:val="ListParagraph"/>
       </w:pPr>
+    </w:p>
+    <w:p>
+      <w:pPr>
+        <w:pStyle w:val="ListParagraph"/>
+      </w:pPr>
+    </w:p>
+    <w:p>
+      <w:pPr>
+        <w:pStyle w:val="ListParagraph"/>
+      </w:pPr>
+    </w:p>
+    <w:p>
+      <w:pPr>
+        <w:pStyle w:val="ListParagraph"/>
+      </w:pPr>
+    </w:p>
+    <w:p>
+      <w:pPr>
+        <w:pStyle w:val="ListParagraph"/>
+      </w:pPr>
+    </w:p>
+    <w:p>
+      <w:pPr>
+        <w:pStyle w:val="ListParagraph"/>
+      </w:pPr>
+    </w:p>
+    <w:p>
+      <w:pPr>
+        <w:pStyle w:val="ListParagraph"/>
+      </w:pPr>
+    </w:p>
+    <w:p>
+      <w:pPr>
+        <w:pStyle w:val="ListParagraph"/>
+      </w:pPr>
+    </w:p>
+    <w:p>
+      <w:pPr>
+        <w:pStyle w:val="ListParagraph"/>
+      </w:pPr>
+    </w:p>
+    <w:p/>
+    <w:p>
+      <w:pPr>
+        <w:pStyle w:val="ListParagraph"/>
+      </w:pPr>
+    </w:p>
+    <w:p>
+      <w:pPr>
+        <w:pStyle w:val="ListParagraph"/>
+      </w:pPr>
       <w:r>
         <w:rPr>
           <w:noProof/>
         </w:rPr>
-        <w:lastRenderedPageBreak/>
         <w:drawing>
-          <wp:anchor distT="0" distB="0" distL="114300" distR="114300" simplePos="0" relativeHeight="251659264" behindDoc="1" locked="0" layoutInCell="1" allowOverlap="1" wp14:anchorId="1C282827" wp14:editId="27D261D9">
+          <wp:anchor distT="0" distB="0" distL="114300" distR="114300" simplePos="0" relativeHeight="251659264" behindDoc="1" locked="0" layoutInCell="1" allowOverlap="1" wp14:anchorId="1C282827" wp14:editId="5188B7CB">
             <wp:simplePos x="0" y="0"/>
             <wp:positionH relativeFrom="column">
-              <wp:posOffset>457200</wp:posOffset>
+              <wp:posOffset>-110490</wp:posOffset>
             </wp:positionH>
             <wp:positionV relativeFrom="paragraph">
-              <wp:posOffset>0</wp:posOffset>
+              <wp:posOffset>245745</wp:posOffset>
             </wp:positionV>
             <wp:extent cx="5939790" cy="5246370"/>
             <wp:effectExtent l="0" t="0" r="3810" b="0"/>
@@ -2740,6 +2630,1920 @@
         </w:drawing>
       </w:r>
     </w:p>
+    <w:p>
+      <w:pPr>
+        <w:pStyle w:val="ListParagraph"/>
+      </w:pPr>
+    </w:p>
+    <w:p>
+      <w:pPr>
+        <w:pStyle w:val="ListParagraph"/>
+      </w:pPr>
+    </w:p>
+    <w:p>
+      <w:pPr>
+        <w:pStyle w:val="ListParagraph"/>
+      </w:pPr>
+    </w:p>
+    <w:p/>
+    <w:p/>
+    <w:p/>
+    <w:p>
+      <w:pPr>
+        <w:rPr>
+          <w:rFonts w:asciiTheme="majorHAnsi" w:hAnsiTheme="majorHAnsi" w:cstheme="majorHAnsi"/>
+          <w:sz w:val="28"/>
+          <w:szCs w:val="28"/>
+        </w:rPr>
+      </w:pPr>
+    </w:p>
+    <w:p/>
+    <w:p/>
+    <w:tbl>
+      <w:tblPr>
+        <w:tblStyle w:val="TableGrid"/>
+        <w:tblW w:w="0" w:type="auto"/>
+        <w:tblLook w:val="04A0" w:firstRow="1" w:lastRow="0" w:firstColumn="1" w:lastColumn="0" w:noHBand="0" w:noVBand="1"/>
+      </w:tblPr>
+      <w:tblGrid>
+        <w:gridCol w:w="1695"/>
+        <w:gridCol w:w="2746"/>
+        <w:gridCol w:w="1859"/>
+        <w:gridCol w:w="1784"/>
+        <w:gridCol w:w="1266"/>
+      </w:tblGrid>
+      <w:tr>
+        <w:tc>
+          <w:tcPr>
+            <w:tcW w:w="1840" w:type="dxa"/>
+          </w:tcPr>
+          <w:p>
+            <w:r>
+              <w:lastRenderedPageBreak/>
+              <w:t>Class</w:t>
+            </w:r>
+          </w:p>
+        </w:tc>
+        <w:tc>
+          <w:tcPr>
+            <w:tcW w:w="2173" w:type="dxa"/>
+          </w:tcPr>
+          <w:p>
+            <w:r>
+              <w:t>Method/code part</w:t>
+            </w:r>
+          </w:p>
+        </w:tc>
+        <w:tc>
+          <w:tcPr>
+            <w:tcW w:w="2041" w:type="dxa"/>
+          </w:tcPr>
+          <w:p>
+            <w:r>
+              <w:t>Refactor description</w:t>
+            </w:r>
+          </w:p>
+        </w:tc>
+        <w:tc>
+          <w:tcPr>
+            <w:tcW w:w="1882" w:type="dxa"/>
+          </w:tcPr>
+          <w:p>
+            <w:r>
+              <w:t>Priority/status</w:t>
+            </w:r>
+          </w:p>
+        </w:tc>
+        <w:tc>
+          <w:tcPr>
+            <w:tcW w:w="1414" w:type="dxa"/>
+          </w:tcPr>
+          <w:p>
+            <w:r>
+              <w:t>TM</w:t>
+            </w:r>
+          </w:p>
+        </w:tc>
+      </w:tr>
+      <w:tr>
+        <w:tc>
+          <w:tcPr>
+            <w:tcW w:w="1840" w:type="dxa"/>
+          </w:tcPr>
+          <w:p>
+            <w:r>
+              <w:t>New class</w:t>
+            </w:r>
+          </w:p>
+        </w:tc>
+        <w:tc>
+          <w:tcPr>
+            <w:tcW w:w="2173" w:type="dxa"/>
+          </w:tcPr>
+          <w:p/>
+        </w:tc>
+        <w:tc>
+          <w:tcPr>
+            <w:tcW w:w="2041" w:type="dxa"/>
+          </w:tcPr>
+          <w:p>
+            <w:r>
+              <w:t xml:space="preserve">Retrieve and validate user input </w:t>
+            </w:r>
+          </w:p>
+        </w:tc>
+        <w:tc>
+          <w:tcPr>
+            <w:tcW w:w="1882" w:type="dxa"/>
+          </w:tcPr>
+          <w:p>
+            <w:r>
+              <w:t>1</w:t>
+            </w:r>
+          </w:p>
+        </w:tc>
+        <w:tc>
+          <w:tcPr>
+            <w:tcW w:w="1414" w:type="dxa"/>
+          </w:tcPr>
+          <w:p>
+            <w:proofErr w:type="spellStart"/>
+            <w:r>
+              <w:t>fareed</w:t>
+            </w:r>
+            <w:proofErr w:type="spellEnd"/>
+          </w:p>
+        </w:tc>
+      </w:tr>
+      <w:tr>
+        <w:tc>
+          <w:tcPr>
+            <w:tcW w:w="1840" w:type="dxa"/>
+          </w:tcPr>
+          <w:p>
+            <w:r>
+              <w:t xml:space="preserve">Player </w:t>
+            </w:r>
+          </w:p>
+        </w:tc>
+        <w:tc>
+          <w:tcPr>
+            <w:tcW w:w="2173" w:type="dxa"/>
+          </w:tcPr>
+          <w:p>
+            <w:r>
+              <w:t>Reinforcement / fortification</w:t>
+            </w:r>
+          </w:p>
+        </w:tc>
+        <w:tc>
+          <w:tcPr>
+            <w:tcW w:w="2041" w:type="dxa"/>
+          </w:tcPr>
+          <w:p>
+            <w:r>
+              <w:t>Take out user input</w:t>
+            </w:r>
+          </w:p>
+        </w:tc>
+        <w:tc>
+          <w:tcPr>
+            <w:tcW w:w="1882" w:type="dxa"/>
+          </w:tcPr>
+          <w:p>
+            <w:r>
+              <w:t>2</w:t>
+            </w:r>
+          </w:p>
+        </w:tc>
+        <w:tc>
+          <w:tcPr>
+            <w:tcW w:w="1414" w:type="dxa"/>
+          </w:tcPr>
+          <w:p>
+            <w:r>
+              <w:t>Yash</w:t>
+            </w:r>
+          </w:p>
+        </w:tc>
+      </w:tr>
+      <w:tr>
+        <w:tc>
+          <w:tcPr>
+            <w:tcW w:w="1840" w:type="dxa"/>
+          </w:tcPr>
+          <w:p>
+            <w:r>
+              <w:t xml:space="preserve">Country </w:t>
+            </w:r>
+          </w:p>
+        </w:tc>
+        <w:tc>
+          <w:tcPr>
+            <w:tcW w:w="2173" w:type="dxa"/>
+          </w:tcPr>
+          <w:p>
+            <w:r>
+              <w:t>Constructor</w:t>
+            </w:r>
+          </w:p>
+        </w:tc>
+        <w:tc>
+          <w:tcPr>
+            <w:tcW w:w="2041" w:type="dxa"/>
+          </w:tcPr>
+          <w:p>
+            <w:r>
+              <w:t>Remove auto view link</w:t>
+            </w:r>
+          </w:p>
+        </w:tc>
+        <w:tc>
+          <w:tcPr>
+            <w:tcW w:w="1882" w:type="dxa"/>
+          </w:tcPr>
+          <w:p>
+            <w:r>
+              <w:t>3</w:t>
+            </w:r>
+          </w:p>
+        </w:tc>
+        <w:tc>
+          <w:tcPr>
+            <w:tcW w:w="1414" w:type="dxa"/>
+          </w:tcPr>
+          <w:p>
+            <w:proofErr w:type="spellStart"/>
+            <w:r>
+              <w:t>fareed</w:t>
+            </w:r>
+            <w:proofErr w:type="spellEnd"/>
+          </w:p>
+        </w:tc>
+      </w:tr>
+      <w:tr>
+        <w:tc>
+          <w:tcPr>
+            <w:tcW w:w="1840" w:type="dxa"/>
+          </w:tcPr>
+          <w:p>
+            <w:r>
+              <w:t>Country</w:t>
+            </w:r>
+          </w:p>
+        </w:tc>
+        <w:tc>
+          <w:tcPr>
+            <w:tcW w:w="2173" w:type="dxa"/>
+          </w:tcPr>
+          <w:p>
+            <w:r>
+              <w:t>Constructor</w:t>
+            </w:r>
+          </w:p>
+        </w:tc>
+        <w:tc>
+          <w:tcPr>
+            <w:tcW w:w="2041" w:type="dxa"/>
+          </w:tcPr>
+          <w:p>
+            <w:r>
+              <w:t>Remove validate map input (should be prior constructing the country)</w:t>
+            </w:r>
+          </w:p>
+        </w:tc>
+        <w:tc>
+          <w:tcPr>
+            <w:tcW w:w="1882" w:type="dxa"/>
+          </w:tcPr>
+          <w:p>
+            <w:r>
+              <w:t>4</w:t>
+            </w:r>
+          </w:p>
+        </w:tc>
+        <w:tc>
+          <w:tcPr>
+            <w:tcW w:w="1414" w:type="dxa"/>
+          </w:tcPr>
+          <w:p>
+            <w:proofErr w:type="spellStart"/>
+            <w:r>
+              <w:t>fareed</w:t>
+            </w:r>
+            <w:proofErr w:type="spellEnd"/>
+          </w:p>
+        </w:tc>
+      </w:tr>
+      <w:tr>
+        <w:tc>
+          <w:tcPr>
+            <w:tcW w:w="1840" w:type="dxa"/>
+          </w:tcPr>
+          <w:p>
+            <w:r>
+              <w:t>Graph</w:t>
+            </w:r>
+          </w:p>
+        </w:tc>
+        <w:tc>
+          <w:tcPr>
+            <w:tcW w:w="2173" w:type="dxa"/>
+          </w:tcPr>
+          <w:p>
+            <w:r>
+              <w:t>V</w:t>
+            </w:r>
+            <w:r>
+              <w:t>iewgraph</w:t>
+            </w:r>
+          </w:p>
+        </w:tc>
+        <w:tc>
+          <w:tcPr>
+            <w:tcW w:w="2041" w:type="dxa"/>
+          </w:tcPr>
+          <w:p>
+            <w:r>
+              <w:t>Double check graph could be displayed in better way</w:t>
+            </w:r>
+          </w:p>
+        </w:tc>
+        <w:tc>
+          <w:tcPr>
+            <w:tcW w:w="1882" w:type="dxa"/>
+          </w:tcPr>
+          <w:p>
+            <w:r>
+              <w:t>5</w:t>
+            </w:r>
+          </w:p>
+        </w:tc>
+        <w:tc>
+          <w:tcPr>
+            <w:tcW w:w="1414" w:type="dxa"/>
+          </w:tcPr>
+          <w:p>
+            <w:proofErr w:type="spellStart"/>
+            <w:r>
+              <w:t>fareed</w:t>
+            </w:r>
+            <w:proofErr w:type="spellEnd"/>
+          </w:p>
+        </w:tc>
+      </w:tr>
+      <w:tr>
+        <w:tc>
+          <w:tcPr>
+            <w:tcW w:w="1840" w:type="dxa"/>
+          </w:tcPr>
+          <w:p>
+            <w:r>
+              <w:t>Continent</w:t>
+            </w:r>
+          </w:p>
+        </w:tc>
+        <w:tc>
+          <w:tcPr>
+            <w:tcW w:w="2173" w:type="dxa"/>
+          </w:tcPr>
+          <w:p>
+            <w:r>
+              <w:t>Data member/ constructor</w:t>
+            </w:r>
+          </w:p>
+        </w:tc>
+        <w:tc>
+          <w:tcPr>
+            <w:tcW w:w="2041" w:type="dxa"/>
+          </w:tcPr>
+          <w:p>
+            <w:r>
+              <w:t>Remove validate data, should be checked prior creating object.</w:t>
+            </w:r>
+          </w:p>
+        </w:tc>
+        <w:tc>
+          <w:tcPr>
+            <w:tcW w:w="1882" w:type="dxa"/>
+          </w:tcPr>
+          <w:p>
+            <w:r>
+              <w:t>6</w:t>
+            </w:r>
+          </w:p>
+        </w:tc>
+        <w:tc>
+          <w:tcPr>
+            <w:tcW w:w="1414" w:type="dxa"/>
+          </w:tcPr>
+          <w:p>
+            <w:r>
+              <w:t>F</w:t>
+            </w:r>
+            <w:r>
+              <w:t>areed</w:t>
+            </w:r>
+          </w:p>
+        </w:tc>
+      </w:tr>
+      <w:tr>
+        <w:tc>
+          <w:tcPr>
+            <w:tcW w:w="1840" w:type="dxa"/>
+          </w:tcPr>
+          <w:p>
+            <w:r>
+              <w:t>New class</w:t>
+            </w:r>
+          </w:p>
+        </w:tc>
+        <w:tc>
+          <w:tcPr>
+            <w:tcW w:w="2173" w:type="dxa"/>
+          </w:tcPr>
+          <w:p>
+            <w:r>
+              <w:t xml:space="preserve">New class provides validation (text only, number </w:t>
+            </w:r>
+            <w:proofErr w:type="gramStart"/>
+            <w:r>
+              <w:t>only ,</w:t>
+            </w:r>
+            <w:proofErr w:type="gramEnd"/>
+            <w:r>
+              <w:t xml:space="preserve"> alphanumeric) no nulls are accepted</w:t>
+            </w:r>
+          </w:p>
+        </w:tc>
+        <w:tc>
+          <w:tcPr>
+            <w:tcW w:w="2041" w:type="dxa"/>
+          </w:tcPr>
+          <w:p/>
+        </w:tc>
+        <w:tc>
+          <w:tcPr>
+            <w:tcW w:w="1882" w:type="dxa"/>
+          </w:tcPr>
+          <w:p/>
+        </w:tc>
+        <w:tc>
+          <w:tcPr>
+            <w:tcW w:w="1414" w:type="dxa"/>
+          </w:tcPr>
+          <w:p/>
+        </w:tc>
+      </w:tr>
+      <w:tr>
+        <w:tc>
+          <w:tcPr>
+            <w:tcW w:w="1840" w:type="dxa"/>
+          </w:tcPr>
+          <w:p/>
+        </w:tc>
+        <w:tc>
+          <w:tcPr>
+            <w:tcW w:w="2173" w:type="dxa"/>
+          </w:tcPr>
+          <w:p/>
+        </w:tc>
+        <w:tc>
+          <w:tcPr>
+            <w:tcW w:w="2041" w:type="dxa"/>
+          </w:tcPr>
+          <w:p>
+            <w:r>
+              <w:t>Assess impact of removing validate from country and continent while constructing the game map</w:t>
+            </w:r>
+          </w:p>
+        </w:tc>
+        <w:tc>
+          <w:tcPr>
+            <w:tcW w:w="1882" w:type="dxa"/>
+          </w:tcPr>
+          <w:p>
+            <w:r>
+              <w:t>8</w:t>
+            </w:r>
+          </w:p>
+        </w:tc>
+        <w:tc>
+          <w:tcPr>
+            <w:tcW w:w="1414" w:type="dxa"/>
+          </w:tcPr>
+          <w:p>
+            <w:r>
+              <w:t>Divya</w:t>
+            </w:r>
+          </w:p>
+        </w:tc>
+      </w:tr>
+      <w:tr>
+        <w:tc>
+          <w:tcPr>
+            <w:tcW w:w="1840" w:type="dxa"/>
+          </w:tcPr>
+          <w:p>
+            <w:r>
+              <w:t>Country</w:t>
+            </w:r>
+          </w:p>
+        </w:tc>
+        <w:tc>
+          <w:tcPr>
+            <w:tcW w:w="2173" w:type="dxa"/>
+          </w:tcPr>
+          <w:p/>
+        </w:tc>
+        <w:tc>
+          <w:tcPr>
+            <w:tcW w:w="2041" w:type="dxa"/>
+          </w:tcPr>
+          <w:p>
+            <w:r>
+              <w:t>Add continent member, call continent owner method upon ownership change</w:t>
+            </w:r>
+          </w:p>
+        </w:tc>
+        <w:tc>
+          <w:tcPr>
+            <w:tcW w:w="1882" w:type="dxa"/>
+          </w:tcPr>
+          <w:p>
+            <w:r>
+              <w:t>9</w:t>
+            </w:r>
+          </w:p>
+        </w:tc>
+        <w:tc>
+          <w:tcPr>
+            <w:tcW w:w="1414" w:type="dxa"/>
+          </w:tcPr>
+          <w:p>
+            <w:r>
+              <w:t>Fareed</w:t>
+            </w:r>
+          </w:p>
+        </w:tc>
+      </w:tr>
+      <w:tr>
+        <w:tc>
+          <w:tcPr>
+            <w:tcW w:w="1840" w:type="dxa"/>
+          </w:tcPr>
+          <w:p>
+            <w:r>
+              <w:t xml:space="preserve">Continent </w:t>
+            </w:r>
+          </w:p>
+        </w:tc>
+        <w:tc>
+          <w:tcPr>
+            <w:tcW w:w="2173" w:type="dxa"/>
+          </w:tcPr>
+          <w:p>
+            <w:r>
+              <w:t>New method</w:t>
+            </w:r>
+          </w:p>
+        </w:tc>
+        <w:tc>
+          <w:tcPr>
+            <w:tcW w:w="2041" w:type="dxa"/>
+          </w:tcPr>
+          <w:p>
+            <w:r>
+              <w:t>Add method to check if continent is owned by a player and update continent owner name</w:t>
+            </w:r>
+          </w:p>
+        </w:tc>
+        <w:tc>
+          <w:tcPr>
+            <w:tcW w:w="1882" w:type="dxa"/>
+          </w:tcPr>
+          <w:p>
+            <w:r>
+              <w:t>10</w:t>
+            </w:r>
+          </w:p>
+        </w:tc>
+        <w:tc>
+          <w:tcPr>
+            <w:tcW w:w="1414" w:type="dxa"/>
+          </w:tcPr>
+          <w:p>
+            <w:r>
+              <w:t>F</w:t>
+            </w:r>
+            <w:r>
+              <w:t>areed</w:t>
+            </w:r>
+          </w:p>
+        </w:tc>
+      </w:tr>
+      <w:tr>
+        <w:tc>
+          <w:tcPr>
+            <w:tcW w:w="1840" w:type="dxa"/>
+          </w:tcPr>
+          <w:p>
+            <w:r>
+              <w:t>Game Map</w:t>
+            </w:r>
+          </w:p>
+        </w:tc>
+        <w:tc>
+          <w:tcPr>
+            <w:tcW w:w="2173" w:type="dxa"/>
+          </w:tcPr>
+          <w:p>
+            <w:r>
+              <w:t xml:space="preserve">Remove </w:t>
+            </w:r>
+            <w:proofErr w:type="spellStart"/>
+            <w:r>
+              <w:rPr>
+                <w:rFonts w:ascii="Consolas" w:hAnsi="Consolas" w:cs="Consolas"/>
+                <w:color w:val="000000"/>
+                <w:sz w:val="20"/>
+                <w:szCs w:val="20"/>
+                <w:shd w:val="clear" w:color="auto" w:fill="D4D4D4"/>
+              </w:rPr>
+              <w:t>bonusArmiesForPlayer</w:t>
+            </w:r>
+            <w:proofErr w:type="spellEnd"/>
+          </w:p>
+        </w:tc>
+        <w:tc>
+          <w:tcPr>
+            <w:tcW w:w="2041" w:type="dxa"/>
+          </w:tcPr>
+          <w:p>
+            <w:r>
+              <w:t xml:space="preserve">Remove method and place it in </w:t>
+            </w:r>
+            <w:r>
+              <w:lastRenderedPageBreak/>
+              <w:t xml:space="preserve">game main driver </w:t>
+            </w:r>
+            <w:proofErr w:type="spellStart"/>
+            <w:r>
+              <w:t>calss</w:t>
+            </w:r>
+            <w:proofErr w:type="spellEnd"/>
+          </w:p>
+        </w:tc>
+        <w:tc>
+          <w:tcPr>
+            <w:tcW w:w="1882" w:type="dxa"/>
+          </w:tcPr>
+          <w:p>
+            <w:r>
+              <w:lastRenderedPageBreak/>
+              <w:t>11</w:t>
+            </w:r>
+          </w:p>
+        </w:tc>
+        <w:tc>
+          <w:tcPr>
+            <w:tcW w:w="1414" w:type="dxa"/>
+          </w:tcPr>
+          <w:p>
+            <w:proofErr w:type="spellStart"/>
+            <w:r>
+              <w:t>fareed</w:t>
+            </w:r>
+            <w:proofErr w:type="spellEnd"/>
+          </w:p>
+        </w:tc>
+      </w:tr>
+      <w:tr>
+        <w:tc>
+          <w:tcPr>
+            <w:tcW w:w="1840" w:type="dxa"/>
+          </w:tcPr>
+          <w:p>
+            <w:r>
+              <w:t>Player</w:t>
+            </w:r>
+          </w:p>
+        </w:tc>
+        <w:tc>
+          <w:tcPr>
+            <w:tcW w:w="2173" w:type="dxa"/>
+          </w:tcPr>
+          <w:p>
+            <w:r>
+              <w:t>Add total current armies,</w:t>
+            </w:r>
+            <w:r>
+              <w:t xml:space="preserve"> list of continents </w:t>
+            </w:r>
+            <w:proofErr w:type="gramStart"/>
+            <w:r>
+              <w:t>owned ,</w:t>
+            </w:r>
+            <w:proofErr w:type="gramEnd"/>
+            <w:r>
+              <w:t xml:space="preserve"> </w:t>
+            </w:r>
+          </w:p>
+        </w:tc>
+        <w:tc>
+          <w:tcPr>
+            <w:tcW w:w="2041" w:type="dxa"/>
+          </w:tcPr>
+          <w:p/>
+        </w:tc>
+        <w:tc>
+          <w:tcPr>
+            <w:tcW w:w="1882" w:type="dxa"/>
+          </w:tcPr>
+          <w:p/>
+        </w:tc>
+        <w:tc>
+          <w:tcPr>
+            <w:tcW w:w="1414" w:type="dxa"/>
+          </w:tcPr>
+          <w:p>
+            <w:proofErr w:type="spellStart"/>
+            <w:r>
+              <w:t>yash</w:t>
+            </w:r>
+            <w:proofErr w:type="spellEnd"/>
+          </w:p>
+        </w:tc>
+      </w:tr>
+      <w:tr>
+        <w:tc>
+          <w:tcPr>
+            <w:tcW w:w="1840" w:type="dxa"/>
+          </w:tcPr>
+          <w:p>
+            <w:r>
+              <w:t>Player</w:t>
+            </w:r>
+          </w:p>
+        </w:tc>
+        <w:tc>
+          <w:tcPr>
+            <w:tcW w:w="2173" w:type="dxa"/>
+          </w:tcPr>
+          <w:p>
+            <w:r>
+              <w:t xml:space="preserve">Remove total turn in </w:t>
+            </w:r>
+            <w:proofErr w:type="spellStart"/>
+            <w:r>
+              <w:t>cound</w:t>
+            </w:r>
+            <w:proofErr w:type="spellEnd"/>
+            <w:r>
+              <w:t xml:space="preserve"> and put it in game main driver</w:t>
+            </w:r>
+          </w:p>
+        </w:tc>
+        <w:tc>
+          <w:tcPr>
+            <w:tcW w:w="2041" w:type="dxa"/>
+          </w:tcPr>
+          <w:p/>
+        </w:tc>
+        <w:tc>
+          <w:tcPr>
+            <w:tcW w:w="1882" w:type="dxa"/>
+          </w:tcPr>
+          <w:p/>
+        </w:tc>
+        <w:tc>
+          <w:tcPr>
+            <w:tcW w:w="1414" w:type="dxa"/>
+          </w:tcPr>
+          <w:p>
+            <w:r>
+              <w:t>Yash</w:t>
+            </w:r>
+          </w:p>
+        </w:tc>
+      </w:tr>
+      <w:tr>
+        <w:tc>
+          <w:tcPr>
+            <w:tcW w:w="1840" w:type="dxa"/>
+          </w:tcPr>
+          <w:p>
+            <w:r>
+              <w:t>Player</w:t>
+            </w:r>
+          </w:p>
+        </w:tc>
+        <w:tc>
+          <w:tcPr>
+            <w:tcW w:w="2173" w:type="dxa"/>
+          </w:tcPr>
+          <w:p>
+            <w:r>
+              <w:t>Remove validate input method</w:t>
+            </w:r>
+          </w:p>
+        </w:tc>
+        <w:tc>
+          <w:tcPr>
+            <w:tcW w:w="2041" w:type="dxa"/>
+          </w:tcPr>
+          <w:p/>
+        </w:tc>
+        <w:tc>
+          <w:tcPr>
+            <w:tcW w:w="1882" w:type="dxa"/>
+          </w:tcPr>
+          <w:p/>
+        </w:tc>
+        <w:tc>
+          <w:tcPr>
+            <w:tcW w:w="1414" w:type="dxa"/>
+          </w:tcPr>
+          <w:p>
+            <w:r>
+              <w:t>Yash</w:t>
+            </w:r>
+          </w:p>
+        </w:tc>
+      </w:tr>
+      <w:tr>
+        <w:tc>
+          <w:tcPr>
+            <w:tcW w:w="1840" w:type="dxa"/>
+          </w:tcPr>
+          <w:p>
+            <w:r>
+              <w:t>Player</w:t>
+            </w:r>
+          </w:p>
+        </w:tc>
+        <w:tc>
+          <w:tcPr>
+            <w:tcW w:w="2173" w:type="dxa"/>
+          </w:tcPr>
+          <w:p>
+            <w:proofErr w:type="spellStart"/>
+            <w:r>
+              <w:rPr>
+                <w:rFonts w:ascii="Consolas" w:hAnsi="Consolas" w:cs="Consolas"/>
+                <w:color w:val="000000"/>
+                <w:sz w:val="20"/>
+                <w:szCs w:val="20"/>
+                <w:shd w:val="clear" w:color="auto" w:fill="D4D4D4"/>
+              </w:rPr>
+              <w:t>reinforcementArmiesCalc</w:t>
+            </w:r>
+            <w:proofErr w:type="spellEnd"/>
+            <w:r>
+              <w:rPr>
+                <w:rFonts w:ascii="Consolas" w:hAnsi="Consolas" w:cs="Consolas"/>
+                <w:color w:val="000000"/>
+                <w:sz w:val="20"/>
+                <w:szCs w:val="20"/>
+                <w:shd w:val="clear" w:color="auto" w:fill="D4D4D4"/>
+              </w:rPr>
+              <w:t xml:space="preserve"> might need to be changed after changing the above</w:t>
+            </w:r>
+          </w:p>
+        </w:tc>
+        <w:tc>
+          <w:tcPr>
+            <w:tcW w:w="2041" w:type="dxa"/>
+          </w:tcPr>
+          <w:p/>
+        </w:tc>
+        <w:tc>
+          <w:tcPr>
+            <w:tcW w:w="1882" w:type="dxa"/>
+          </w:tcPr>
+          <w:p/>
+        </w:tc>
+        <w:tc>
+          <w:tcPr>
+            <w:tcW w:w="1414" w:type="dxa"/>
+          </w:tcPr>
+          <w:p>
+            <w:r>
+              <w:t>Yash</w:t>
+            </w:r>
+          </w:p>
+        </w:tc>
+      </w:tr>
+      <w:tr>
+        <w:tc>
+          <w:tcPr>
+            <w:tcW w:w="1840" w:type="dxa"/>
+          </w:tcPr>
+          <w:p>
+            <w:r>
+              <w:t>Player</w:t>
+            </w:r>
+          </w:p>
+        </w:tc>
+        <w:tc>
+          <w:tcPr>
+            <w:tcW w:w="2173" w:type="dxa"/>
+          </w:tcPr>
+          <w:p>
+            <w:r>
+              <w:t xml:space="preserve">Fortification, </w:t>
+            </w:r>
+            <w:r>
+              <w:t xml:space="preserve">distribute armies, </w:t>
+            </w:r>
+          </w:p>
+        </w:tc>
+        <w:tc>
+          <w:tcPr>
+            <w:tcW w:w="2041" w:type="dxa"/>
+          </w:tcPr>
+          <w:p>
+            <w:r>
+              <w:t>To remove getting user input.</w:t>
+            </w:r>
+          </w:p>
+        </w:tc>
+        <w:tc>
+          <w:tcPr>
+            <w:tcW w:w="1882" w:type="dxa"/>
+          </w:tcPr>
+          <w:p/>
+        </w:tc>
+        <w:tc>
+          <w:tcPr>
+            <w:tcW w:w="1414" w:type="dxa"/>
+          </w:tcPr>
+          <w:p>
+            <w:r>
+              <w:t>Yash</w:t>
+            </w:r>
+          </w:p>
+        </w:tc>
+      </w:tr>
+      <w:tr>
+        <w:tc>
+          <w:tcPr>
+            <w:tcW w:w="1840" w:type="dxa"/>
+          </w:tcPr>
+          <w:p>
+            <w:r>
+              <w:t xml:space="preserve">Card </w:t>
+            </w:r>
+          </w:p>
+        </w:tc>
+        <w:tc>
+          <w:tcPr>
+            <w:tcW w:w="2173" w:type="dxa"/>
+          </w:tcPr>
+          <w:p>
+            <w:r>
+              <w:t xml:space="preserve">Remove country </w:t>
+            </w:r>
+          </w:p>
+        </w:tc>
+        <w:tc>
+          <w:tcPr>
+            <w:tcW w:w="2041" w:type="dxa"/>
+          </w:tcPr>
+          <w:p/>
+        </w:tc>
+        <w:tc>
+          <w:tcPr>
+            <w:tcW w:w="1882" w:type="dxa"/>
+          </w:tcPr>
+          <w:p/>
+        </w:tc>
+        <w:tc>
+          <w:tcPr>
+            <w:tcW w:w="1414" w:type="dxa"/>
+          </w:tcPr>
+          <w:p>
+            <w:r>
+              <w:t>Yash</w:t>
+            </w:r>
+          </w:p>
+        </w:tc>
+      </w:tr>
+      <w:tr>
+        <w:tc>
+          <w:tcPr>
+            <w:tcW w:w="1840" w:type="dxa"/>
+          </w:tcPr>
+          <w:p>
+            <w:r>
+              <w:t>Deck of cards</w:t>
+            </w:r>
+          </w:p>
+        </w:tc>
+        <w:tc>
+          <w:tcPr>
+            <w:tcW w:w="2173" w:type="dxa"/>
+          </w:tcPr>
+          <w:p>
+            <w:r>
+              <w:t>Remove country</w:t>
+            </w:r>
+          </w:p>
+        </w:tc>
+        <w:tc>
+          <w:tcPr>
+            <w:tcW w:w="2041" w:type="dxa"/>
+          </w:tcPr>
+          <w:p/>
+        </w:tc>
+        <w:tc>
+          <w:tcPr>
+            <w:tcW w:w="1882" w:type="dxa"/>
+          </w:tcPr>
+          <w:p/>
+        </w:tc>
+        <w:tc>
+          <w:tcPr>
+            <w:tcW w:w="1414" w:type="dxa"/>
+          </w:tcPr>
+          <w:p/>
+        </w:tc>
+      </w:tr>
+      <w:tr>
+        <w:tc>
+          <w:tcPr>
+            <w:tcW w:w="1840" w:type="dxa"/>
+          </w:tcPr>
+          <w:p>
+            <w:r>
+              <w:t>Hand</w:t>
+            </w:r>
+          </w:p>
+        </w:tc>
+        <w:tc>
+          <w:tcPr>
+            <w:tcW w:w="2173" w:type="dxa"/>
+          </w:tcPr>
+          <w:p>
+            <w:r>
+              <w:t xml:space="preserve">Review and test with card and deck of cards, add to string method </w:t>
+            </w:r>
+            <w:r>
+              <w:t xml:space="preserve">overriding Object, </w:t>
+            </w:r>
+          </w:p>
+        </w:tc>
+        <w:tc>
+          <w:tcPr>
+            <w:tcW w:w="2041" w:type="dxa"/>
+          </w:tcPr>
+          <w:p/>
+        </w:tc>
+        <w:tc>
+          <w:tcPr>
+            <w:tcW w:w="1882" w:type="dxa"/>
+          </w:tcPr>
+          <w:p/>
+        </w:tc>
+        <w:tc>
+          <w:tcPr>
+            <w:tcW w:w="1414" w:type="dxa"/>
+          </w:tcPr>
+          <w:p/>
+        </w:tc>
+      </w:tr>
+      <w:tr>
+        <w:tc>
+          <w:tcPr>
+            <w:tcW w:w="1840" w:type="dxa"/>
+          </w:tcPr>
+          <w:p>
+            <w:r>
+              <w:t>Consolidate to utility package</w:t>
+            </w:r>
+          </w:p>
+        </w:tc>
+        <w:tc>
+          <w:tcPr>
+            <w:tcW w:w="2173" w:type="dxa"/>
+          </w:tcPr>
+          <w:p/>
+        </w:tc>
+        <w:tc>
+          <w:tcPr>
+            <w:tcW w:w="2041" w:type="dxa"/>
+          </w:tcPr>
+          <w:p/>
+        </w:tc>
+        <w:tc>
+          <w:tcPr>
+            <w:tcW w:w="1882" w:type="dxa"/>
+          </w:tcPr>
+          <w:p/>
+        </w:tc>
+        <w:tc>
+          <w:tcPr>
+            <w:tcW w:w="1414" w:type="dxa"/>
+          </w:tcPr>
+          <w:p>
+            <w:proofErr w:type="spellStart"/>
+            <w:r>
+              <w:t>fareed</w:t>
+            </w:r>
+            <w:proofErr w:type="spellEnd"/>
+          </w:p>
+        </w:tc>
+      </w:tr>
+      <w:tr>
+        <w:tc>
+          <w:tcPr>
+            <w:tcW w:w="1840" w:type="dxa"/>
+          </w:tcPr>
+          <w:p>
+            <w:r>
+              <w:t>Review naming convention</w:t>
+            </w:r>
+          </w:p>
+        </w:tc>
+        <w:tc>
+          <w:tcPr>
+            <w:tcW w:w="2173" w:type="dxa"/>
+          </w:tcPr>
+          <w:p>
+            <w:r>
+              <w:t>For all team</w:t>
+            </w:r>
+          </w:p>
+        </w:tc>
+        <w:tc>
+          <w:tcPr>
+            <w:tcW w:w="2041" w:type="dxa"/>
+          </w:tcPr>
+          <w:p/>
+        </w:tc>
+        <w:tc>
+          <w:tcPr>
+            <w:tcW w:w="1882" w:type="dxa"/>
+          </w:tcPr>
+          <w:p/>
+        </w:tc>
+        <w:tc>
+          <w:tcPr>
+            <w:tcW w:w="1414" w:type="dxa"/>
+          </w:tcPr>
+          <w:p/>
+        </w:tc>
+      </w:tr>
+      <w:tr>
+        <w:tc>
+          <w:tcPr>
+            <w:tcW w:w="1840" w:type="dxa"/>
+          </w:tcPr>
+          <w:p>
+            <w:r>
+              <w:t>Re-read wiki how</w:t>
+            </w:r>
+          </w:p>
+        </w:tc>
+        <w:tc>
+          <w:tcPr>
+            <w:tcW w:w="2173" w:type="dxa"/>
+          </w:tcPr>
+          <w:p>
+            <w:r>
+              <w:t>For all team</w:t>
+            </w:r>
+          </w:p>
+        </w:tc>
+        <w:tc>
+          <w:tcPr>
+            <w:tcW w:w="2041" w:type="dxa"/>
+          </w:tcPr>
+          <w:p/>
+        </w:tc>
+        <w:tc>
+          <w:tcPr>
+            <w:tcW w:w="1882" w:type="dxa"/>
+          </w:tcPr>
+          <w:p/>
+        </w:tc>
+        <w:tc>
+          <w:tcPr>
+            <w:tcW w:w="1414" w:type="dxa"/>
+          </w:tcPr>
+          <w:p/>
+        </w:tc>
+      </w:tr>
+      <w:tr>
+        <w:tc>
+          <w:tcPr>
+            <w:tcW w:w="1840" w:type="dxa"/>
+          </w:tcPr>
+          <w:p/>
+        </w:tc>
+        <w:tc>
+          <w:tcPr>
+            <w:tcW w:w="2173" w:type="dxa"/>
+          </w:tcPr>
+          <w:p/>
+        </w:tc>
+        <w:tc>
+          <w:tcPr>
+            <w:tcW w:w="2041" w:type="dxa"/>
+          </w:tcPr>
+          <w:p/>
+        </w:tc>
+        <w:tc>
+          <w:tcPr>
+            <w:tcW w:w="1882" w:type="dxa"/>
+          </w:tcPr>
+          <w:p/>
+        </w:tc>
+        <w:tc>
+          <w:tcPr>
+            <w:tcW w:w="1414" w:type="dxa"/>
+          </w:tcPr>
+          <w:p/>
+        </w:tc>
+      </w:tr>
+      <w:tr>
+        <w:tc>
+          <w:tcPr>
+            <w:tcW w:w="1840" w:type="dxa"/>
+          </w:tcPr>
+          <w:p/>
+        </w:tc>
+        <w:tc>
+          <w:tcPr>
+            <w:tcW w:w="2173" w:type="dxa"/>
+          </w:tcPr>
+          <w:p/>
+        </w:tc>
+        <w:tc>
+          <w:tcPr>
+            <w:tcW w:w="2041" w:type="dxa"/>
+          </w:tcPr>
+          <w:p/>
+        </w:tc>
+        <w:tc>
+          <w:tcPr>
+            <w:tcW w:w="1882" w:type="dxa"/>
+          </w:tcPr>
+          <w:p/>
+        </w:tc>
+        <w:tc>
+          <w:tcPr>
+            <w:tcW w:w="1414" w:type="dxa"/>
+          </w:tcPr>
+          <w:p/>
+        </w:tc>
+      </w:tr>
+      <w:tr>
+        <w:tc>
+          <w:tcPr>
+            <w:tcW w:w="1840" w:type="dxa"/>
+          </w:tcPr>
+          <w:p/>
+        </w:tc>
+        <w:tc>
+          <w:tcPr>
+            <w:tcW w:w="2173" w:type="dxa"/>
+          </w:tcPr>
+          <w:p/>
+        </w:tc>
+        <w:tc>
+          <w:tcPr>
+            <w:tcW w:w="2041" w:type="dxa"/>
+          </w:tcPr>
+          <w:p/>
+        </w:tc>
+        <w:tc>
+          <w:tcPr>
+            <w:tcW w:w="1882" w:type="dxa"/>
+          </w:tcPr>
+          <w:p/>
+        </w:tc>
+        <w:tc>
+          <w:tcPr>
+            <w:tcW w:w="1414" w:type="dxa"/>
+          </w:tcPr>
+          <w:p/>
+        </w:tc>
+      </w:tr>
+      <w:tr>
+        <w:tc>
+          <w:tcPr>
+            <w:tcW w:w="1840" w:type="dxa"/>
+          </w:tcPr>
+          <w:p/>
+        </w:tc>
+        <w:tc>
+          <w:tcPr>
+            <w:tcW w:w="2173" w:type="dxa"/>
+          </w:tcPr>
+          <w:p/>
+        </w:tc>
+        <w:tc>
+          <w:tcPr>
+            <w:tcW w:w="2041" w:type="dxa"/>
+          </w:tcPr>
+          <w:p/>
+        </w:tc>
+        <w:tc>
+          <w:tcPr>
+            <w:tcW w:w="1882" w:type="dxa"/>
+          </w:tcPr>
+          <w:p/>
+        </w:tc>
+        <w:tc>
+          <w:tcPr>
+            <w:tcW w:w="1414" w:type="dxa"/>
+          </w:tcPr>
+          <w:p/>
+        </w:tc>
+      </w:tr>
+    </w:tbl>
+    <w:p/>
+    <w:p>
+      <w:pPr>
+        <w:autoSpaceDE w:val="0"/>
+        <w:autoSpaceDN w:val="0"/>
+        <w:adjustRightInd w:val="0"/>
+        <w:spacing w:after="0" w:line="240" w:lineRule="auto"/>
+        <w:rPr>
+          <w:rFonts w:ascii="Consolas" w:hAnsi="Consolas" w:cs="Consolas"/>
+          <w:sz w:val="20"/>
+          <w:szCs w:val="20"/>
+        </w:rPr>
+      </w:pPr>
+      <w:proofErr w:type="spellStart"/>
+      <w:proofErr w:type="gramStart"/>
+      <w:r>
+        <w:rPr>
+          <w:rFonts w:ascii="Consolas" w:hAnsi="Consolas" w:cs="Consolas"/>
+          <w:color w:val="000000"/>
+          <w:sz w:val="20"/>
+          <w:szCs w:val="20"/>
+        </w:rPr>
+        <w:t>general.Test</w:t>
+      </w:r>
+      <w:proofErr w:type="spellEnd"/>
+      <w:proofErr w:type="gramEnd"/>
+      <w:r>
+        <w:rPr>
+          <w:rFonts w:ascii="Consolas" w:hAnsi="Consolas" w:cs="Consolas"/>
+          <w:color w:val="000000"/>
+          <w:sz w:val="20"/>
+          <w:szCs w:val="20"/>
+        </w:rPr>
+        <w:t xml:space="preserve"> </w:t>
+      </w:r>
+      <w:r>
+        <w:rPr>
+          <w:rFonts w:ascii="Consolas" w:hAnsi="Consolas" w:cs="Consolas"/>
+          <w:color w:val="6A3E3E"/>
+          <w:sz w:val="20"/>
+          <w:szCs w:val="20"/>
+        </w:rPr>
+        <w:t>test</w:t>
+      </w:r>
+      <w:r>
+        <w:rPr>
+          <w:rFonts w:ascii="Consolas" w:hAnsi="Consolas" w:cs="Consolas"/>
+          <w:color w:val="000000"/>
+          <w:sz w:val="20"/>
+          <w:szCs w:val="20"/>
+        </w:rPr>
+        <w:t xml:space="preserve"> = </w:t>
+      </w:r>
+      <w:r>
+        <w:rPr>
+          <w:rFonts w:ascii="Consolas" w:hAnsi="Consolas" w:cs="Consolas"/>
+          <w:b/>
+          <w:bCs/>
+          <w:color w:val="7F0055"/>
+          <w:sz w:val="20"/>
+          <w:szCs w:val="20"/>
+        </w:rPr>
+        <w:t>new</w:t>
+      </w:r>
+      <w:r>
+        <w:rPr>
+          <w:rFonts w:ascii="Consolas" w:hAnsi="Consolas" w:cs="Consolas"/>
+          <w:color w:val="000000"/>
+          <w:sz w:val="20"/>
+          <w:szCs w:val="20"/>
+        </w:rPr>
+        <w:t xml:space="preserve"> </w:t>
+      </w:r>
+      <w:proofErr w:type="spellStart"/>
+      <w:r>
+        <w:rPr>
+          <w:rFonts w:ascii="Consolas" w:hAnsi="Consolas" w:cs="Consolas"/>
+          <w:color w:val="000000"/>
+          <w:sz w:val="20"/>
+          <w:szCs w:val="20"/>
+        </w:rPr>
+        <w:t>general.Test</w:t>
+      </w:r>
+      <w:proofErr w:type="spellEnd"/>
+      <w:r>
+        <w:rPr>
+          <w:rFonts w:ascii="Consolas" w:hAnsi="Consolas" w:cs="Consolas"/>
+          <w:color w:val="000000"/>
+          <w:sz w:val="20"/>
+          <w:szCs w:val="20"/>
+        </w:rPr>
+        <w:t>();</w:t>
+      </w:r>
+    </w:p>
+    <w:p>
+      <w:pPr>
+        <w:autoSpaceDE w:val="0"/>
+        <w:autoSpaceDN w:val="0"/>
+        <w:adjustRightInd w:val="0"/>
+        <w:spacing w:after="0" w:line="240" w:lineRule="auto"/>
+        <w:rPr>
+          <w:rFonts w:ascii="Consolas" w:hAnsi="Consolas" w:cs="Consolas"/>
+          <w:sz w:val="20"/>
+          <w:szCs w:val="20"/>
+        </w:rPr>
+      </w:pPr>
+      <w:r>
+        <w:rPr>
+          <w:rFonts w:ascii="Consolas" w:hAnsi="Consolas" w:cs="Consolas"/>
+          <w:color w:val="000000"/>
+          <w:sz w:val="20"/>
+          <w:szCs w:val="20"/>
+        </w:rPr>
+        <w:tab/>
+      </w:r>
+      <w:r>
+        <w:rPr>
+          <w:rFonts w:ascii="Consolas" w:hAnsi="Consolas" w:cs="Consolas"/>
+          <w:color w:val="000000"/>
+          <w:sz w:val="20"/>
+          <w:szCs w:val="20"/>
+        </w:rPr>
+        <w:tab/>
+        <w:t xml:space="preserve">String </w:t>
+      </w:r>
+      <w:proofErr w:type="spellStart"/>
+      <w:r>
+        <w:rPr>
+          <w:rFonts w:ascii="Consolas" w:hAnsi="Consolas" w:cs="Consolas"/>
+          <w:color w:val="6A3E3E"/>
+          <w:sz w:val="20"/>
+          <w:szCs w:val="20"/>
+        </w:rPr>
+        <w:t>fakeInput</w:t>
+      </w:r>
+      <w:proofErr w:type="spellEnd"/>
+      <w:r>
+        <w:rPr>
+          <w:rFonts w:ascii="Consolas" w:hAnsi="Consolas" w:cs="Consolas"/>
+          <w:color w:val="000000"/>
+          <w:sz w:val="20"/>
+          <w:szCs w:val="20"/>
+        </w:rPr>
+        <w:t xml:space="preserve"> = </w:t>
+      </w:r>
+      <w:r>
+        <w:rPr>
+          <w:rFonts w:ascii="Consolas" w:hAnsi="Consolas" w:cs="Consolas"/>
+          <w:color w:val="2A00FF"/>
+          <w:sz w:val="20"/>
+          <w:szCs w:val="20"/>
+        </w:rPr>
+        <w:t>"Hello Bye Hi \</w:t>
+      </w:r>
+      <w:proofErr w:type="spellStart"/>
+      <w:r>
+        <w:rPr>
+          <w:rFonts w:ascii="Consolas" w:hAnsi="Consolas" w:cs="Consolas"/>
+          <w:color w:val="2A00FF"/>
+          <w:sz w:val="20"/>
+          <w:szCs w:val="20"/>
+        </w:rPr>
+        <w:t>nYash</w:t>
+      </w:r>
+      <w:proofErr w:type="spellEnd"/>
+      <w:r>
+        <w:rPr>
+          <w:rFonts w:ascii="Consolas" w:hAnsi="Consolas" w:cs="Consolas"/>
+          <w:color w:val="2A00FF"/>
+          <w:sz w:val="20"/>
+          <w:szCs w:val="20"/>
+        </w:rPr>
+        <w:t xml:space="preserve"> Yash </w:t>
+      </w:r>
+      <w:proofErr w:type="spellStart"/>
+      <w:r>
+        <w:rPr>
+          <w:rFonts w:ascii="Consolas" w:hAnsi="Consolas" w:cs="Consolas"/>
+          <w:color w:val="2A00FF"/>
+          <w:sz w:val="20"/>
+          <w:szCs w:val="20"/>
+        </w:rPr>
+        <w:t>Yash</w:t>
+      </w:r>
+      <w:proofErr w:type="spellEnd"/>
+      <w:r>
+        <w:rPr>
+          <w:rFonts w:ascii="Consolas" w:hAnsi="Consolas" w:cs="Consolas"/>
+          <w:color w:val="2A00FF"/>
+          <w:sz w:val="20"/>
+          <w:szCs w:val="20"/>
+        </w:rPr>
+        <w:t xml:space="preserve"> \</w:t>
+      </w:r>
+      <w:proofErr w:type="spellStart"/>
+      <w:r>
+        <w:rPr>
+          <w:rFonts w:ascii="Consolas" w:hAnsi="Consolas" w:cs="Consolas"/>
+          <w:color w:val="2A00FF"/>
+          <w:sz w:val="20"/>
+          <w:szCs w:val="20"/>
+        </w:rPr>
+        <w:t>nDivya</w:t>
+      </w:r>
+      <w:proofErr w:type="spellEnd"/>
+      <w:r>
+        <w:rPr>
+          <w:rFonts w:ascii="Consolas" w:hAnsi="Consolas" w:cs="Consolas"/>
+          <w:color w:val="2A00FF"/>
+          <w:sz w:val="20"/>
+          <w:szCs w:val="20"/>
+        </w:rPr>
+        <w:t xml:space="preserve"> Divya Divya\n"</w:t>
+      </w:r>
+      <w:r>
+        <w:rPr>
+          <w:rFonts w:ascii="Consolas" w:hAnsi="Consolas" w:cs="Consolas"/>
+          <w:color w:val="000000"/>
+          <w:sz w:val="20"/>
+          <w:szCs w:val="20"/>
+        </w:rPr>
+        <w:t>;</w:t>
+      </w:r>
+    </w:p>
+    <w:p>
+      <w:pPr>
+        <w:autoSpaceDE w:val="0"/>
+        <w:autoSpaceDN w:val="0"/>
+        <w:adjustRightInd w:val="0"/>
+        <w:spacing w:after="0" w:line="240" w:lineRule="auto"/>
+        <w:rPr>
+          <w:rFonts w:ascii="Consolas" w:hAnsi="Consolas" w:cs="Consolas"/>
+          <w:sz w:val="20"/>
+          <w:szCs w:val="20"/>
+        </w:rPr>
+      </w:pPr>
+      <w:r>
+        <w:rPr>
+          <w:rFonts w:ascii="Consolas" w:hAnsi="Consolas" w:cs="Consolas"/>
+          <w:color w:val="000000"/>
+          <w:sz w:val="20"/>
+          <w:szCs w:val="20"/>
+        </w:rPr>
+        <w:tab/>
+      </w:r>
+      <w:r>
+        <w:rPr>
+          <w:rFonts w:ascii="Consolas" w:hAnsi="Consolas" w:cs="Consolas"/>
+          <w:color w:val="000000"/>
+          <w:sz w:val="20"/>
+          <w:szCs w:val="20"/>
+        </w:rPr>
+        <w:tab/>
+      </w:r>
+      <w:r>
+        <w:rPr>
+          <w:rFonts w:ascii="Consolas" w:hAnsi="Consolas" w:cs="Consolas"/>
+          <w:color w:val="3F7F5F"/>
+          <w:sz w:val="20"/>
+          <w:szCs w:val="20"/>
+        </w:rPr>
+        <w:t>//String fakeInput2 = "</w:t>
+      </w:r>
+      <w:r>
+        <w:rPr>
+          <w:rFonts w:ascii="Consolas" w:hAnsi="Consolas" w:cs="Consolas"/>
+          <w:color w:val="3F7F5F"/>
+          <w:sz w:val="20"/>
+          <w:szCs w:val="20"/>
+          <w:u w:val="single"/>
+        </w:rPr>
+        <w:t>Yash</w:t>
+      </w:r>
+      <w:r>
+        <w:rPr>
+          <w:rFonts w:ascii="Consolas" w:hAnsi="Consolas" w:cs="Consolas"/>
+          <w:color w:val="3F7F5F"/>
+          <w:sz w:val="20"/>
+          <w:szCs w:val="20"/>
+        </w:rPr>
+        <w:t xml:space="preserve"> </w:t>
+      </w:r>
+      <w:proofErr w:type="spellStart"/>
+      <w:r>
+        <w:rPr>
+          <w:rFonts w:ascii="Consolas" w:hAnsi="Consolas" w:cs="Consolas"/>
+          <w:color w:val="3F7F5F"/>
+          <w:sz w:val="20"/>
+          <w:szCs w:val="20"/>
+          <w:u w:val="single"/>
+        </w:rPr>
+        <w:t>Yash</w:t>
+      </w:r>
+      <w:proofErr w:type="spellEnd"/>
+      <w:r>
+        <w:rPr>
+          <w:rFonts w:ascii="Consolas" w:hAnsi="Consolas" w:cs="Consolas"/>
+          <w:color w:val="3F7F5F"/>
+          <w:sz w:val="20"/>
+          <w:szCs w:val="20"/>
+        </w:rPr>
+        <w:t xml:space="preserve"> </w:t>
+      </w:r>
+      <w:proofErr w:type="spellStart"/>
+      <w:r>
+        <w:rPr>
+          <w:rFonts w:ascii="Consolas" w:hAnsi="Consolas" w:cs="Consolas"/>
+          <w:color w:val="3F7F5F"/>
+          <w:sz w:val="20"/>
+          <w:szCs w:val="20"/>
+          <w:u w:val="single"/>
+        </w:rPr>
+        <w:t>Yash</w:t>
+      </w:r>
+      <w:proofErr w:type="spellEnd"/>
+      <w:r>
+        <w:rPr>
+          <w:rFonts w:ascii="Consolas" w:hAnsi="Consolas" w:cs="Consolas"/>
+          <w:color w:val="3F7F5F"/>
+          <w:sz w:val="20"/>
+          <w:szCs w:val="20"/>
+        </w:rPr>
+        <w:t xml:space="preserve"> \n";</w:t>
+      </w:r>
+    </w:p>
+    <w:p>
+      <w:pPr>
+        <w:autoSpaceDE w:val="0"/>
+        <w:autoSpaceDN w:val="0"/>
+        <w:adjustRightInd w:val="0"/>
+        <w:spacing w:after="0" w:line="240" w:lineRule="auto"/>
+        <w:rPr>
+          <w:rFonts w:ascii="Consolas" w:hAnsi="Consolas" w:cs="Consolas"/>
+          <w:sz w:val="20"/>
+          <w:szCs w:val="20"/>
+        </w:rPr>
+      </w:pPr>
+      <w:r>
+        <w:rPr>
+          <w:rFonts w:ascii="Consolas" w:hAnsi="Consolas" w:cs="Consolas"/>
+          <w:color w:val="000000"/>
+          <w:sz w:val="20"/>
+          <w:szCs w:val="20"/>
+        </w:rPr>
+        <w:tab/>
+      </w:r>
+      <w:r>
+        <w:rPr>
+          <w:rFonts w:ascii="Consolas" w:hAnsi="Consolas" w:cs="Consolas"/>
+          <w:color w:val="000000"/>
+          <w:sz w:val="20"/>
+          <w:szCs w:val="20"/>
+        </w:rPr>
+        <w:tab/>
+      </w:r>
+      <w:proofErr w:type="spellStart"/>
+      <w:r>
+        <w:rPr>
+          <w:rFonts w:ascii="Consolas" w:hAnsi="Consolas" w:cs="Consolas"/>
+          <w:color w:val="000000"/>
+          <w:sz w:val="20"/>
+          <w:szCs w:val="20"/>
+          <w:shd w:val="clear" w:color="auto" w:fill="D4D4D4"/>
+        </w:rPr>
+        <w:t>InputStream</w:t>
+      </w:r>
+      <w:proofErr w:type="spellEnd"/>
+      <w:r>
+        <w:rPr>
+          <w:rFonts w:ascii="Consolas" w:hAnsi="Consolas" w:cs="Consolas"/>
+          <w:color w:val="000000"/>
+          <w:sz w:val="20"/>
+          <w:szCs w:val="20"/>
+        </w:rPr>
+        <w:t xml:space="preserve"> </w:t>
+      </w:r>
+      <w:r>
+        <w:rPr>
+          <w:rFonts w:ascii="Consolas" w:hAnsi="Consolas" w:cs="Consolas"/>
+          <w:color w:val="6A3E3E"/>
+          <w:sz w:val="20"/>
+          <w:szCs w:val="20"/>
+        </w:rPr>
+        <w:t>in</w:t>
+      </w:r>
+      <w:r>
+        <w:rPr>
+          <w:rFonts w:ascii="Consolas" w:hAnsi="Consolas" w:cs="Consolas"/>
+          <w:color w:val="000000"/>
+          <w:sz w:val="20"/>
+          <w:szCs w:val="20"/>
+        </w:rPr>
+        <w:t xml:space="preserve"> = </w:t>
+      </w:r>
+      <w:r>
+        <w:rPr>
+          <w:rFonts w:ascii="Consolas" w:hAnsi="Consolas" w:cs="Consolas"/>
+          <w:b/>
+          <w:bCs/>
+          <w:color w:val="7F0055"/>
+          <w:sz w:val="20"/>
+          <w:szCs w:val="20"/>
+        </w:rPr>
+        <w:t>new</w:t>
+      </w:r>
+      <w:r>
+        <w:rPr>
+          <w:rFonts w:ascii="Consolas" w:hAnsi="Consolas" w:cs="Consolas"/>
+          <w:color w:val="000000"/>
+          <w:sz w:val="20"/>
+          <w:szCs w:val="20"/>
+        </w:rPr>
+        <w:t xml:space="preserve"> </w:t>
+      </w:r>
+      <w:proofErr w:type="spellStart"/>
+      <w:proofErr w:type="gramStart"/>
+      <w:r>
+        <w:rPr>
+          <w:rFonts w:ascii="Consolas" w:hAnsi="Consolas" w:cs="Consolas"/>
+          <w:color w:val="000000"/>
+          <w:sz w:val="20"/>
+          <w:szCs w:val="20"/>
+        </w:rPr>
+        <w:t>ByteArrayInputStream</w:t>
+      </w:r>
+      <w:proofErr w:type="spellEnd"/>
+      <w:r>
+        <w:rPr>
+          <w:rFonts w:ascii="Consolas" w:hAnsi="Consolas" w:cs="Consolas"/>
+          <w:color w:val="000000"/>
+          <w:sz w:val="20"/>
+          <w:szCs w:val="20"/>
+        </w:rPr>
+        <w:t>(</w:t>
+      </w:r>
+      <w:proofErr w:type="spellStart"/>
+      <w:proofErr w:type="gramEnd"/>
+      <w:r>
+        <w:rPr>
+          <w:rFonts w:ascii="Consolas" w:hAnsi="Consolas" w:cs="Consolas"/>
+          <w:color w:val="6A3E3E"/>
+          <w:sz w:val="20"/>
+          <w:szCs w:val="20"/>
+        </w:rPr>
+        <w:t>fakeInput</w:t>
+      </w:r>
+      <w:r>
+        <w:rPr>
+          <w:rFonts w:ascii="Consolas" w:hAnsi="Consolas" w:cs="Consolas"/>
+          <w:color w:val="000000"/>
+          <w:sz w:val="20"/>
+          <w:szCs w:val="20"/>
+        </w:rPr>
+        <w:t>.getBytes</w:t>
+      </w:r>
+      <w:proofErr w:type="spellEnd"/>
+      <w:r>
+        <w:rPr>
+          <w:rFonts w:ascii="Consolas" w:hAnsi="Consolas" w:cs="Consolas"/>
+          <w:color w:val="000000"/>
+          <w:sz w:val="20"/>
+          <w:szCs w:val="20"/>
+        </w:rPr>
+        <w:t>());</w:t>
+      </w:r>
+    </w:p>
+    <w:p>
+      <w:pPr>
+        <w:autoSpaceDE w:val="0"/>
+        <w:autoSpaceDN w:val="0"/>
+        <w:adjustRightInd w:val="0"/>
+        <w:spacing w:after="0" w:line="240" w:lineRule="auto"/>
+        <w:rPr>
+          <w:rFonts w:ascii="Consolas" w:hAnsi="Consolas" w:cs="Consolas"/>
+          <w:sz w:val="20"/>
+          <w:szCs w:val="20"/>
+        </w:rPr>
+      </w:pPr>
+      <w:r>
+        <w:rPr>
+          <w:rFonts w:ascii="Consolas" w:hAnsi="Consolas" w:cs="Consolas"/>
+          <w:color w:val="000000"/>
+          <w:sz w:val="20"/>
+          <w:szCs w:val="20"/>
+        </w:rPr>
+        <w:tab/>
+        <w:t xml:space="preserve">    </w:t>
+      </w:r>
+      <w:proofErr w:type="spellStart"/>
+      <w:r>
+        <w:rPr>
+          <w:rFonts w:ascii="Consolas" w:hAnsi="Consolas" w:cs="Consolas"/>
+          <w:color w:val="000000"/>
+          <w:sz w:val="20"/>
+          <w:szCs w:val="20"/>
+        </w:rPr>
+        <w:t>System.</w:t>
+      </w:r>
+      <w:r>
+        <w:rPr>
+          <w:rFonts w:ascii="Consolas" w:hAnsi="Consolas" w:cs="Consolas"/>
+          <w:i/>
+          <w:iCs/>
+          <w:color w:val="000000"/>
+          <w:sz w:val="20"/>
+          <w:szCs w:val="20"/>
+        </w:rPr>
+        <w:t>setIn</w:t>
+      </w:r>
+      <w:proofErr w:type="spellEnd"/>
+      <w:r>
+        <w:rPr>
+          <w:rFonts w:ascii="Consolas" w:hAnsi="Consolas" w:cs="Consolas"/>
+          <w:color w:val="000000"/>
+          <w:sz w:val="20"/>
+          <w:szCs w:val="20"/>
+        </w:rPr>
+        <w:t>(</w:t>
+      </w:r>
+      <w:r>
+        <w:rPr>
+          <w:rFonts w:ascii="Consolas" w:hAnsi="Consolas" w:cs="Consolas"/>
+          <w:color w:val="6A3E3E"/>
+          <w:sz w:val="20"/>
+          <w:szCs w:val="20"/>
+        </w:rPr>
+        <w:t>in</w:t>
+      </w:r>
+      <w:r>
+        <w:rPr>
+          <w:rFonts w:ascii="Consolas" w:hAnsi="Consolas" w:cs="Consolas"/>
+          <w:color w:val="000000"/>
+          <w:sz w:val="20"/>
+          <w:szCs w:val="20"/>
+        </w:rPr>
+        <w:t>);</w:t>
+      </w:r>
+    </w:p>
+    <w:p>
+      <w:r>
+        <w:rPr>
+          <w:rFonts w:ascii="Consolas" w:hAnsi="Consolas" w:cs="Consolas"/>
+          <w:color w:val="000000"/>
+          <w:sz w:val="20"/>
+          <w:szCs w:val="20"/>
+        </w:rPr>
+        <w:tab/>
+        <w:t xml:space="preserve">   </w:t>
+      </w:r>
+      <w:proofErr w:type="spellStart"/>
+      <w:r>
+        <w:rPr>
+          <w:rFonts w:ascii="Consolas" w:hAnsi="Consolas" w:cs="Consolas"/>
+          <w:color w:val="6A3E3E"/>
+          <w:sz w:val="20"/>
+          <w:szCs w:val="20"/>
+        </w:rPr>
+        <w:t>test</w:t>
+      </w:r>
+      <w:r>
+        <w:rPr>
+          <w:rFonts w:ascii="Consolas" w:hAnsi="Consolas" w:cs="Consolas"/>
+          <w:color w:val="000000"/>
+          <w:sz w:val="20"/>
+          <w:szCs w:val="20"/>
+        </w:rPr>
+        <w:t>.check</w:t>
+      </w:r>
+      <w:proofErr w:type="spellEnd"/>
+      <w:r>
+        <w:rPr>
+          <w:rFonts w:ascii="Consolas" w:hAnsi="Consolas" w:cs="Consolas"/>
+          <w:color w:val="000000"/>
+          <w:sz w:val="20"/>
+          <w:szCs w:val="20"/>
+        </w:rPr>
+        <w:t>();</w:t>
+      </w:r>
+      <w:bookmarkStart w:id="0" w:name="_GoBack"/>
+      <w:bookmarkEnd w:id="0"/>
+    </w:p>
     <w:sectPr>
       <w:headerReference w:type="default" r:id="rId11"/>
       <w:footerReference w:type="default" r:id="rId12"/>
@@ -2789,6 +4593,7 @@
         <w:docPartUnique/>
       </w:docPartObj>
     </w:sdtPr>
+    <w:sdtEndPr/>
     <w:sdtContent>
       <w:sdt>
         <w:sdtPr>
@@ -2798,6 +4603,7 @@
             <w:docPartUnique/>
           </w:docPartObj>
         </w:sdtPr>
+        <w:sdtEndPr/>
         <w:sdtContent>
           <w:p>
             <w:pPr>
@@ -4340,6 +6146,7 @@
   <w:style w:type="character" w:default="1" w:styleId="DefaultParagraphFont">
     <w:name w:val="Default Paragraph Font"/>
     <w:uiPriority w:val="1"/>
+    <w:semiHidden/>
     <w:unhideWhenUsed/>
   </w:style>
   <w:style w:type="table" w:default="1" w:styleId="TableNormal">
@@ -4782,7 +6589,7 @@
 </file>
 
 <file path=customXml/itemProps2.xml><?xml version="1.0" encoding="utf-8"?>
-<ds:datastoreItem xmlns:ds="http://schemas.openxmlformats.org/officeDocument/2006/customXml" ds:itemID="{5881E490-02C4-4907-802F-21C0C43BE210}">
+<ds:datastoreItem xmlns:ds="http://schemas.openxmlformats.org/officeDocument/2006/customXml" ds:itemID="{068F6C05-AF3A-414B-A9DC-E4E1EA52F3BD}">
   <ds:schemaRefs>
     <ds:schemaRef ds:uri="http://schemas.openxmlformats.org/officeDocument/2006/bibliography"/>
   </ds:schemaRefs>

</xml_diff>

<commit_message>
Re-factoring executed are marked in green in document.pull prior push your change.
</commit_message>
<xml_diff>
--- a/Risk/ProjDocs/RiskGame_Team31_DesignDocument.docx
+++ b/Risk/ProjDocs/RiskGame_Team31_DesignDocument.docx
@@ -2781,7 +2781,15 @@
             <w:tcW w:w="1840" w:type="dxa"/>
           </w:tcPr>
           <w:p>
-            <w:r>
+            <w:pPr>
+              <w:rPr>
+                <w:color w:val="385623" w:themeColor="accent6" w:themeShade="80"/>
+              </w:rPr>
+            </w:pPr>
+            <w:r>
+              <w:rPr>
+                <w:color w:val="385623" w:themeColor="accent6" w:themeShade="80"/>
+              </w:rPr>
               <w:t xml:space="preserve">Player </w:t>
             </w:r>
           </w:p>
@@ -2791,9 +2799,23 @@
             <w:tcW w:w="2173" w:type="dxa"/>
           </w:tcPr>
           <w:p>
-            <w:r>
+            <w:pPr>
+              <w:rPr>
+                <w:color w:val="385623" w:themeColor="accent6" w:themeShade="80"/>
+              </w:rPr>
+            </w:pPr>
+            <w:r>
+              <w:rPr>
+                <w:color w:val="385623" w:themeColor="accent6" w:themeShade="80"/>
+              </w:rPr>
               <w:t>Reinforcement / fortification</w:t>
             </w:r>
+            <w:r>
+              <w:rPr>
+                <w:color w:val="385623" w:themeColor="accent6" w:themeShade="80"/>
+              </w:rPr>
+              <w:t xml:space="preserve"> (Not needed)</w:t>
+            </w:r>
           </w:p>
         </w:tc>
         <w:tc>
@@ -2801,7 +2823,15 @@
             <w:tcW w:w="2041" w:type="dxa"/>
           </w:tcPr>
           <w:p>
-            <w:r>
+            <w:pPr>
+              <w:rPr>
+                <w:color w:val="385623" w:themeColor="accent6" w:themeShade="80"/>
+              </w:rPr>
+            </w:pPr>
+            <w:r>
+              <w:rPr>
+                <w:color w:val="385623" w:themeColor="accent6" w:themeShade="80"/>
+              </w:rPr>
               <w:t>Take out user input</w:t>
             </w:r>
           </w:p>
@@ -2811,7 +2841,15 @@
             <w:tcW w:w="1882" w:type="dxa"/>
           </w:tcPr>
           <w:p>
-            <w:r>
+            <w:pPr>
+              <w:rPr>
+                <w:color w:val="385623" w:themeColor="accent6" w:themeShade="80"/>
+              </w:rPr>
+            </w:pPr>
+            <w:r>
+              <w:rPr>
+                <w:color w:val="385623" w:themeColor="accent6" w:themeShade="80"/>
+              </w:rPr>
               <w:t>2</w:t>
             </w:r>
           </w:p>
@@ -2821,7 +2859,15 @@
             <w:tcW w:w="1414" w:type="dxa"/>
           </w:tcPr>
           <w:p>
-            <w:r>
+            <w:pPr>
+              <w:rPr>
+                <w:color w:val="385623" w:themeColor="accent6" w:themeShade="80"/>
+              </w:rPr>
+            </w:pPr>
+            <w:r>
+              <w:rPr>
+                <w:color w:val="385623" w:themeColor="accent6" w:themeShade="80"/>
+              </w:rPr>
               <w:t>Yash</w:t>
             </w:r>
           </w:p>
@@ -2833,7 +2879,15 @@
             <w:tcW w:w="1840" w:type="dxa"/>
           </w:tcPr>
           <w:p>
-            <w:r>
+            <w:pPr>
+              <w:rPr>
+                <w:color w:val="385623" w:themeColor="accent6" w:themeShade="80"/>
+              </w:rPr>
+            </w:pPr>
+            <w:r>
+              <w:rPr>
+                <w:color w:val="385623" w:themeColor="accent6" w:themeShade="80"/>
+              </w:rPr>
               <w:t xml:space="preserve">Country </w:t>
             </w:r>
           </w:p>
@@ -2843,7 +2897,15 @@
             <w:tcW w:w="2173" w:type="dxa"/>
           </w:tcPr>
           <w:p>
-            <w:r>
+            <w:pPr>
+              <w:rPr>
+                <w:color w:val="385623" w:themeColor="accent6" w:themeShade="80"/>
+              </w:rPr>
+            </w:pPr>
+            <w:r>
+              <w:rPr>
+                <w:color w:val="385623" w:themeColor="accent6" w:themeShade="80"/>
+              </w:rPr>
               <w:t>Constructor</w:t>
             </w:r>
           </w:p>
@@ -2853,7 +2915,15 @@
             <w:tcW w:w="2041" w:type="dxa"/>
           </w:tcPr>
           <w:p>
-            <w:r>
+            <w:pPr>
+              <w:rPr>
+                <w:color w:val="385623" w:themeColor="accent6" w:themeShade="80"/>
+              </w:rPr>
+            </w:pPr>
+            <w:r>
+              <w:rPr>
+                <w:color w:val="385623" w:themeColor="accent6" w:themeShade="80"/>
+              </w:rPr>
               <w:t>Remove auto view link</w:t>
             </w:r>
           </w:p>
@@ -2863,7 +2933,15 @@
             <w:tcW w:w="1882" w:type="dxa"/>
           </w:tcPr>
           <w:p>
-            <w:r>
+            <w:pPr>
+              <w:rPr>
+                <w:color w:val="385623" w:themeColor="accent6" w:themeShade="80"/>
+              </w:rPr>
+            </w:pPr>
+            <w:r>
+              <w:rPr>
+                <w:color w:val="385623" w:themeColor="accent6" w:themeShade="80"/>
+              </w:rPr>
               <w:t>3</w:t>
             </w:r>
           </w:p>
@@ -2873,8 +2951,16 @@
             <w:tcW w:w="1414" w:type="dxa"/>
           </w:tcPr>
           <w:p>
+            <w:pPr>
+              <w:rPr>
+                <w:color w:val="385623" w:themeColor="accent6" w:themeShade="80"/>
+              </w:rPr>
+            </w:pPr>
             <w:proofErr w:type="spellStart"/>
             <w:r>
+              <w:rPr>
+                <w:color w:val="385623" w:themeColor="accent6" w:themeShade="80"/>
+              </w:rPr>
               <w:t>fareed</w:t>
             </w:r>
             <w:proofErr w:type="spellEnd"/>
@@ -2887,7 +2973,15 @@
             <w:tcW w:w="1840" w:type="dxa"/>
           </w:tcPr>
           <w:p>
-            <w:r>
+            <w:pPr>
+              <w:rPr>
+                <w:color w:val="385623" w:themeColor="accent6" w:themeShade="80"/>
+              </w:rPr>
+            </w:pPr>
+            <w:r>
+              <w:rPr>
+                <w:color w:val="385623" w:themeColor="accent6" w:themeShade="80"/>
+              </w:rPr>
               <w:t>Country</w:t>
             </w:r>
           </w:p>
@@ -2897,7 +2991,15 @@
             <w:tcW w:w="2173" w:type="dxa"/>
           </w:tcPr>
           <w:p>
-            <w:r>
+            <w:pPr>
+              <w:rPr>
+                <w:color w:val="385623" w:themeColor="accent6" w:themeShade="80"/>
+              </w:rPr>
+            </w:pPr>
+            <w:r>
+              <w:rPr>
+                <w:color w:val="385623" w:themeColor="accent6" w:themeShade="80"/>
+              </w:rPr>
               <w:t>Constructor</w:t>
             </w:r>
           </w:p>
@@ -2907,7 +3009,15 @@
             <w:tcW w:w="2041" w:type="dxa"/>
           </w:tcPr>
           <w:p>
-            <w:r>
+            <w:pPr>
+              <w:rPr>
+                <w:color w:val="385623" w:themeColor="accent6" w:themeShade="80"/>
+              </w:rPr>
+            </w:pPr>
+            <w:r>
+              <w:rPr>
+                <w:color w:val="385623" w:themeColor="accent6" w:themeShade="80"/>
+              </w:rPr>
               <w:t>Remove validate map input (should be prior constructing the country)</w:t>
             </w:r>
           </w:p>
@@ -2917,7 +3027,15 @@
             <w:tcW w:w="1882" w:type="dxa"/>
           </w:tcPr>
           <w:p>
-            <w:r>
+            <w:pPr>
+              <w:rPr>
+                <w:color w:val="385623" w:themeColor="accent6" w:themeShade="80"/>
+              </w:rPr>
+            </w:pPr>
+            <w:r>
+              <w:rPr>
+                <w:color w:val="385623" w:themeColor="accent6" w:themeShade="80"/>
+              </w:rPr>
               <w:t>4</w:t>
             </w:r>
           </w:p>
@@ -2927,8 +3045,16 @@
             <w:tcW w:w="1414" w:type="dxa"/>
           </w:tcPr>
           <w:p>
+            <w:pPr>
+              <w:rPr>
+                <w:color w:val="385623" w:themeColor="accent6" w:themeShade="80"/>
+              </w:rPr>
+            </w:pPr>
             <w:proofErr w:type="spellStart"/>
             <w:r>
+              <w:rPr>
+                <w:color w:val="385623" w:themeColor="accent6" w:themeShade="80"/>
+              </w:rPr>
               <w:t>fareed</w:t>
             </w:r>
             <w:proofErr w:type="spellEnd"/>
@@ -2998,7 +3124,15 @@
             <w:tcW w:w="1840" w:type="dxa"/>
           </w:tcPr>
           <w:p>
-            <w:r>
+            <w:pPr>
+              <w:rPr>
+                <w:color w:val="385623" w:themeColor="accent6" w:themeShade="80"/>
+              </w:rPr>
+            </w:pPr>
+            <w:r>
+              <w:rPr>
+                <w:color w:val="385623" w:themeColor="accent6" w:themeShade="80"/>
+              </w:rPr>
               <w:t>Continent</w:t>
             </w:r>
           </w:p>
@@ -3008,7 +3142,15 @@
             <w:tcW w:w="2173" w:type="dxa"/>
           </w:tcPr>
           <w:p>
-            <w:r>
+            <w:pPr>
+              <w:rPr>
+                <w:color w:val="385623" w:themeColor="accent6" w:themeShade="80"/>
+              </w:rPr>
+            </w:pPr>
+            <w:r>
+              <w:rPr>
+                <w:color w:val="385623" w:themeColor="accent6" w:themeShade="80"/>
+              </w:rPr>
               <w:t>Data member/ constructor</w:t>
             </w:r>
           </w:p>
@@ -3018,7 +3160,15 @@
             <w:tcW w:w="2041" w:type="dxa"/>
           </w:tcPr>
           <w:p>
-            <w:r>
+            <w:pPr>
+              <w:rPr>
+                <w:color w:val="385623" w:themeColor="accent6" w:themeShade="80"/>
+              </w:rPr>
+            </w:pPr>
+            <w:r>
+              <w:rPr>
+                <w:color w:val="385623" w:themeColor="accent6" w:themeShade="80"/>
+              </w:rPr>
               <w:t>Remove validate data, should be checked prior creating object.</w:t>
             </w:r>
           </w:p>
@@ -3028,7 +3178,15 @@
             <w:tcW w:w="1882" w:type="dxa"/>
           </w:tcPr>
           <w:p>
-            <w:r>
+            <w:pPr>
+              <w:rPr>
+                <w:color w:val="385623" w:themeColor="accent6" w:themeShade="80"/>
+              </w:rPr>
+            </w:pPr>
+            <w:r>
+              <w:rPr>
+                <w:color w:val="385623" w:themeColor="accent6" w:themeShade="80"/>
+              </w:rPr>
               <w:t>6</w:t>
             </w:r>
           </w:p>
@@ -3038,10 +3196,21 @@
             <w:tcW w:w="1414" w:type="dxa"/>
           </w:tcPr>
           <w:p>
-            <w:r>
+            <w:pPr>
+              <w:rPr>
+                <w:color w:val="385623" w:themeColor="accent6" w:themeShade="80"/>
+              </w:rPr>
+            </w:pPr>
+            <w:r>
+              <w:rPr>
+                <w:color w:val="385623" w:themeColor="accent6" w:themeShade="80"/>
+              </w:rPr>
               <w:t>F</w:t>
             </w:r>
             <w:r>
+              <w:rPr>
+                <w:color w:val="385623" w:themeColor="accent6" w:themeShade="80"/>
+              </w:rPr>
               <w:t>areed</w:t>
             </w:r>
           </w:p>
@@ -3068,7 +3237,13 @@
             </w:r>
             <w:proofErr w:type="gramStart"/>
             <w:r>
-              <w:t>only ,</w:t>
+              <w:t>only</w:t>
+            </w:r>
+            <w:r>
+              <w:t xml:space="preserve"> </w:t>
+            </w:r>
+            <w:r>
+              <w:t>,</w:t>
             </w:r>
             <w:proofErr w:type="gramEnd"/>
             <w:r>
@@ -3182,7 +3357,12 @@
           </w:tcPr>
           <w:p>
             <w:r>
-              <w:t>Fareed</w:t>
+              <w:t>Fare</w:t>
+            </w:r>
+            <w:bookmarkStart w:id="0" w:name="_GoBack"/>
+            <w:bookmarkEnd w:id="0"/>
+            <w:r>
+              <w:t>ed</w:t>
             </w:r>
           </w:p>
         </w:tc>
@@ -3367,11 +3547,12 @@
             <w:tcW w:w="1414" w:type="dxa"/>
           </w:tcPr>
           <w:p>
-            <w:proofErr w:type="spellStart"/>
-            <w:r>
-              <w:t>yash</w:t>
-            </w:r>
-            <w:proofErr w:type="spellEnd"/>
+            <w:r>
+              <w:t>Y</w:t>
+            </w:r>
+            <w:r>
+              <w:t>ash</w:t>
+            </w:r>
           </w:p>
         </w:tc>
       </w:tr>
@@ -3540,7 +3721,15 @@
             <w:tcW w:w="1840" w:type="dxa"/>
           </w:tcPr>
           <w:p>
-            <w:r>
+            <w:pPr>
+              <w:rPr>
+                <w:color w:val="385623" w:themeColor="accent6" w:themeShade="80"/>
+              </w:rPr>
+            </w:pPr>
+            <w:r>
+              <w:rPr>
+                <w:color w:val="385623" w:themeColor="accent6" w:themeShade="80"/>
+              </w:rPr>
               <w:t>Player</w:t>
             </w:r>
           </w:p>
@@ -3550,12 +3739,29 @@
             <w:tcW w:w="2173" w:type="dxa"/>
           </w:tcPr>
           <w:p>
-            <w:r>
+            <w:pPr>
+              <w:rPr>
+                <w:color w:val="385623" w:themeColor="accent6" w:themeShade="80"/>
+              </w:rPr>
+            </w:pPr>
+            <w:r>
+              <w:rPr>
+                <w:color w:val="385623" w:themeColor="accent6" w:themeShade="80"/>
+              </w:rPr>
               <w:t xml:space="preserve">Fortification, </w:t>
             </w:r>
             <w:r>
+              <w:rPr>
+                <w:color w:val="385623" w:themeColor="accent6" w:themeShade="80"/>
+              </w:rPr>
               <w:t xml:space="preserve">distribute armies, </w:t>
             </w:r>
+            <w:r>
+              <w:rPr>
+                <w:color w:val="385623" w:themeColor="accent6" w:themeShade="80"/>
+              </w:rPr>
+              <w:t>(not needed)</w:t>
+            </w:r>
           </w:p>
         </w:tc>
         <w:tc>
@@ -3563,7 +3769,15 @@
             <w:tcW w:w="2041" w:type="dxa"/>
           </w:tcPr>
           <w:p>
-            <w:r>
+            <w:pPr>
+              <w:rPr>
+                <w:color w:val="385623" w:themeColor="accent6" w:themeShade="80"/>
+              </w:rPr>
+            </w:pPr>
+            <w:r>
+              <w:rPr>
+                <w:color w:val="385623" w:themeColor="accent6" w:themeShade="80"/>
+              </w:rPr>
               <w:t>To remove getting user input.</w:t>
             </w:r>
           </w:p>
@@ -3572,14 +3786,28 @@
           <w:tcPr>
             <w:tcW w:w="1882" w:type="dxa"/>
           </w:tcPr>
-          <w:p/>
+          <w:p>
+            <w:pPr>
+              <w:rPr>
+                <w:color w:val="385623" w:themeColor="accent6" w:themeShade="80"/>
+              </w:rPr>
+            </w:pPr>
+          </w:p>
         </w:tc>
         <w:tc>
           <w:tcPr>
             <w:tcW w:w="1414" w:type="dxa"/>
           </w:tcPr>
           <w:p>
-            <w:r>
+            <w:pPr>
+              <w:rPr>
+                <w:color w:val="385623" w:themeColor="accent6" w:themeShade="80"/>
+              </w:rPr>
+            </w:pPr>
+            <w:r>
+              <w:rPr>
+                <w:color w:val="385623" w:themeColor="accent6" w:themeShade="80"/>
+              </w:rPr>
               <w:t>Yash</w:t>
             </w:r>
           </w:p>
@@ -3666,7 +3894,11 @@
           <w:tcPr>
             <w:tcW w:w="1414" w:type="dxa"/>
           </w:tcPr>
-          <w:p/>
+          <w:p>
+            <w:r>
+              <w:t>Yash</w:t>
+            </w:r>
+          </w:p>
         </w:tc>
       </w:tr>
       <w:tr>
@@ -3709,7 +3941,11 @@
           <w:tcPr>
             <w:tcW w:w="1414" w:type="dxa"/>
           </w:tcPr>
-          <w:p/>
+          <w:p>
+            <w:r>
+              <w:t>Yash</w:t>
+            </w:r>
+          </w:p>
         </w:tc>
       </w:tr>
       <w:tr>
@@ -3718,7 +3954,15 @@
             <w:tcW w:w="1840" w:type="dxa"/>
           </w:tcPr>
           <w:p>
-            <w:r>
+            <w:pPr>
+              <w:rPr>
+                <w:color w:val="385623" w:themeColor="accent6" w:themeShade="80"/>
+              </w:rPr>
+            </w:pPr>
+            <w:r>
+              <w:rPr>
+                <w:color w:val="385623" w:themeColor="accent6" w:themeShade="80"/>
+              </w:rPr>
               <w:t>Consolidate to utility package</w:t>
             </w:r>
           </w:p>
@@ -3727,27 +3971,53 @@
           <w:tcPr>
             <w:tcW w:w="2173" w:type="dxa"/>
           </w:tcPr>
-          <w:p/>
+          <w:p>
+            <w:pPr>
+              <w:rPr>
+                <w:color w:val="385623" w:themeColor="accent6" w:themeShade="80"/>
+              </w:rPr>
+            </w:pPr>
+          </w:p>
         </w:tc>
         <w:tc>
           <w:tcPr>
             <w:tcW w:w="2041" w:type="dxa"/>
           </w:tcPr>
-          <w:p/>
+          <w:p>
+            <w:pPr>
+              <w:rPr>
+                <w:color w:val="385623" w:themeColor="accent6" w:themeShade="80"/>
+              </w:rPr>
+            </w:pPr>
+          </w:p>
         </w:tc>
         <w:tc>
           <w:tcPr>
             <w:tcW w:w="1882" w:type="dxa"/>
           </w:tcPr>
-          <w:p/>
+          <w:p>
+            <w:pPr>
+              <w:rPr>
+                <w:color w:val="385623" w:themeColor="accent6" w:themeShade="80"/>
+              </w:rPr>
+            </w:pPr>
+          </w:p>
         </w:tc>
         <w:tc>
           <w:tcPr>
             <w:tcW w:w="1414" w:type="dxa"/>
           </w:tcPr>
           <w:p>
+            <w:pPr>
+              <w:rPr>
+                <w:color w:val="385623" w:themeColor="accent6" w:themeShade="80"/>
+              </w:rPr>
+            </w:pPr>
             <w:proofErr w:type="spellStart"/>
             <w:r>
+              <w:rPr>
+                <w:color w:val="385623" w:themeColor="accent6" w:themeShade="80"/>
+              </w:rPr>
               <w:t>fareed</w:t>
             </w:r>
             <w:proofErr w:type="spellEnd"/>
@@ -4541,8 +4811,6 @@
         </w:rPr>
         <w:t>();</w:t>
       </w:r>
-      <w:bookmarkStart w:id="0" w:name="_GoBack"/>
-      <w:bookmarkEnd w:id="0"/>
     </w:p>
     <w:sectPr>
       <w:headerReference w:type="default" r:id="rId11"/>
@@ -6589,7 +6857,7 @@
 </file>
 
 <file path=customXml/itemProps2.xml><?xml version="1.0" encoding="utf-8"?>
-<ds:datastoreItem xmlns:ds="http://schemas.openxmlformats.org/officeDocument/2006/customXml" ds:itemID="{068F6C05-AF3A-414B-A9DC-E4E1EA52F3BD}">
+<ds:datastoreItem xmlns:ds="http://schemas.openxmlformats.org/officeDocument/2006/customXml" ds:itemID="{2BA7E2FD-94AF-4136-8699-4E6CC966B3AD}">
   <ds:schemaRefs>
     <ds:schemaRef ds:uri="http://schemas.openxmlformats.org/officeDocument/2006/bibliography"/>
   </ds:schemaRefs>

</xml_diff>

<commit_message>
Build II document, clean jdocs, formated code. new UML for views
</commit_message>
<xml_diff>
--- a/Risk/ProjDocs/RiskGame_Team31_DesignDocument.docx
+++ b/Risk/ProjDocs/RiskGame_Team31_DesignDocument.docx
@@ -17,6 +17,8 @@
         </w:rPr>
       </w:sdtEndPr>
       <w:sdtContent>
+        <w:bookmarkStart w:id="0" w:name="_GoBack" w:displacedByCustomXml="prev"/>
+        <w:bookmarkEnd w:id="0" w:displacedByCustomXml="prev"/>
         <w:p>
           <w:pPr>
             <w:ind w:left="2160" w:firstLine="720"/>
@@ -1054,23 +1056,7 @@
               <w:sz w:val="20"/>
               <w:szCs w:val="20"/>
             </w:rPr>
-            <w:t xml:space="preserve"> in accordance to risk game </w:t>
-          </w:r>
-          <w:proofErr w:type="gramStart"/>
-          <w:r>
-            <w:rPr>
-              <w:sz w:val="20"/>
-              <w:szCs w:val="20"/>
-            </w:rPr>
-            <w:t>rules ,</w:t>
-          </w:r>
-          <w:proofErr w:type="gramEnd"/>
-          <w:r>
-            <w:rPr>
-              <w:sz w:val="20"/>
-              <w:szCs w:val="20"/>
-            </w:rPr>
-            <w:t xml:space="preserve"> where for every turn all reinforcement armies are placed on the player owned countries</w:t>
+            <w:t xml:space="preserve"> in accordance to risk game rules, where for every turn all reinforcement armies are placed on the player owned countries</w:t>
           </w:r>
         </w:p>
         <w:p>
@@ -1090,7 +1076,21 @@
               <w:sz w:val="20"/>
               <w:szCs w:val="20"/>
             </w:rPr>
-            <w:t>Attack (will be concluded by second build)</w:t>
+            <w:t xml:space="preserve">Attack </w:t>
+          </w:r>
+          <w:r>
+            <w:rPr>
+              <w:sz w:val="20"/>
+              <w:szCs w:val="20"/>
+            </w:rPr>
+            <w:t>phase (optional based on user input) according to game rule with all-out option for attack</w:t>
+          </w:r>
+          <w:r>
+            <w:rPr>
+              <w:sz w:val="20"/>
+              <w:szCs w:val="20"/>
+            </w:rPr>
+            <w:t>, till end of game.</w:t>
           </w:r>
         </w:p>
         <w:p>
@@ -1123,12 +1123,102 @@
         <w:p>
           <w:pPr>
             <w:pStyle w:val="ListParagraph"/>
-            <w:ind w:left="2160"/>
+            <w:numPr>
+              <w:ilvl w:val="2"/>
+              <w:numId w:val="1"/>
+            </w:numPr>
             <w:rPr>
               <w:sz w:val="20"/>
               <w:szCs w:val="20"/>
             </w:rPr>
           </w:pPr>
+          <w:r>
+            <w:rPr>
+              <w:sz w:val="20"/>
+              <w:szCs w:val="20"/>
+            </w:rPr>
+            <w:t>Views (based on observer pattern)</w:t>
+          </w:r>
+        </w:p>
+        <w:p>
+          <w:pPr>
+            <w:pStyle w:val="ListParagraph"/>
+            <w:numPr>
+              <w:ilvl w:val="3"/>
+              <w:numId w:val="1"/>
+            </w:numPr>
+            <w:rPr>
+              <w:sz w:val="20"/>
+              <w:szCs w:val="20"/>
+            </w:rPr>
+          </w:pPr>
+          <w:r>
+            <w:rPr>
+              <w:sz w:val="20"/>
+              <w:szCs w:val="20"/>
+            </w:rPr>
+            <w:t>Players world domination view</w:t>
+          </w:r>
+        </w:p>
+        <w:p>
+          <w:pPr>
+            <w:pStyle w:val="ListParagraph"/>
+            <w:numPr>
+              <w:ilvl w:val="3"/>
+              <w:numId w:val="1"/>
+            </w:numPr>
+            <w:rPr>
+              <w:sz w:val="20"/>
+              <w:szCs w:val="20"/>
+            </w:rPr>
+          </w:pPr>
+          <w:r>
+            <w:rPr>
+              <w:sz w:val="20"/>
+              <w:szCs w:val="20"/>
+            </w:rPr>
+            <w:t>Phase view (including startup phase)</w:t>
+          </w:r>
+        </w:p>
+        <w:p>
+          <w:pPr>
+            <w:pStyle w:val="ListParagraph"/>
+            <w:numPr>
+              <w:ilvl w:val="3"/>
+              <w:numId w:val="1"/>
+            </w:numPr>
+            <w:rPr>
+              <w:sz w:val="20"/>
+              <w:szCs w:val="20"/>
+            </w:rPr>
+          </w:pPr>
+          <w:r>
+            <w:rPr>
+              <w:sz w:val="20"/>
+              <w:szCs w:val="20"/>
+            </w:rPr>
+            <w:t>Card exchange view</w:t>
+          </w:r>
+        </w:p>
+        <w:p>
+          <w:pPr>
+            <w:pStyle w:val="ListParagraph"/>
+            <w:numPr>
+              <w:ilvl w:val="3"/>
+              <w:numId w:val="1"/>
+            </w:numPr>
+            <w:rPr>
+              <w:sz w:val="20"/>
+              <w:szCs w:val="20"/>
+            </w:rPr>
+          </w:pPr>
+          <w:r>
+            <w:rPr>
+              <w:sz w:val="20"/>
+              <w:szCs w:val="20"/>
+            </w:rPr>
+            <w:t>Country view to reflect changed in ownership and number of armies.</w:t>
+          </w:r>
         </w:p>
         <w:p>
           <w:pPr>
@@ -1190,77 +1280,12 @@
         </w:p>
         <w:p>
           <w:pPr>
-            <w:ind w:left="720"/>
             <w:rPr>
               <w:rFonts w:asciiTheme="majorHAnsi" w:hAnsiTheme="majorHAnsi" w:cstheme="majorHAnsi"/>
               <w:sz w:val="18"/>
               <w:szCs w:val="18"/>
             </w:rPr>
           </w:pPr>
-          <w:r>
-            <w:rPr>
-              <w:rFonts w:asciiTheme="majorHAnsi" w:hAnsiTheme="majorHAnsi" w:cstheme="majorHAnsi"/>
-              <w:sz w:val="18"/>
-              <w:szCs w:val="18"/>
-            </w:rPr>
-            <w:t xml:space="preserve">(*) the document illustrates assignment 1 requirements, hence other functionalities are not presented </w:t>
-          </w:r>
-          <w:r>
-            <w:rPr>
-              <w:rFonts w:asciiTheme="majorHAnsi" w:hAnsiTheme="majorHAnsi" w:cstheme="majorHAnsi"/>
-              <w:sz w:val="18"/>
-              <w:szCs w:val="18"/>
-            </w:rPr>
-            <w:t xml:space="preserve">in this document </w:t>
-          </w:r>
-          <w:r>
-            <w:rPr>
-              <w:rFonts w:asciiTheme="majorHAnsi" w:hAnsiTheme="majorHAnsi" w:cstheme="majorHAnsi"/>
-              <w:sz w:val="18"/>
-              <w:szCs w:val="18"/>
-            </w:rPr>
-            <w:t xml:space="preserve">(card, </w:t>
-          </w:r>
-          <w:r>
-            <w:rPr>
-              <w:rFonts w:asciiTheme="majorHAnsi" w:hAnsiTheme="majorHAnsi" w:cstheme="majorHAnsi"/>
-              <w:sz w:val="18"/>
-              <w:szCs w:val="18"/>
-            </w:rPr>
-            <w:t xml:space="preserve">deck Of Cards, </w:t>
-          </w:r>
-          <w:r>
-            <w:rPr>
-              <w:rFonts w:asciiTheme="majorHAnsi" w:hAnsiTheme="majorHAnsi" w:cstheme="majorHAnsi"/>
-              <w:sz w:val="18"/>
-              <w:szCs w:val="18"/>
-            </w:rPr>
-            <w:t>hand</w:t>
-          </w:r>
-          <w:r>
-            <w:rPr>
-              <w:rFonts w:asciiTheme="majorHAnsi" w:hAnsiTheme="majorHAnsi" w:cstheme="majorHAnsi"/>
-              <w:sz w:val="18"/>
-              <w:szCs w:val="18"/>
-            </w:rPr>
-            <w:t>…</w:t>
-          </w:r>
-          <w:r>
-            <w:rPr>
-              <w:rFonts w:asciiTheme="majorHAnsi" w:hAnsiTheme="majorHAnsi" w:cstheme="majorHAnsi"/>
-              <w:sz w:val="18"/>
-              <w:szCs w:val="18"/>
-            </w:rPr>
-            <w:t xml:space="preserve"> etc.</w:t>
-          </w:r>
-          <w:r>
-            <w:rPr>
-              <w:rFonts w:asciiTheme="majorHAnsi" w:hAnsiTheme="majorHAnsi" w:cstheme="majorHAnsi"/>
-              <w:sz w:val="18"/>
-              <w:szCs w:val="18"/>
-            </w:rPr>
-            <w:t>)</w:t>
-          </w:r>
         </w:p>
       </w:sdtContent>
     </w:sdt>
@@ -1347,7 +1372,14 @@
           <w:sz w:val="20"/>
           <w:szCs w:val="20"/>
         </w:rPr>
-        <w:t>Junit 5</w:t>
+        <w:t xml:space="preserve">Junit </w:t>
+      </w:r>
+      <w:r>
+        <w:rPr>
+          <w:sz w:val="20"/>
+          <w:szCs w:val="20"/>
+        </w:rPr>
+        <w:t>4</w:t>
       </w:r>
     </w:p>
     <w:p>
@@ -1402,7 +1434,21 @@
           <w:sz w:val="20"/>
           <w:szCs w:val="20"/>
         </w:rPr>
-        <w:t>in reference to</w:t>
+        <w:t>in</w:t>
+      </w:r>
+      <w:r>
+        <w:rPr>
+          <w:sz w:val="20"/>
+          <w:szCs w:val="20"/>
+        </w:rPr>
+        <w:t xml:space="preserve"> </w:t>
+      </w:r>
+      <w:r>
+        <w:rPr>
+          <w:sz w:val="20"/>
+          <w:szCs w:val="20"/>
+        </w:rPr>
+        <w:t>reference to</w:t>
       </w:r>
       <w:proofErr w:type="gramEnd"/>
       <w:r>
@@ -1818,7 +1864,16 @@
           <w:szCs w:val="20"/>
           <w:lang w:val="fr-CA"/>
         </w:rPr>
-        <w:t>.riskgamet31.configuration</w:t>
+        <w:t>.riskgamet31.</w:t>
+      </w:r>
+      <w:r>
+        <w:rPr>
+          <w:rFonts w:cstheme="minorHAnsi"/>
+          <w:sz w:val="20"/>
+          <w:szCs w:val="20"/>
+          <w:lang w:val="fr-CA"/>
+        </w:rPr>
+        <w:t>utilitiy</w:t>
       </w:r>
       <w:proofErr w:type="gramEnd"/>
       <w:r>
@@ -1837,7 +1892,25 @@
           <w:szCs w:val="20"/>
           <w:lang w:val="fr-CA"/>
         </w:rPr>
-        <w:t xml:space="preserve"> configuration types (constants …</w:t>
+        <w:t xml:space="preserve"> </w:t>
+      </w:r>
+      <w:r>
+        <w:rPr>
+          <w:rFonts w:cstheme="minorHAnsi"/>
+          <w:sz w:val="20"/>
+          <w:szCs w:val="20"/>
+          <w:lang w:val="fr-CA"/>
+        </w:rPr>
+        <w:t>utility classes</w:t>
+      </w:r>
+      <w:r>
+        <w:rPr>
+          <w:rFonts w:cstheme="minorHAnsi"/>
+          <w:sz w:val="20"/>
+          <w:szCs w:val="20"/>
+          <w:lang w:val="fr-CA"/>
+        </w:rPr>
+        <w:t>(constants …</w:t>
       </w:r>
       <w:proofErr w:type="spellStart"/>
       <w:r>
@@ -2169,7 +2242,23 @@
           <w:sz w:val="20"/>
           <w:szCs w:val="20"/>
         </w:rPr>
-        <w:t>riskgamet</w:t>
+        <w:t>riskgamet31</w:t>
+      </w:r>
+      <w:r>
+        <w:rPr>
+          <w:rFonts w:cstheme="minorHAnsi"/>
+          <w:sz w:val="20"/>
+          <w:szCs w:val="20"/>
+        </w:rPr>
+        <w:t>.</w:t>
+      </w:r>
+      <w:r>
+        <w:rPr>
+          <w:rFonts w:cstheme="minorHAnsi"/>
+          <w:sz w:val="20"/>
+          <w:szCs w:val="20"/>
+        </w:rPr>
+        <w:t>views</w:t>
       </w:r>
       <w:proofErr w:type="gramEnd"/>
       <w:r>
@@ -2178,15 +2267,31 @@
           <w:sz w:val="20"/>
           <w:szCs w:val="20"/>
         </w:rPr>
-        <w:t>31</w:t>
-      </w:r>
-      <w:r>
-        <w:rPr>
-          <w:rFonts w:cstheme="minorHAnsi"/>
-          <w:sz w:val="20"/>
-          <w:szCs w:val="20"/>
-        </w:rPr>
-        <w:t>.</w:t>
+        <w:t>:</w:t>
+      </w:r>
+      <w:r>
+        <w:rPr>
+          <w:rFonts w:cstheme="minorHAnsi"/>
+          <w:sz w:val="20"/>
+          <w:szCs w:val="20"/>
+        </w:rPr>
+        <w:t xml:space="preserve"> view</w:t>
+      </w:r>
+      <w:r>
+        <w:rPr>
+          <w:rFonts w:cstheme="minorHAnsi"/>
+          <w:sz w:val="20"/>
+          <w:szCs w:val="20"/>
+        </w:rPr>
+        <w:t>s</w:t>
+      </w:r>
+      <w:r>
+        <w:rPr>
+          <w:rFonts w:cstheme="minorHAnsi"/>
+          <w:sz w:val="20"/>
+          <w:szCs w:val="20"/>
+        </w:rPr>
+        <w:t xml:space="preserve"> classes</w:t>
       </w:r>
       <w:r>
         <w:rPr>
@@ -2195,22 +2300,6 @@
           <w:szCs w:val="20"/>
         </w:rPr>
         <w:t xml:space="preserve"> </w:t>
-      </w:r>
-      <w:r>
-        <w:rPr>
-          <w:rFonts w:cstheme="minorHAnsi"/>
-          <w:sz w:val="20"/>
-          <w:szCs w:val="20"/>
-        </w:rPr>
-        <w:t>views:</w:t>
-      </w:r>
-      <w:r>
-        <w:rPr>
-          <w:rFonts w:cstheme="minorHAnsi"/>
-          <w:sz w:val="20"/>
-          <w:szCs w:val="20"/>
-        </w:rPr>
-        <w:t xml:space="preserve"> view classes</w:t>
       </w:r>
     </w:p>
     <w:p>
@@ -2327,6 +2416,7 @@
           <w:sz w:val="20"/>
           <w:szCs w:val="20"/>
         </w:rPr>
+        <w:lastRenderedPageBreak/>
         <w:t>ca.riskgamet31test.</w:t>
       </w:r>
       <w:r>
@@ -2381,17 +2471,6 @@
     </w:p>
     <w:p>
       <w:pPr>
-        <w:ind w:left="3240"/>
-        <w:rPr>
-          <w:rFonts w:cstheme="minorHAnsi"/>
-          <w:sz w:val="20"/>
-          <w:szCs w:val="20"/>
-        </w:rPr>
-      </w:pPr>
-    </w:p>
-    <w:p>
-      <w:pPr>
-        <w:ind w:left="3240"/>
         <w:rPr>
           <w:rFonts w:cstheme="minorHAnsi"/>
           <w:sz w:val="20"/>
@@ -2430,6 +2509,17 @@
           <w:szCs w:val="20"/>
         </w:rPr>
       </w:pPr>
+    </w:p>
+    <w:p>
+      <w:pPr>
+        <w:pStyle w:val="ListParagraph"/>
+        <w:ind w:left="0"/>
+        <w:rPr>
+          <w:rFonts w:cstheme="minorHAnsi"/>
+          <w:sz w:val="20"/>
+          <w:szCs w:val="20"/>
+        </w:rPr>
+      </w:pPr>
       <w:r>
         <w:rPr>
           <w:rFonts w:cstheme="minorHAnsi"/>
@@ -2438,18 +2528,10 @@
           <w:szCs w:val="20"/>
         </w:rPr>
         <w:drawing>
-          <wp:anchor distT="0" distB="0" distL="114300" distR="114300" simplePos="0" relativeHeight="251658240" behindDoc="0" locked="0" layoutInCell="1" allowOverlap="1" wp14:anchorId="79208456" wp14:editId="439430CE">
-            <wp:simplePos x="0" y="0"/>
-            <wp:positionH relativeFrom="page">
-              <wp:posOffset>525780</wp:posOffset>
-            </wp:positionH>
-            <wp:positionV relativeFrom="paragraph">
-              <wp:posOffset>339090</wp:posOffset>
-            </wp:positionV>
-            <wp:extent cx="6857365" cy="4735830"/>
-            <wp:effectExtent l="0" t="0" r="635" b="7620"/>
-            <wp:wrapSquare wrapText="bothSides"/>
-            <wp:docPr id="1" name="Picture 1"/>
+          <wp:inline distT="0" distB="0" distL="0" distR="0" wp14:anchorId="71AB3E44" wp14:editId="2EFC3570">
+            <wp:extent cx="6252170" cy="4572000"/>
+            <wp:effectExtent l="0" t="0" r="0" b="0"/>
+            <wp:docPr id="3" name="Picture 3"/>
             <wp:cNvGraphicFramePr>
               <a:graphicFrameLocks xmlns:a="http://schemas.openxmlformats.org/drawingml/2006/main" noChangeAspect="1"/>
             </wp:cNvGraphicFramePr>
@@ -2457,13 +2539,13 @@
               <a:graphicData uri="http://schemas.openxmlformats.org/drawingml/2006/picture">
                 <pic:pic xmlns:pic="http://schemas.openxmlformats.org/drawingml/2006/picture">
                   <pic:nvPicPr>
-                    <pic:cNvPr id="0" name="Picture 1"/>
+                    <pic:cNvPr id="0" name="Picture 2"/>
                     <pic:cNvPicPr>
                       <a:picLocks noChangeAspect="1" noChangeArrowheads="1"/>
                     </pic:cNvPicPr>
                   </pic:nvPicPr>
                   <pic:blipFill>
-                    <a:blip r:embed="rId9" cstate="print">
+                    <a:blip r:embed="rId9">
                       <a:extLst>
                         <a:ext uri="{28A0092B-C50C-407E-A947-70E740481C1C}">
                           <a14:useLocalDpi xmlns:a14="http://schemas.microsoft.com/office/drawing/2010/main" val="0"/>
@@ -2478,7 +2560,7 @@
                   <pic:spPr bwMode="auto">
                     <a:xfrm>
                       <a:off x="0" y="0"/>
-                      <a:ext cx="6857365" cy="4735830"/>
+                      <a:ext cx="6254719" cy="4573864"/>
                     </a:xfrm>
                     <a:prstGeom prst="rect">
                       <a:avLst/>
@@ -2491,22 +2573,9 @@
                 </pic:pic>
               </a:graphicData>
             </a:graphic>
-            <wp14:sizeRelV relativeFrom="margin">
-              <wp14:pctHeight>0</wp14:pctHeight>
-            </wp14:sizeRelV>
-          </wp:anchor>
+          </wp:inline>
         </w:drawing>
       </w:r>
-    </w:p>
-    <w:p>
-      <w:pPr>
-        <w:pStyle w:val="ListParagraph"/>
-        <w:rPr>
-          <w:rFonts w:cstheme="minorHAnsi"/>
-          <w:sz w:val="20"/>
-          <w:szCs w:val="20"/>
-        </w:rPr>
-      </w:pPr>
     </w:p>
     <w:p>
       <w:pPr>
@@ -2568,23 +2637,26 @@
       <w:pPr>
         <w:pStyle w:val="ListParagraph"/>
       </w:pPr>
+    </w:p>
+    <w:p>
+      <w:pPr>
+        <w:pStyle w:val="ListParagraph"/>
+      </w:pPr>
+    </w:p>
+    <w:p>
+      <w:pPr>
+        <w:pStyle w:val="ListParagraph"/>
+        <w:ind w:left="0"/>
+      </w:pPr>
       <w:r>
         <w:rPr>
           <w:noProof/>
         </w:rPr>
         <w:drawing>
-          <wp:anchor distT="0" distB="0" distL="114300" distR="114300" simplePos="0" relativeHeight="251659264" behindDoc="1" locked="0" layoutInCell="1" allowOverlap="1" wp14:anchorId="1C282827" wp14:editId="5188B7CB">
-            <wp:simplePos x="0" y="0"/>
-            <wp:positionH relativeFrom="column">
-              <wp:posOffset>-110490</wp:posOffset>
-            </wp:positionH>
-            <wp:positionV relativeFrom="paragraph">
-              <wp:posOffset>245745</wp:posOffset>
-            </wp:positionV>
-            <wp:extent cx="5939790" cy="5246370"/>
-            <wp:effectExtent l="0" t="0" r="3810" b="0"/>
-            <wp:wrapSquare wrapText="bothSides"/>
-            <wp:docPr id="4" name="Picture 4"/>
+          <wp:inline distT="0" distB="0" distL="0" distR="0" wp14:anchorId="5875C4EA" wp14:editId="1BACB69F">
+            <wp:extent cx="6585744" cy="4556760"/>
+            <wp:effectExtent l="0" t="0" r="5715" b="0"/>
+            <wp:docPr id="5" name="Picture 5"/>
             <wp:cNvGraphicFramePr>
               <a:graphicFrameLocks xmlns:a="http://schemas.openxmlformats.org/drawingml/2006/main" noChangeAspect="1"/>
             </wp:cNvGraphicFramePr>
@@ -2592,13 +2664,13 @@
               <a:graphicData uri="http://schemas.openxmlformats.org/drawingml/2006/picture">
                 <pic:pic xmlns:pic="http://schemas.openxmlformats.org/drawingml/2006/picture">
                   <pic:nvPicPr>
-                    <pic:cNvPr id="0" name="Picture 2"/>
+                    <pic:cNvPr id="0" name="Picture 3"/>
                     <pic:cNvPicPr>
                       <a:picLocks noChangeAspect="1" noChangeArrowheads="1"/>
                     </pic:cNvPicPr>
                   </pic:nvPicPr>
                   <pic:blipFill>
-                    <a:blip r:embed="rId10" cstate="print">
+                    <a:blip r:embed="rId10">
                       <a:extLst>
                         <a:ext uri="{28A0092B-C50C-407E-A947-70E740481C1C}">
                           <a14:useLocalDpi xmlns:a14="http://schemas.microsoft.com/office/drawing/2010/main" val="0"/>
@@ -2613,7 +2685,7 @@
                   <pic:spPr bwMode="auto">
                     <a:xfrm>
                       <a:off x="0" y="0"/>
-                      <a:ext cx="5939790" cy="5246370"/>
+                      <a:ext cx="6591260" cy="4560577"/>
                     </a:xfrm>
                     <a:prstGeom prst="rect">
                       <a:avLst/>
@@ -2626,7 +2698,7 @@
                 </pic:pic>
               </a:graphicData>
             </a:graphic>
-          </wp:anchor>
+          </wp:inline>
         </w:drawing>
       </w:r>
     </w:p>
@@ -2635,30 +2707,129 @@
         <w:pStyle w:val="ListParagraph"/>
       </w:pPr>
     </w:p>
+    <w:p/>
+    <w:p/>
     <w:p>
-      <w:pPr>
-        <w:pStyle w:val="ListParagraph"/>
-      </w:pPr>
-    </w:p>
-    <w:p>
-      <w:pPr>
-        <w:pStyle w:val="ListParagraph"/>
-      </w:pPr>
+      <w:r>
+        <w:rPr>
+          <w:noProof/>
+        </w:rPr>
+        <w:lastRenderedPageBreak/>
+        <w:drawing>
+          <wp:inline distT="0" distB="0" distL="0" distR="0" wp14:anchorId="0545D82D" wp14:editId="46645541">
+            <wp:extent cx="5943600" cy="5181600"/>
+            <wp:effectExtent l="0" t="0" r="0" b="0"/>
+            <wp:docPr id="7" name="Picture 7"/>
+            <wp:cNvGraphicFramePr>
+              <a:graphicFrameLocks xmlns:a="http://schemas.openxmlformats.org/drawingml/2006/main" noChangeAspect="1"/>
+            </wp:cNvGraphicFramePr>
+            <a:graphic xmlns:a="http://schemas.openxmlformats.org/drawingml/2006/main">
+              <a:graphicData uri="http://schemas.openxmlformats.org/drawingml/2006/picture">
+                <pic:pic xmlns:pic="http://schemas.openxmlformats.org/drawingml/2006/picture">
+                  <pic:nvPicPr>
+                    <pic:cNvPr id="0" name="Picture 5"/>
+                    <pic:cNvPicPr>
+                      <a:picLocks noChangeAspect="1" noChangeArrowheads="1"/>
+                    </pic:cNvPicPr>
+                  </pic:nvPicPr>
+                  <pic:blipFill>
+                    <a:blip r:embed="rId11">
+                      <a:extLst>
+                        <a:ext uri="{28A0092B-C50C-407E-A947-70E740481C1C}">
+                          <a14:useLocalDpi xmlns:a14="http://schemas.microsoft.com/office/drawing/2010/main" val="0"/>
+                        </a:ext>
+                      </a:extLst>
+                    </a:blip>
+                    <a:srcRect/>
+                    <a:stretch>
+                      <a:fillRect/>
+                    </a:stretch>
+                  </pic:blipFill>
+                  <pic:spPr bwMode="auto">
+                    <a:xfrm>
+                      <a:off x="0" y="0"/>
+                      <a:ext cx="5943600" cy="5181600"/>
+                    </a:xfrm>
+                    <a:prstGeom prst="rect">
+                      <a:avLst/>
+                    </a:prstGeom>
+                    <a:noFill/>
+                    <a:ln>
+                      <a:noFill/>
+                    </a:ln>
+                  </pic:spPr>
+                </pic:pic>
+              </a:graphicData>
+            </a:graphic>
+          </wp:inline>
+        </w:drawing>
+      </w:r>
     </w:p>
     <w:p/>
     <w:p/>
     <w:p/>
+    <w:p/>
+    <w:p/>
+    <w:p/>
+    <w:p/>
+    <w:p/>
+    <w:p/>
+    <w:p/>
+    <w:p/>
     <w:p>
       <w:pPr>
+        <w:pStyle w:val="ListParagraph"/>
+        <w:numPr>
+          <w:ilvl w:val="0"/>
+          <w:numId w:val="1"/>
+        </w:numPr>
         <w:rPr>
           <w:rFonts w:asciiTheme="majorHAnsi" w:hAnsiTheme="majorHAnsi" w:cstheme="majorHAnsi"/>
           <w:sz w:val="28"/>
           <w:szCs w:val="28"/>
         </w:rPr>
       </w:pPr>
+      <w:r>
+        <w:rPr>
+          <w:rFonts w:asciiTheme="majorHAnsi" w:hAnsiTheme="majorHAnsi" w:cstheme="majorHAnsi"/>
+          <w:sz w:val="28"/>
+          <w:szCs w:val="28"/>
+        </w:rPr>
+        <w:t xml:space="preserve">Appendix </w:t>
+      </w:r>
+      <w:r>
+        <w:rPr>
+          <w:rFonts w:asciiTheme="majorHAnsi" w:hAnsiTheme="majorHAnsi" w:cstheme="majorHAnsi"/>
+          <w:sz w:val="28"/>
+          <w:szCs w:val="28"/>
+        </w:rPr>
+        <w:t>II</w:t>
+      </w:r>
+      <w:r>
+        <w:rPr>
+          <w:rFonts w:asciiTheme="majorHAnsi" w:hAnsiTheme="majorHAnsi" w:cstheme="majorHAnsi"/>
+          <w:sz w:val="28"/>
+          <w:szCs w:val="28"/>
+        </w:rPr>
+        <w:t xml:space="preserve"> – </w:t>
+      </w:r>
+      <w:r>
+        <w:rPr>
+          <w:rFonts w:asciiTheme="majorHAnsi" w:hAnsiTheme="majorHAnsi" w:cstheme="majorHAnsi"/>
+          <w:sz w:val="28"/>
+          <w:szCs w:val="28"/>
+        </w:rPr>
+        <w:t>Refactoring</w:t>
+      </w:r>
+      <w:r>
+        <w:rPr>
+          <w:rFonts w:asciiTheme="majorHAnsi" w:hAnsiTheme="majorHAnsi" w:cstheme="majorHAnsi"/>
+          <w:sz w:val="28"/>
+          <w:szCs w:val="28"/>
+        </w:rPr>
+        <w:t xml:space="preserve"> list</w:t>
+      </w:r>
     </w:p>
-    <w:p/>
-    <w:p/>
     <w:tbl>
       <w:tblPr>
         <w:tblStyle w:val="TableGrid"/>
@@ -2666,27 +2837,26 @@
         <w:tblLook w:val="04A0" w:firstRow="1" w:lastRow="0" w:firstColumn="1" w:lastColumn="0" w:noHBand="0" w:noVBand="1"/>
       </w:tblPr>
       <w:tblGrid>
-        <w:gridCol w:w="1695"/>
+        <w:gridCol w:w="1841"/>
         <w:gridCol w:w="2746"/>
-        <w:gridCol w:w="1859"/>
-        <w:gridCol w:w="1784"/>
-        <w:gridCol w:w="1266"/>
+        <w:gridCol w:w="1837"/>
+        <w:gridCol w:w="1735"/>
+        <w:gridCol w:w="1191"/>
       </w:tblGrid>
       <w:tr>
         <w:tc>
           <w:tcPr>
-            <w:tcW w:w="1840" w:type="dxa"/>
-          </w:tcPr>
-          <w:p>
-            <w:r>
-              <w:lastRenderedPageBreak/>
+            <w:tcW w:w="1841" w:type="dxa"/>
+          </w:tcPr>
+          <w:p>
+            <w:r>
               <w:t>Class</w:t>
             </w:r>
           </w:p>
         </w:tc>
         <w:tc>
           <w:tcPr>
-            <w:tcW w:w="2173" w:type="dxa"/>
+            <w:tcW w:w="2746" w:type="dxa"/>
           </w:tcPr>
           <w:p>
             <w:r>
@@ -2696,7 +2866,7 @@
         </w:tc>
         <w:tc>
           <w:tcPr>
-            <w:tcW w:w="2041" w:type="dxa"/>
+            <w:tcW w:w="1837" w:type="dxa"/>
           </w:tcPr>
           <w:p>
             <w:r>
@@ -2706,7 +2876,7 @@
         </w:tc>
         <w:tc>
           <w:tcPr>
-            <w:tcW w:w="1882" w:type="dxa"/>
+            <w:tcW w:w="1735" w:type="dxa"/>
           </w:tcPr>
           <w:p>
             <w:r>
@@ -2716,7 +2886,7 @@
         </w:tc>
         <w:tc>
           <w:tcPr>
-            <w:tcW w:w="1414" w:type="dxa"/>
+            <w:tcW w:w="1191" w:type="dxa"/>
           </w:tcPr>
           <w:p>
             <w:r>
@@ -2728,67 +2898,117 @@
       <w:tr>
         <w:tc>
           <w:tcPr>
-            <w:tcW w:w="1840" w:type="dxa"/>
-          </w:tcPr>
-          <w:p>
-            <w:r>
-              <w:t>New class</w:t>
-            </w:r>
-          </w:p>
-        </w:tc>
-        <w:tc>
-          <w:tcPr>
-            <w:tcW w:w="2173" w:type="dxa"/>
-          </w:tcPr>
-          <w:p/>
-        </w:tc>
-        <w:tc>
-          <w:tcPr>
-            <w:tcW w:w="2041" w:type="dxa"/>
-          </w:tcPr>
-          <w:p>
-            <w:r>
+            <w:tcW w:w="1841" w:type="dxa"/>
+          </w:tcPr>
+          <w:p>
+            <w:pPr>
+              <w:rPr>
+                <w:color w:val="385623" w:themeColor="accent6" w:themeShade="80"/>
+              </w:rPr>
+            </w:pPr>
+            <w:proofErr w:type="spellStart"/>
+            <w:r>
+              <w:rPr>
+                <w:color w:val="385623" w:themeColor="accent6" w:themeShade="80"/>
+              </w:rPr>
+              <w:t>UserInputOutput</w:t>
+            </w:r>
+            <w:proofErr w:type="spellEnd"/>
+          </w:p>
+        </w:tc>
+        <w:tc>
+          <w:tcPr>
+            <w:tcW w:w="2746" w:type="dxa"/>
+          </w:tcPr>
+          <w:p>
+            <w:pPr>
+              <w:rPr>
+                <w:color w:val="385623" w:themeColor="accent6" w:themeShade="80"/>
+              </w:rPr>
+            </w:pPr>
+            <w:r>
+              <w:rPr>
+                <w:color w:val="385623" w:themeColor="accent6" w:themeShade="80"/>
+              </w:rPr>
+              <w:t>New singleton for user input, phased approach towards MVC</w:t>
+            </w:r>
+          </w:p>
+        </w:tc>
+        <w:tc>
+          <w:tcPr>
+            <w:tcW w:w="1837" w:type="dxa"/>
+          </w:tcPr>
+          <w:p>
+            <w:pPr>
+              <w:rPr>
+                <w:color w:val="385623" w:themeColor="accent6" w:themeShade="80"/>
+              </w:rPr>
+            </w:pPr>
+            <w:r>
+              <w:rPr>
+                <w:color w:val="385623" w:themeColor="accent6" w:themeShade="80"/>
+              </w:rPr>
               <w:t xml:space="preserve">Retrieve and validate user input </w:t>
             </w:r>
           </w:p>
         </w:tc>
         <w:tc>
           <w:tcPr>
-            <w:tcW w:w="1882" w:type="dxa"/>
-          </w:tcPr>
-          <w:p>
-            <w:r>
+            <w:tcW w:w="1735" w:type="dxa"/>
+          </w:tcPr>
+          <w:p>
+            <w:pPr>
+              <w:rPr>
+                <w:color w:val="385623" w:themeColor="accent6" w:themeShade="80"/>
+              </w:rPr>
+            </w:pPr>
+            <w:r>
+              <w:rPr>
+                <w:color w:val="385623" w:themeColor="accent6" w:themeShade="80"/>
+              </w:rPr>
               <w:t>1</w:t>
             </w:r>
           </w:p>
         </w:tc>
         <w:tc>
           <w:tcPr>
-            <w:tcW w:w="1414" w:type="dxa"/>
-          </w:tcPr>
-          <w:p>
-            <w:proofErr w:type="spellStart"/>
-            <w:r>
-              <w:t>fareed</w:t>
-            </w:r>
-            <w:proofErr w:type="spellEnd"/>
+            <w:tcW w:w="1191" w:type="dxa"/>
+          </w:tcPr>
+          <w:p>
+            <w:pPr>
+              <w:rPr>
+                <w:color w:val="385623" w:themeColor="accent6" w:themeShade="80"/>
+              </w:rPr>
+            </w:pPr>
+            <w:r>
+              <w:rPr>
+                <w:color w:val="385623" w:themeColor="accent6" w:themeShade="80"/>
+              </w:rPr>
+              <w:t>F</w:t>
+            </w:r>
+            <w:r>
+              <w:rPr>
+                <w:color w:val="385623" w:themeColor="accent6" w:themeShade="80"/>
+              </w:rPr>
+              <w:t>areed</w:t>
+            </w:r>
           </w:p>
         </w:tc>
       </w:tr>
       <w:tr>
         <w:tc>
           <w:tcPr>
-            <w:tcW w:w="1840" w:type="dxa"/>
+            <w:tcW w:w="1841" w:type="dxa"/>
           </w:tcPr>
           <w:p>
             <w:pPr>
               <w:rPr>
-                <w:color w:val="385623" w:themeColor="accent6" w:themeShade="80"/>
+                <w:color w:val="FF0000"/>
               </w:rPr>
             </w:pPr>
             <w:r>
               <w:rPr>
-                <w:color w:val="385623" w:themeColor="accent6" w:themeShade="80"/>
+                <w:color w:val="FF0000"/>
               </w:rPr>
               <w:t xml:space="preserve">Player </w:t>
             </w:r>
@@ -2796,41 +3016,53 @@
         </w:tc>
         <w:tc>
           <w:tcPr>
-            <w:tcW w:w="2173" w:type="dxa"/>
+            <w:tcW w:w="2746" w:type="dxa"/>
           </w:tcPr>
           <w:p>
             <w:pPr>
               <w:rPr>
-                <w:color w:val="385623" w:themeColor="accent6" w:themeShade="80"/>
+                <w:color w:val="FF0000"/>
               </w:rPr>
             </w:pPr>
             <w:r>
               <w:rPr>
-                <w:color w:val="385623" w:themeColor="accent6" w:themeShade="80"/>
+                <w:color w:val="FF0000"/>
               </w:rPr>
               <w:t>Reinforcement / fortification</w:t>
             </w:r>
             <w:r>
               <w:rPr>
-                <w:color w:val="385623" w:themeColor="accent6" w:themeShade="80"/>
-              </w:rPr>
-              <w:t xml:space="preserve"> (Not needed)</w:t>
-            </w:r>
-          </w:p>
-        </w:tc>
-        <w:tc>
-          <w:tcPr>
-            <w:tcW w:w="2041" w:type="dxa"/>
+                <w:color w:val="FF0000"/>
+              </w:rPr>
+              <w:t xml:space="preserve"> (</w:t>
+            </w:r>
+            <w:r>
+              <w:rPr>
+                <w:color w:val="FF0000"/>
+              </w:rPr>
+              <w:t>drop</w:t>
+            </w:r>
+            <w:r>
+              <w:rPr>
+                <w:color w:val="FF0000"/>
+              </w:rPr>
+              <w:t>)</w:t>
+            </w:r>
+          </w:p>
+        </w:tc>
+        <w:tc>
+          <w:tcPr>
+            <w:tcW w:w="1837" w:type="dxa"/>
           </w:tcPr>
           <w:p>
             <w:pPr>
               <w:rPr>
-                <w:color w:val="385623" w:themeColor="accent6" w:themeShade="80"/>
+                <w:color w:val="FF0000"/>
               </w:rPr>
             </w:pPr>
             <w:r>
               <w:rPr>
-                <w:color w:val="385623" w:themeColor="accent6" w:themeShade="80"/>
+                <w:color w:val="FF0000"/>
               </w:rPr>
               <w:t>Take out user input</w:t>
             </w:r>
@@ -2838,35 +3070,35 @@
         </w:tc>
         <w:tc>
           <w:tcPr>
-            <w:tcW w:w="1882" w:type="dxa"/>
+            <w:tcW w:w="1735" w:type="dxa"/>
           </w:tcPr>
           <w:p>
             <w:pPr>
               <w:rPr>
-                <w:color w:val="385623" w:themeColor="accent6" w:themeShade="80"/>
+                <w:color w:val="FF0000"/>
               </w:rPr>
             </w:pPr>
             <w:r>
               <w:rPr>
-                <w:color w:val="385623" w:themeColor="accent6" w:themeShade="80"/>
-              </w:rPr>
-              <w:t>2</w:t>
-            </w:r>
-          </w:p>
-        </w:tc>
-        <w:tc>
-          <w:tcPr>
-            <w:tcW w:w="1414" w:type="dxa"/>
+                <w:color w:val="FF0000"/>
+              </w:rPr>
+              <w:t>Dropped</w:t>
+            </w:r>
+          </w:p>
+        </w:tc>
+        <w:tc>
+          <w:tcPr>
+            <w:tcW w:w="1191" w:type="dxa"/>
           </w:tcPr>
           <w:p>
             <w:pPr>
               <w:rPr>
-                <w:color w:val="385623" w:themeColor="accent6" w:themeShade="80"/>
+                <w:color w:val="FF0000"/>
               </w:rPr>
             </w:pPr>
             <w:r>
               <w:rPr>
-                <w:color w:val="385623" w:themeColor="accent6" w:themeShade="80"/>
+                <w:color w:val="FF0000"/>
               </w:rPr>
               <w:t>Yash</w:t>
             </w:r>
@@ -2876,7 +3108,7 @@
       <w:tr>
         <w:tc>
           <w:tcPr>
-            <w:tcW w:w="1840" w:type="dxa"/>
+            <w:tcW w:w="1841" w:type="dxa"/>
           </w:tcPr>
           <w:p>
             <w:pPr>
@@ -2894,7 +3126,7 @@
         </w:tc>
         <w:tc>
           <w:tcPr>
-            <w:tcW w:w="2173" w:type="dxa"/>
+            <w:tcW w:w="2746" w:type="dxa"/>
           </w:tcPr>
           <w:p>
             <w:pPr>
@@ -2912,7 +3144,7 @@
         </w:tc>
         <w:tc>
           <w:tcPr>
-            <w:tcW w:w="2041" w:type="dxa"/>
+            <w:tcW w:w="1837" w:type="dxa"/>
           </w:tcPr>
           <w:p>
             <w:pPr>
@@ -2930,7 +3162,7 @@
         </w:tc>
         <w:tc>
           <w:tcPr>
-            <w:tcW w:w="1882" w:type="dxa"/>
+            <w:tcW w:w="1735" w:type="dxa"/>
           </w:tcPr>
           <w:p>
             <w:pPr>
@@ -2942,13 +3174,339 @@
               <w:rPr>
                 <w:color w:val="385623" w:themeColor="accent6" w:themeShade="80"/>
               </w:rPr>
+              <w:t>2</w:t>
+            </w:r>
+          </w:p>
+        </w:tc>
+        <w:tc>
+          <w:tcPr>
+            <w:tcW w:w="1191" w:type="dxa"/>
+          </w:tcPr>
+          <w:p>
+            <w:pPr>
+              <w:rPr>
+                <w:color w:val="385623" w:themeColor="accent6" w:themeShade="80"/>
+              </w:rPr>
+            </w:pPr>
+            <w:r>
+              <w:rPr>
+                <w:color w:val="385623" w:themeColor="accent6" w:themeShade="80"/>
+              </w:rPr>
+              <w:t>F</w:t>
+            </w:r>
+            <w:r>
+              <w:rPr>
+                <w:color w:val="385623" w:themeColor="accent6" w:themeShade="80"/>
+              </w:rPr>
+              <w:t>areed</w:t>
+            </w:r>
+          </w:p>
+        </w:tc>
+      </w:tr>
+      <w:tr>
+        <w:tc>
+          <w:tcPr>
+            <w:tcW w:w="1841" w:type="dxa"/>
+          </w:tcPr>
+          <w:p>
+            <w:pPr>
+              <w:rPr>
+                <w:color w:val="385623" w:themeColor="accent6" w:themeShade="80"/>
+              </w:rPr>
+            </w:pPr>
+            <w:r>
+              <w:rPr>
+                <w:color w:val="385623" w:themeColor="accent6" w:themeShade="80"/>
+              </w:rPr>
+              <w:t>Country</w:t>
+            </w:r>
+          </w:p>
+        </w:tc>
+        <w:tc>
+          <w:tcPr>
+            <w:tcW w:w="2746" w:type="dxa"/>
+          </w:tcPr>
+          <w:p>
+            <w:pPr>
+              <w:rPr>
+                <w:color w:val="385623" w:themeColor="accent6" w:themeShade="80"/>
+              </w:rPr>
+            </w:pPr>
+            <w:r>
+              <w:rPr>
+                <w:color w:val="385623" w:themeColor="accent6" w:themeShade="80"/>
+              </w:rPr>
+              <w:t>Constructor</w:t>
+            </w:r>
+          </w:p>
+        </w:tc>
+        <w:tc>
+          <w:tcPr>
+            <w:tcW w:w="1837" w:type="dxa"/>
+          </w:tcPr>
+          <w:p>
+            <w:pPr>
+              <w:rPr>
+                <w:color w:val="385623" w:themeColor="accent6" w:themeShade="80"/>
+              </w:rPr>
+            </w:pPr>
+            <w:r>
+              <w:rPr>
+                <w:color w:val="385623" w:themeColor="accent6" w:themeShade="80"/>
+              </w:rPr>
+              <w:t>Remove validate map input (should be prior constructing the country)</w:t>
+            </w:r>
+          </w:p>
+        </w:tc>
+        <w:tc>
+          <w:tcPr>
+            <w:tcW w:w="1735" w:type="dxa"/>
+          </w:tcPr>
+          <w:p>
+            <w:pPr>
+              <w:rPr>
+                <w:color w:val="385623" w:themeColor="accent6" w:themeShade="80"/>
+              </w:rPr>
+            </w:pPr>
+            <w:r>
+              <w:rPr>
+                <w:color w:val="385623" w:themeColor="accent6" w:themeShade="80"/>
+              </w:rPr>
               <w:t>3</w:t>
             </w:r>
           </w:p>
         </w:tc>
         <w:tc>
           <w:tcPr>
-            <w:tcW w:w="1414" w:type="dxa"/>
+            <w:tcW w:w="1191" w:type="dxa"/>
+          </w:tcPr>
+          <w:p>
+            <w:pPr>
+              <w:rPr>
+                <w:color w:val="385623" w:themeColor="accent6" w:themeShade="80"/>
+              </w:rPr>
+            </w:pPr>
+            <w:r>
+              <w:rPr>
+                <w:color w:val="385623" w:themeColor="accent6" w:themeShade="80"/>
+              </w:rPr>
+              <w:t>F</w:t>
+            </w:r>
+            <w:r>
+              <w:rPr>
+                <w:color w:val="385623" w:themeColor="accent6" w:themeShade="80"/>
+              </w:rPr>
+              <w:t>areed</w:t>
+            </w:r>
+          </w:p>
+        </w:tc>
+      </w:tr>
+      <w:tr>
+        <w:tc>
+          <w:tcPr>
+            <w:tcW w:w="1841" w:type="dxa"/>
+          </w:tcPr>
+          <w:p>
+            <w:pPr>
+              <w:rPr>
+                <w:color w:val="FF0000"/>
+              </w:rPr>
+            </w:pPr>
+            <w:r>
+              <w:rPr>
+                <w:color w:val="FF0000"/>
+              </w:rPr>
+              <w:t>Graph</w:t>
+            </w:r>
+          </w:p>
+        </w:tc>
+        <w:tc>
+          <w:tcPr>
+            <w:tcW w:w="2746" w:type="dxa"/>
+          </w:tcPr>
+          <w:p>
+            <w:pPr>
+              <w:rPr>
+                <w:color w:val="FF0000"/>
+              </w:rPr>
+            </w:pPr>
+            <w:r>
+              <w:rPr>
+                <w:color w:val="FF0000"/>
+              </w:rPr>
+              <w:t>V</w:t>
+            </w:r>
+            <w:r>
+              <w:rPr>
+                <w:color w:val="FF0000"/>
+              </w:rPr>
+              <w:t>iewgraph</w:t>
+            </w:r>
+          </w:p>
+        </w:tc>
+        <w:tc>
+          <w:tcPr>
+            <w:tcW w:w="1837" w:type="dxa"/>
+          </w:tcPr>
+          <w:p>
+            <w:pPr>
+              <w:rPr>
+                <w:color w:val="FF0000"/>
+              </w:rPr>
+            </w:pPr>
+            <w:r>
+              <w:rPr>
+                <w:color w:val="FF0000"/>
+              </w:rPr>
+              <w:t>Double check graph could be displayed in better way</w:t>
+            </w:r>
+          </w:p>
+        </w:tc>
+        <w:tc>
+          <w:tcPr>
+            <w:tcW w:w="1735" w:type="dxa"/>
+          </w:tcPr>
+          <w:p>
+            <w:pPr>
+              <w:rPr>
+                <w:color w:val="FF0000"/>
+              </w:rPr>
+            </w:pPr>
+            <w:r>
+              <w:rPr>
+                <w:color w:val="FF0000"/>
+              </w:rPr>
+              <w:t>Dropped</w:t>
+            </w:r>
+          </w:p>
+        </w:tc>
+        <w:tc>
+          <w:tcPr>
+            <w:tcW w:w="1191" w:type="dxa"/>
+          </w:tcPr>
+          <w:p>
+            <w:pPr>
+              <w:rPr>
+                <w:color w:val="FF0000"/>
+              </w:rPr>
+            </w:pPr>
+            <w:r>
+              <w:rPr>
+                <w:color w:val="FF0000"/>
+              </w:rPr>
+              <w:t>F</w:t>
+            </w:r>
+            <w:r>
+              <w:rPr>
+                <w:color w:val="FF0000"/>
+              </w:rPr>
+              <w:t>areed</w:t>
+            </w:r>
+          </w:p>
+        </w:tc>
+      </w:tr>
+      <w:tr>
+        <w:tc>
+          <w:tcPr>
+            <w:tcW w:w="1841" w:type="dxa"/>
+          </w:tcPr>
+          <w:p>
+            <w:pPr>
+              <w:rPr>
+                <w:color w:val="385623" w:themeColor="accent6" w:themeShade="80"/>
+              </w:rPr>
+            </w:pPr>
+            <w:r>
+              <w:rPr>
+                <w:color w:val="385623" w:themeColor="accent6" w:themeShade="80"/>
+              </w:rPr>
+              <w:t>Continent</w:t>
+            </w:r>
+          </w:p>
+        </w:tc>
+        <w:tc>
+          <w:tcPr>
+            <w:tcW w:w="2746" w:type="dxa"/>
+          </w:tcPr>
+          <w:p>
+            <w:pPr>
+              <w:rPr>
+                <w:color w:val="385623" w:themeColor="accent6" w:themeShade="80"/>
+              </w:rPr>
+            </w:pPr>
+            <w:r>
+              <w:rPr>
+                <w:color w:val="385623" w:themeColor="accent6" w:themeShade="80"/>
+              </w:rPr>
+              <w:t>Data member/ constructor</w:t>
+            </w:r>
+          </w:p>
+        </w:tc>
+        <w:tc>
+          <w:tcPr>
+            <w:tcW w:w="1837" w:type="dxa"/>
+          </w:tcPr>
+          <w:p>
+            <w:pPr>
+              <w:rPr>
+                <w:color w:val="385623" w:themeColor="accent6" w:themeShade="80"/>
+              </w:rPr>
+            </w:pPr>
+            <w:r>
+              <w:rPr>
+                <w:color w:val="385623" w:themeColor="accent6" w:themeShade="80"/>
+              </w:rPr>
+              <w:t>Remove validate data, should be checked prior creating object.</w:t>
+            </w:r>
+          </w:p>
+        </w:tc>
+        <w:tc>
+          <w:tcPr>
+            <w:tcW w:w="1735" w:type="dxa"/>
+          </w:tcPr>
+          <w:p>
+            <w:pPr>
+              <w:rPr>
+                <w:color w:val="385623" w:themeColor="accent6" w:themeShade="80"/>
+              </w:rPr>
+            </w:pPr>
+            <w:r>
+              <w:rPr>
+                <w:color w:val="385623" w:themeColor="accent6" w:themeShade="80"/>
+              </w:rPr>
+              <w:t>4</w:t>
+            </w:r>
+          </w:p>
+        </w:tc>
+        <w:tc>
+          <w:tcPr>
+            <w:tcW w:w="1191" w:type="dxa"/>
+          </w:tcPr>
+          <w:p>
+            <w:pPr>
+              <w:rPr>
+                <w:color w:val="385623" w:themeColor="accent6" w:themeShade="80"/>
+              </w:rPr>
+            </w:pPr>
+            <w:r>
+              <w:rPr>
+                <w:color w:val="385623" w:themeColor="accent6" w:themeShade="80"/>
+              </w:rPr>
+              <w:t>F</w:t>
+            </w:r>
+            <w:r>
+              <w:rPr>
+                <w:color w:val="385623" w:themeColor="accent6" w:themeShade="80"/>
+              </w:rPr>
+              <w:t>areed</w:t>
+            </w:r>
+          </w:p>
+        </w:tc>
+      </w:tr>
+      <w:tr>
+        <w:tc>
+          <w:tcPr>
+            <w:tcW w:w="1841" w:type="dxa"/>
           </w:tcPr>
           <w:p>
             <w:pPr>
@@ -2961,16 +3519,100 @@
               <w:rPr>
                 <w:color w:val="385623" w:themeColor="accent6" w:themeShade="80"/>
               </w:rPr>
-              <w:t>fareed</w:t>
+              <w:t>ValidateUserInput</w:t>
             </w:r>
             <w:proofErr w:type="spellEnd"/>
+          </w:p>
+        </w:tc>
+        <w:tc>
+          <w:tcPr>
+            <w:tcW w:w="2746" w:type="dxa"/>
+          </w:tcPr>
+          <w:p>
+            <w:pPr>
+              <w:rPr>
+                <w:color w:val="385623" w:themeColor="accent6" w:themeShade="80"/>
+              </w:rPr>
+            </w:pPr>
+            <w:r>
+              <w:rPr>
+                <w:color w:val="385623" w:themeColor="accent6" w:themeShade="80"/>
+              </w:rPr>
+              <w:t xml:space="preserve">New class provides validation (text only, number </w:t>
+            </w:r>
+            <w:r>
+              <w:rPr>
+                <w:color w:val="385623" w:themeColor="accent6" w:themeShade="80"/>
+              </w:rPr>
+              <w:t>only,</w:t>
+            </w:r>
+            <w:r>
+              <w:rPr>
+                <w:color w:val="385623" w:themeColor="accent6" w:themeShade="80"/>
+              </w:rPr>
+              <w:t xml:space="preserve"> alphanumeric) no nulls are accepted</w:t>
+            </w:r>
+          </w:p>
+        </w:tc>
+        <w:tc>
+          <w:tcPr>
+            <w:tcW w:w="1837" w:type="dxa"/>
+          </w:tcPr>
+          <w:p>
+            <w:pPr>
+              <w:rPr>
+                <w:color w:val="385623" w:themeColor="accent6" w:themeShade="80"/>
+              </w:rPr>
+            </w:pPr>
+            <w:r>
+              <w:rPr>
+                <w:color w:val="385623" w:themeColor="accent6" w:themeShade="80"/>
+              </w:rPr>
+              <w:t>New class provides validation</w:t>
+            </w:r>
+          </w:p>
+        </w:tc>
+        <w:tc>
+          <w:tcPr>
+            <w:tcW w:w="1735" w:type="dxa"/>
+          </w:tcPr>
+          <w:p>
+            <w:pPr>
+              <w:rPr>
+                <w:color w:val="385623" w:themeColor="accent6" w:themeShade="80"/>
+              </w:rPr>
+            </w:pPr>
+            <w:r>
+              <w:rPr>
+                <w:color w:val="385623" w:themeColor="accent6" w:themeShade="80"/>
+              </w:rPr>
+              <w:t>5</w:t>
+            </w:r>
+          </w:p>
+        </w:tc>
+        <w:tc>
+          <w:tcPr>
+            <w:tcW w:w="1191" w:type="dxa"/>
+          </w:tcPr>
+          <w:p>
+            <w:pPr>
+              <w:rPr>
+                <w:color w:val="385623" w:themeColor="accent6" w:themeShade="80"/>
+              </w:rPr>
+            </w:pPr>
+            <w:r>
+              <w:rPr>
+                <w:color w:val="385623" w:themeColor="accent6" w:themeShade="80"/>
+              </w:rPr>
+              <w:t>Fareed</w:t>
+            </w:r>
           </w:p>
         </w:tc>
       </w:tr>
       <w:tr>
         <w:tc>
           <w:tcPr>
-            <w:tcW w:w="1840" w:type="dxa"/>
+            <w:tcW w:w="1841" w:type="dxa"/>
           </w:tcPr>
           <w:p>
             <w:pPr>
@@ -2982,13 +3624,13 @@
               <w:rPr>
                 <w:color w:val="385623" w:themeColor="accent6" w:themeShade="80"/>
               </w:rPr>
-              <w:t>Country</w:t>
-            </w:r>
-          </w:p>
-        </w:tc>
-        <w:tc>
-          <w:tcPr>
-            <w:tcW w:w="2173" w:type="dxa"/>
+              <w:t>Player</w:t>
+            </w:r>
+          </w:p>
+        </w:tc>
+        <w:tc>
+          <w:tcPr>
+            <w:tcW w:w="2746" w:type="dxa"/>
           </w:tcPr>
           <w:p>
             <w:pPr>
@@ -3000,13 +3642,13 @@
               <w:rPr>
                 <w:color w:val="385623" w:themeColor="accent6" w:themeShade="80"/>
               </w:rPr>
-              <w:t>Constructor</w:t>
-            </w:r>
-          </w:p>
-        </w:tc>
-        <w:tc>
-          <w:tcPr>
-            <w:tcW w:w="2041" w:type="dxa"/>
+              <w:t>Remove validate input method</w:t>
+            </w:r>
+          </w:p>
+        </w:tc>
+        <w:tc>
+          <w:tcPr>
+            <w:tcW w:w="1837" w:type="dxa"/>
           </w:tcPr>
           <w:p>
             <w:pPr>
@@ -3018,13 +3660,13 @@
               <w:rPr>
                 <w:color w:val="385623" w:themeColor="accent6" w:themeShade="80"/>
               </w:rPr>
-              <w:t>Remove validate map input (should be prior constructing the country)</w:t>
-            </w:r>
-          </w:p>
-        </w:tc>
-        <w:tc>
-          <w:tcPr>
-            <w:tcW w:w="1882" w:type="dxa"/>
+              <w:t>To be replaced with the new class</w:t>
+            </w:r>
+          </w:p>
+        </w:tc>
+        <w:tc>
+          <w:tcPr>
+            <w:tcW w:w="1735" w:type="dxa"/>
           </w:tcPr>
           <w:p>
             <w:pPr>
@@ -3036,13 +3678,13 @@
               <w:rPr>
                 <w:color w:val="385623" w:themeColor="accent6" w:themeShade="80"/>
               </w:rPr>
-              <w:t>4</w:t>
-            </w:r>
-          </w:p>
-        </w:tc>
-        <w:tc>
-          <w:tcPr>
-            <w:tcW w:w="1414" w:type="dxa"/>
+              <w:t>8</w:t>
+            </w:r>
+          </w:p>
+        </w:tc>
+        <w:tc>
+          <w:tcPr>
+            <w:tcW w:w="1191" w:type="dxa"/>
           </w:tcPr>
           <w:p>
             <w:pPr>
@@ -3050,78 +3692,123 @@
                 <w:color w:val="385623" w:themeColor="accent6" w:themeShade="80"/>
               </w:rPr>
             </w:pPr>
-            <w:proofErr w:type="spellStart"/>
-            <w:r>
-              <w:rPr>
-                <w:color w:val="385623" w:themeColor="accent6" w:themeShade="80"/>
-              </w:rPr>
-              <w:t>fareed</w:t>
-            </w:r>
-            <w:proofErr w:type="spellEnd"/>
+            <w:r>
+              <w:rPr>
+                <w:color w:val="385623" w:themeColor="accent6" w:themeShade="80"/>
+              </w:rPr>
+              <w:t>Yash</w:t>
+            </w:r>
           </w:p>
         </w:tc>
       </w:tr>
       <w:tr>
         <w:tc>
           <w:tcPr>
-            <w:tcW w:w="1840" w:type="dxa"/>
-          </w:tcPr>
-          <w:p>
-            <w:r>
-              <w:t>Graph</w:t>
-            </w:r>
-          </w:p>
-        </w:tc>
-        <w:tc>
-          <w:tcPr>
-            <w:tcW w:w="2173" w:type="dxa"/>
-          </w:tcPr>
-          <w:p>
-            <w:r>
-              <w:t>V</w:t>
-            </w:r>
-            <w:r>
-              <w:t>iewgraph</w:t>
-            </w:r>
-          </w:p>
-        </w:tc>
-        <w:tc>
-          <w:tcPr>
-            <w:tcW w:w="2041" w:type="dxa"/>
-          </w:tcPr>
-          <w:p>
-            <w:r>
-              <w:t>Double check graph could be displayed in better way</w:t>
-            </w:r>
-          </w:p>
-        </w:tc>
-        <w:tc>
-          <w:tcPr>
-            <w:tcW w:w="1882" w:type="dxa"/>
-          </w:tcPr>
-          <w:p>
-            <w:r>
-              <w:t>5</w:t>
-            </w:r>
-          </w:p>
-        </w:tc>
-        <w:tc>
-          <w:tcPr>
-            <w:tcW w:w="1414" w:type="dxa"/>
-          </w:tcPr>
-          <w:p>
-            <w:proofErr w:type="spellStart"/>
-            <w:r>
-              <w:t>fareed</w:t>
-            </w:r>
-            <w:proofErr w:type="spellEnd"/>
+            <w:tcW w:w="1841" w:type="dxa"/>
+          </w:tcPr>
+          <w:p>
+            <w:pPr>
+              <w:rPr>
+                <w:color w:val="385623" w:themeColor="accent6" w:themeShade="80"/>
+              </w:rPr>
+            </w:pPr>
+            <w:r>
+              <w:rPr>
+                <w:color w:val="385623" w:themeColor="accent6" w:themeShade="80"/>
+              </w:rPr>
+              <w:t>Player</w:t>
+            </w:r>
+          </w:p>
+        </w:tc>
+        <w:tc>
+          <w:tcPr>
+            <w:tcW w:w="2746" w:type="dxa"/>
+          </w:tcPr>
+          <w:p>
+            <w:pPr>
+              <w:rPr>
+                <w:color w:val="385623" w:themeColor="accent6" w:themeShade="80"/>
+              </w:rPr>
+            </w:pPr>
+            <w:r>
+              <w:rPr>
+                <w:color w:val="385623" w:themeColor="accent6" w:themeShade="80"/>
+              </w:rPr>
+              <w:t xml:space="preserve">Fortification, </w:t>
+            </w:r>
+            <w:r>
+              <w:rPr>
+                <w:color w:val="385623" w:themeColor="accent6" w:themeShade="80"/>
+              </w:rPr>
+              <w:t xml:space="preserve">distribute armies, </w:t>
+            </w:r>
+            <w:r>
+              <w:rPr>
+                <w:color w:val="385623" w:themeColor="accent6" w:themeShade="80"/>
+              </w:rPr>
+              <w:t>(not needed)</w:t>
+            </w:r>
+          </w:p>
+        </w:tc>
+        <w:tc>
+          <w:tcPr>
+            <w:tcW w:w="1837" w:type="dxa"/>
+          </w:tcPr>
+          <w:p>
+            <w:pPr>
+              <w:rPr>
+                <w:color w:val="385623" w:themeColor="accent6" w:themeShade="80"/>
+              </w:rPr>
+            </w:pPr>
+            <w:r>
+              <w:rPr>
+                <w:color w:val="385623" w:themeColor="accent6" w:themeShade="80"/>
+              </w:rPr>
+              <w:t>To remove getting user input.</w:t>
+            </w:r>
+          </w:p>
+        </w:tc>
+        <w:tc>
+          <w:tcPr>
+            <w:tcW w:w="1735" w:type="dxa"/>
+          </w:tcPr>
+          <w:p>
+            <w:pPr>
+              <w:rPr>
+                <w:color w:val="385623" w:themeColor="accent6" w:themeShade="80"/>
+              </w:rPr>
+            </w:pPr>
+            <w:r>
+              <w:rPr>
+                <w:color w:val="385623" w:themeColor="accent6" w:themeShade="80"/>
+              </w:rPr>
+              <w:t>9</w:t>
+            </w:r>
+          </w:p>
+        </w:tc>
+        <w:tc>
+          <w:tcPr>
+            <w:tcW w:w="1191" w:type="dxa"/>
+          </w:tcPr>
+          <w:p>
+            <w:pPr>
+              <w:rPr>
+                <w:color w:val="385623" w:themeColor="accent6" w:themeShade="80"/>
+              </w:rPr>
+            </w:pPr>
+            <w:r>
+              <w:rPr>
+                <w:color w:val="385623" w:themeColor="accent6" w:themeShade="80"/>
+              </w:rPr>
+              <w:t>Yash</w:t>
+            </w:r>
           </w:p>
         </w:tc>
       </w:tr>
       <w:tr>
         <w:tc>
           <w:tcPr>
-            <w:tcW w:w="1840" w:type="dxa"/>
+            <w:tcW w:w="1841" w:type="dxa"/>
           </w:tcPr>
           <w:p>
             <w:pPr>
@@ -3133,13 +3820,13 @@
               <w:rPr>
                 <w:color w:val="385623" w:themeColor="accent6" w:themeShade="80"/>
               </w:rPr>
-              <w:t>Continent</w:t>
-            </w:r>
-          </w:p>
-        </w:tc>
-        <w:tc>
-          <w:tcPr>
-            <w:tcW w:w="2173" w:type="dxa"/>
+              <w:t>Hand</w:t>
+            </w:r>
+          </w:p>
+        </w:tc>
+        <w:tc>
+          <w:tcPr>
+            <w:tcW w:w="2746" w:type="dxa"/>
           </w:tcPr>
           <w:p>
             <w:pPr>
@@ -3151,13 +3838,19 @@
               <w:rPr>
                 <w:color w:val="385623" w:themeColor="accent6" w:themeShade="80"/>
               </w:rPr>
-              <w:t>Data member/ constructor</w:t>
-            </w:r>
-          </w:p>
-        </w:tc>
-        <w:tc>
-          <w:tcPr>
-            <w:tcW w:w="2041" w:type="dxa"/>
+              <w:t xml:space="preserve">Review and test with card and deck of cards, add to string method </w:t>
+            </w:r>
+            <w:r>
+              <w:rPr>
+                <w:color w:val="385623" w:themeColor="accent6" w:themeShade="80"/>
+              </w:rPr>
+              <w:t xml:space="preserve">overriding Object, </w:t>
+            </w:r>
+          </w:p>
+        </w:tc>
+        <w:tc>
+          <w:tcPr>
+            <w:tcW w:w="1837" w:type="dxa"/>
           </w:tcPr>
           <w:p>
             <w:pPr>
@@ -3165,17 +3858,11 @@
                 <w:color w:val="385623" w:themeColor="accent6" w:themeShade="80"/>
               </w:rPr>
             </w:pPr>
-            <w:r>
-              <w:rPr>
-                <w:color w:val="385623" w:themeColor="accent6" w:themeShade="80"/>
-              </w:rPr>
-              <w:t>Remove validate data, should be checked prior creating object.</w:t>
-            </w:r>
-          </w:p>
-        </w:tc>
-        <w:tc>
-          <w:tcPr>
-            <w:tcW w:w="1882" w:type="dxa"/>
+          </w:p>
+        </w:tc>
+        <w:tc>
+          <w:tcPr>
+            <w:tcW w:w="1735" w:type="dxa"/>
           </w:tcPr>
           <w:p>
             <w:pPr>
@@ -3193,7 +3880,7 @@
         </w:tc>
         <w:tc>
           <w:tcPr>
-            <w:tcW w:w="1414" w:type="dxa"/>
+            <w:tcW w:w="1191" w:type="dxa"/>
           </w:tcPr>
           <w:p>
             <w:pPr>
@@ -3205,13 +3892,7 @@
               <w:rPr>
                 <w:color w:val="385623" w:themeColor="accent6" w:themeShade="80"/>
               </w:rPr>
-              <w:t>F</w:t>
-            </w:r>
-            <w:r>
-              <w:rPr>
-                <w:color w:val="385623" w:themeColor="accent6" w:themeShade="80"/>
-              </w:rPr>
-              <w:t>areed</w:t>
+              <w:t>Yash</w:t>
             </w:r>
           </w:p>
         </w:tc>
@@ -3219,1602 +3900,138 @@
       <w:tr>
         <w:tc>
           <w:tcPr>
-            <w:tcW w:w="1840" w:type="dxa"/>
-          </w:tcPr>
-          <w:p>
-            <w:r>
-              <w:t>New class</w:t>
-            </w:r>
-          </w:p>
-        </w:tc>
-        <w:tc>
-          <w:tcPr>
-            <w:tcW w:w="2173" w:type="dxa"/>
-          </w:tcPr>
-          <w:p>
-            <w:r>
-              <w:t xml:space="preserve">New class provides validation (text only, number </w:t>
-            </w:r>
-            <w:proofErr w:type="gramStart"/>
-            <w:r>
-              <w:t>only</w:t>
-            </w:r>
-            <w:r>
-              <w:t xml:space="preserve"> </w:t>
-            </w:r>
-            <w:r>
-              <w:t>,</w:t>
-            </w:r>
-            <w:proofErr w:type="gramEnd"/>
-            <w:r>
-              <w:t xml:space="preserve"> alphanumeric) no nulls are accepted</w:t>
-            </w:r>
-          </w:p>
-        </w:tc>
-        <w:tc>
-          <w:tcPr>
-            <w:tcW w:w="2041" w:type="dxa"/>
-          </w:tcPr>
-          <w:p/>
-        </w:tc>
-        <w:tc>
-          <w:tcPr>
-            <w:tcW w:w="1882" w:type="dxa"/>
-          </w:tcPr>
-          <w:p/>
-        </w:tc>
-        <w:tc>
-          <w:tcPr>
-            <w:tcW w:w="1414" w:type="dxa"/>
-          </w:tcPr>
-          <w:p/>
+            <w:tcW w:w="1841" w:type="dxa"/>
+          </w:tcPr>
+          <w:p>
+            <w:pPr>
+              <w:rPr>
+                <w:color w:val="385623" w:themeColor="accent6" w:themeShade="80"/>
+              </w:rPr>
+            </w:pPr>
+            <w:r>
+              <w:rPr>
+                <w:color w:val="385623" w:themeColor="accent6" w:themeShade="80"/>
+              </w:rPr>
+              <w:t>Consolidate to utility package</w:t>
+            </w:r>
+          </w:p>
+        </w:tc>
+        <w:tc>
+          <w:tcPr>
+            <w:tcW w:w="2746" w:type="dxa"/>
+          </w:tcPr>
+          <w:p>
+            <w:pPr>
+              <w:rPr>
+                <w:color w:val="385623" w:themeColor="accent6" w:themeShade="80"/>
+              </w:rPr>
+            </w:pPr>
+            <w:r>
+              <w:rPr>
+                <w:color w:val="385623" w:themeColor="accent6" w:themeShade="80"/>
+              </w:rPr>
+              <w:t>To restructure packages</w:t>
+            </w:r>
+          </w:p>
+        </w:tc>
+        <w:tc>
+          <w:tcPr>
+            <w:tcW w:w="1837" w:type="dxa"/>
+          </w:tcPr>
+          <w:p>
+            <w:pPr>
+              <w:rPr>
+                <w:color w:val="385623" w:themeColor="accent6" w:themeShade="80"/>
+              </w:rPr>
+            </w:pPr>
+            <w:r>
+              <w:rPr>
+                <w:color w:val="385623" w:themeColor="accent6" w:themeShade="80"/>
+              </w:rPr>
+              <w:t>Package restructuring</w:t>
+            </w:r>
+          </w:p>
+        </w:tc>
+        <w:tc>
+          <w:tcPr>
+            <w:tcW w:w="1735" w:type="dxa"/>
+          </w:tcPr>
+          <w:p>
+            <w:pPr>
+              <w:rPr>
+                <w:color w:val="385623" w:themeColor="accent6" w:themeShade="80"/>
+              </w:rPr>
+            </w:pPr>
+            <w:r>
+              <w:rPr>
+                <w:color w:val="385623" w:themeColor="accent6" w:themeShade="80"/>
+              </w:rPr>
+              <w:t>7</w:t>
+            </w:r>
+          </w:p>
+        </w:tc>
+        <w:tc>
+          <w:tcPr>
+            <w:tcW w:w="1191" w:type="dxa"/>
+          </w:tcPr>
+          <w:p>
+            <w:pPr>
+              <w:rPr>
+                <w:color w:val="385623" w:themeColor="accent6" w:themeShade="80"/>
+              </w:rPr>
+            </w:pPr>
+            <w:r>
+              <w:rPr>
+                <w:color w:val="385623" w:themeColor="accent6" w:themeShade="80"/>
+              </w:rPr>
+              <w:t>F</w:t>
+            </w:r>
+            <w:r>
+              <w:rPr>
+                <w:color w:val="385623" w:themeColor="accent6" w:themeShade="80"/>
+              </w:rPr>
+              <w:t>areed</w:t>
+            </w:r>
+          </w:p>
         </w:tc>
       </w:tr>
       <w:tr>
         <w:tc>
           <w:tcPr>
-            <w:tcW w:w="1840" w:type="dxa"/>
+            <w:tcW w:w="1841" w:type="dxa"/>
           </w:tcPr>
           <w:p/>
         </w:tc>
         <w:tc>
           <w:tcPr>
-            <w:tcW w:w="2173" w:type="dxa"/>
+            <w:tcW w:w="2746" w:type="dxa"/>
           </w:tcPr>
           <w:p/>
         </w:tc>
         <w:tc>
           <w:tcPr>
-            <w:tcW w:w="2041" w:type="dxa"/>
-          </w:tcPr>
-          <w:p>
-            <w:r>
-              <w:t>Assess impact of removing validate from country and continent while constructing the game map</w:t>
-            </w:r>
-          </w:p>
-        </w:tc>
-        <w:tc>
-          <w:tcPr>
-            <w:tcW w:w="1882" w:type="dxa"/>
-          </w:tcPr>
-          <w:p>
-            <w:r>
-              <w:t>8</w:t>
-            </w:r>
-          </w:p>
-        </w:tc>
-        <w:tc>
-          <w:tcPr>
-            <w:tcW w:w="1414" w:type="dxa"/>
-          </w:tcPr>
-          <w:p>
-            <w:r>
-              <w:t>Divya</w:t>
-            </w:r>
-          </w:p>
-        </w:tc>
-      </w:tr>
-      <w:tr>
-        <w:tc>
-          <w:tcPr>
-            <w:tcW w:w="1840" w:type="dxa"/>
-          </w:tcPr>
-          <w:p>
-            <w:r>
-              <w:t>Country</w:t>
-            </w:r>
-          </w:p>
-        </w:tc>
-        <w:tc>
-          <w:tcPr>
-            <w:tcW w:w="2173" w:type="dxa"/>
+            <w:tcW w:w="1837" w:type="dxa"/>
           </w:tcPr>
           <w:p/>
         </w:tc>
         <w:tc>
           <w:tcPr>
-            <w:tcW w:w="2041" w:type="dxa"/>
-          </w:tcPr>
-          <w:p>
-            <w:r>
-              <w:t>Add continent member, call continent owner method upon ownership change</w:t>
-            </w:r>
-          </w:p>
-        </w:tc>
-        <w:tc>
-          <w:tcPr>
-            <w:tcW w:w="1882" w:type="dxa"/>
-          </w:tcPr>
-          <w:p>
-            <w:r>
-              <w:t>9</w:t>
-            </w:r>
-          </w:p>
-        </w:tc>
-        <w:tc>
-          <w:tcPr>
-            <w:tcW w:w="1414" w:type="dxa"/>
-          </w:tcPr>
-          <w:p>
-            <w:r>
-              <w:t>Fare</w:t>
-            </w:r>
-            <w:bookmarkStart w:id="0" w:name="_GoBack"/>
-            <w:bookmarkEnd w:id="0"/>
-            <w:r>
-              <w:t>ed</w:t>
-            </w:r>
-          </w:p>
-        </w:tc>
-      </w:tr>
-      <w:tr>
-        <w:tc>
-          <w:tcPr>
-            <w:tcW w:w="1840" w:type="dxa"/>
-          </w:tcPr>
-          <w:p>
-            <w:r>
-              <w:t xml:space="preserve">Continent </w:t>
-            </w:r>
-          </w:p>
-        </w:tc>
-        <w:tc>
-          <w:tcPr>
-            <w:tcW w:w="2173" w:type="dxa"/>
-          </w:tcPr>
-          <w:p>
-            <w:r>
-              <w:t>New method</w:t>
-            </w:r>
-          </w:p>
-        </w:tc>
-        <w:tc>
-          <w:tcPr>
-            <w:tcW w:w="2041" w:type="dxa"/>
-          </w:tcPr>
-          <w:p>
-            <w:r>
-              <w:t>Add method to check if continent is owned by a player and update continent owner name</w:t>
-            </w:r>
-          </w:p>
-        </w:tc>
-        <w:tc>
-          <w:tcPr>
-            <w:tcW w:w="1882" w:type="dxa"/>
-          </w:tcPr>
-          <w:p>
-            <w:r>
-              <w:t>10</w:t>
-            </w:r>
-          </w:p>
-        </w:tc>
-        <w:tc>
-          <w:tcPr>
-            <w:tcW w:w="1414" w:type="dxa"/>
-          </w:tcPr>
-          <w:p>
-            <w:r>
-              <w:t>F</w:t>
-            </w:r>
-            <w:r>
-              <w:t>areed</w:t>
-            </w:r>
-          </w:p>
-        </w:tc>
-      </w:tr>
-      <w:tr>
-        <w:tc>
-          <w:tcPr>
-            <w:tcW w:w="1840" w:type="dxa"/>
-          </w:tcPr>
-          <w:p>
-            <w:r>
-              <w:t>Game Map</w:t>
-            </w:r>
-          </w:p>
-        </w:tc>
-        <w:tc>
-          <w:tcPr>
-            <w:tcW w:w="2173" w:type="dxa"/>
-          </w:tcPr>
-          <w:p>
-            <w:r>
-              <w:t xml:space="preserve">Remove </w:t>
-            </w:r>
-            <w:proofErr w:type="spellStart"/>
-            <w:r>
-              <w:rPr>
-                <w:rFonts w:ascii="Consolas" w:hAnsi="Consolas" w:cs="Consolas"/>
-                <w:color w:val="000000"/>
-                <w:sz w:val="20"/>
-                <w:szCs w:val="20"/>
-                <w:shd w:val="clear" w:color="auto" w:fill="D4D4D4"/>
-              </w:rPr>
-              <w:t>bonusArmiesForPlayer</w:t>
-            </w:r>
-            <w:proofErr w:type="spellEnd"/>
-          </w:p>
-        </w:tc>
-        <w:tc>
-          <w:tcPr>
-            <w:tcW w:w="2041" w:type="dxa"/>
-          </w:tcPr>
-          <w:p>
-            <w:r>
-              <w:t xml:space="preserve">Remove method and place it in </w:t>
-            </w:r>
-            <w:r>
-              <w:lastRenderedPageBreak/>
-              <w:t xml:space="preserve">game main driver </w:t>
-            </w:r>
-            <w:proofErr w:type="spellStart"/>
-            <w:r>
-              <w:t>calss</w:t>
-            </w:r>
-            <w:proofErr w:type="spellEnd"/>
-          </w:p>
-        </w:tc>
-        <w:tc>
-          <w:tcPr>
-            <w:tcW w:w="1882" w:type="dxa"/>
-          </w:tcPr>
-          <w:p>
-            <w:r>
-              <w:lastRenderedPageBreak/>
-              <w:t>11</w:t>
-            </w:r>
-          </w:p>
-        </w:tc>
-        <w:tc>
-          <w:tcPr>
-            <w:tcW w:w="1414" w:type="dxa"/>
-          </w:tcPr>
-          <w:p>
-            <w:proofErr w:type="spellStart"/>
-            <w:r>
-              <w:t>fareed</w:t>
-            </w:r>
-            <w:proofErr w:type="spellEnd"/>
-          </w:p>
-        </w:tc>
-      </w:tr>
-      <w:tr>
-        <w:tc>
-          <w:tcPr>
-            <w:tcW w:w="1840" w:type="dxa"/>
-          </w:tcPr>
-          <w:p>
-            <w:r>
-              <w:t>Player</w:t>
-            </w:r>
-          </w:p>
-        </w:tc>
-        <w:tc>
-          <w:tcPr>
-            <w:tcW w:w="2173" w:type="dxa"/>
-          </w:tcPr>
-          <w:p>
-            <w:r>
-              <w:t>Add total current armies,</w:t>
-            </w:r>
-            <w:r>
-              <w:t xml:space="preserve"> list of continents </w:t>
-            </w:r>
-            <w:proofErr w:type="gramStart"/>
-            <w:r>
-              <w:t>owned ,</w:t>
-            </w:r>
-            <w:proofErr w:type="gramEnd"/>
-            <w:r>
-              <w:t xml:space="preserve"> </w:t>
-            </w:r>
-          </w:p>
-        </w:tc>
-        <w:tc>
-          <w:tcPr>
-            <w:tcW w:w="2041" w:type="dxa"/>
+            <w:tcW w:w="1735" w:type="dxa"/>
           </w:tcPr>
           <w:p/>
         </w:tc>
         <w:tc>
           <w:tcPr>
-            <w:tcW w:w="1882" w:type="dxa"/>
-          </w:tcPr>
-          <w:p/>
-        </w:tc>
-        <w:tc>
-          <w:tcPr>
-            <w:tcW w:w="1414" w:type="dxa"/>
-          </w:tcPr>
-          <w:p>
-            <w:r>
-              <w:t>Y</w:t>
-            </w:r>
-            <w:r>
-              <w:t>ash</w:t>
-            </w:r>
-          </w:p>
-        </w:tc>
-      </w:tr>
-      <w:tr>
-        <w:tc>
-          <w:tcPr>
-            <w:tcW w:w="1840" w:type="dxa"/>
-          </w:tcPr>
-          <w:p>
-            <w:r>
-              <w:t>Player</w:t>
-            </w:r>
-          </w:p>
-        </w:tc>
-        <w:tc>
-          <w:tcPr>
-            <w:tcW w:w="2173" w:type="dxa"/>
-          </w:tcPr>
-          <w:p>
-            <w:r>
-              <w:t xml:space="preserve">Remove total turn in </w:t>
-            </w:r>
-            <w:proofErr w:type="spellStart"/>
-            <w:r>
-              <w:t>cound</w:t>
-            </w:r>
-            <w:proofErr w:type="spellEnd"/>
-            <w:r>
-              <w:t xml:space="preserve"> and put it in game main driver</w:t>
-            </w:r>
-          </w:p>
-        </w:tc>
-        <w:tc>
-          <w:tcPr>
-            <w:tcW w:w="2041" w:type="dxa"/>
-          </w:tcPr>
-          <w:p/>
-        </w:tc>
-        <w:tc>
-          <w:tcPr>
-            <w:tcW w:w="1882" w:type="dxa"/>
-          </w:tcPr>
-          <w:p/>
-        </w:tc>
-        <w:tc>
-          <w:tcPr>
-            <w:tcW w:w="1414" w:type="dxa"/>
-          </w:tcPr>
-          <w:p>
-            <w:r>
-              <w:t>Yash</w:t>
-            </w:r>
-          </w:p>
-        </w:tc>
-      </w:tr>
-      <w:tr>
-        <w:tc>
-          <w:tcPr>
-            <w:tcW w:w="1840" w:type="dxa"/>
-          </w:tcPr>
-          <w:p>
-            <w:r>
-              <w:t>Player</w:t>
-            </w:r>
-          </w:p>
-        </w:tc>
-        <w:tc>
-          <w:tcPr>
-            <w:tcW w:w="2173" w:type="dxa"/>
-          </w:tcPr>
-          <w:p>
-            <w:r>
-              <w:t>Remove validate input method</w:t>
-            </w:r>
-          </w:p>
-        </w:tc>
-        <w:tc>
-          <w:tcPr>
-            <w:tcW w:w="2041" w:type="dxa"/>
-          </w:tcPr>
-          <w:p/>
-        </w:tc>
-        <w:tc>
-          <w:tcPr>
-            <w:tcW w:w="1882" w:type="dxa"/>
-          </w:tcPr>
-          <w:p/>
-        </w:tc>
-        <w:tc>
-          <w:tcPr>
-            <w:tcW w:w="1414" w:type="dxa"/>
-          </w:tcPr>
-          <w:p>
-            <w:r>
-              <w:t>Yash</w:t>
-            </w:r>
-          </w:p>
-        </w:tc>
-      </w:tr>
-      <w:tr>
-        <w:tc>
-          <w:tcPr>
-            <w:tcW w:w="1840" w:type="dxa"/>
-          </w:tcPr>
-          <w:p>
-            <w:r>
-              <w:t>Player</w:t>
-            </w:r>
-          </w:p>
-        </w:tc>
-        <w:tc>
-          <w:tcPr>
-            <w:tcW w:w="2173" w:type="dxa"/>
-          </w:tcPr>
-          <w:p>
-            <w:proofErr w:type="spellStart"/>
-            <w:r>
-              <w:rPr>
-                <w:rFonts w:ascii="Consolas" w:hAnsi="Consolas" w:cs="Consolas"/>
-                <w:color w:val="000000"/>
-                <w:sz w:val="20"/>
-                <w:szCs w:val="20"/>
-                <w:shd w:val="clear" w:color="auto" w:fill="D4D4D4"/>
-              </w:rPr>
-              <w:t>reinforcementArmiesCalc</w:t>
-            </w:r>
-            <w:proofErr w:type="spellEnd"/>
-            <w:r>
-              <w:rPr>
-                <w:rFonts w:ascii="Consolas" w:hAnsi="Consolas" w:cs="Consolas"/>
-                <w:color w:val="000000"/>
-                <w:sz w:val="20"/>
-                <w:szCs w:val="20"/>
-                <w:shd w:val="clear" w:color="auto" w:fill="D4D4D4"/>
-              </w:rPr>
-              <w:t xml:space="preserve"> might need to be changed after changing the above</w:t>
-            </w:r>
-          </w:p>
-        </w:tc>
-        <w:tc>
-          <w:tcPr>
-            <w:tcW w:w="2041" w:type="dxa"/>
-          </w:tcPr>
-          <w:p/>
-        </w:tc>
-        <w:tc>
-          <w:tcPr>
-            <w:tcW w:w="1882" w:type="dxa"/>
-          </w:tcPr>
-          <w:p/>
-        </w:tc>
-        <w:tc>
-          <w:tcPr>
-            <w:tcW w:w="1414" w:type="dxa"/>
-          </w:tcPr>
-          <w:p>
-            <w:r>
-              <w:t>Yash</w:t>
-            </w:r>
-          </w:p>
-        </w:tc>
-      </w:tr>
-      <w:tr>
-        <w:tc>
-          <w:tcPr>
-            <w:tcW w:w="1840" w:type="dxa"/>
-          </w:tcPr>
-          <w:p>
-            <w:pPr>
-              <w:rPr>
-                <w:color w:val="385623" w:themeColor="accent6" w:themeShade="80"/>
-              </w:rPr>
-            </w:pPr>
-            <w:r>
-              <w:rPr>
-                <w:color w:val="385623" w:themeColor="accent6" w:themeShade="80"/>
-              </w:rPr>
-              <w:t>Player</w:t>
-            </w:r>
-          </w:p>
-        </w:tc>
-        <w:tc>
-          <w:tcPr>
-            <w:tcW w:w="2173" w:type="dxa"/>
-          </w:tcPr>
-          <w:p>
-            <w:pPr>
-              <w:rPr>
-                <w:color w:val="385623" w:themeColor="accent6" w:themeShade="80"/>
-              </w:rPr>
-            </w:pPr>
-            <w:r>
-              <w:rPr>
-                <w:color w:val="385623" w:themeColor="accent6" w:themeShade="80"/>
-              </w:rPr>
-              <w:t xml:space="preserve">Fortification, </w:t>
-            </w:r>
-            <w:r>
-              <w:rPr>
-                <w:color w:val="385623" w:themeColor="accent6" w:themeShade="80"/>
-              </w:rPr>
-              <w:t xml:space="preserve">distribute armies, </w:t>
-            </w:r>
-            <w:r>
-              <w:rPr>
-                <w:color w:val="385623" w:themeColor="accent6" w:themeShade="80"/>
-              </w:rPr>
-              <w:t>(not needed)</w:t>
-            </w:r>
-          </w:p>
-        </w:tc>
-        <w:tc>
-          <w:tcPr>
-            <w:tcW w:w="2041" w:type="dxa"/>
-          </w:tcPr>
-          <w:p>
-            <w:pPr>
-              <w:rPr>
-                <w:color w:val="385623" w:themeColor="accent6" w:themeShade="80"/>
-              </w:rPr>
-            </w:pPr>
-            <w:r>
-              <w:rPr>
-                <w:color w:val="385623" w:themeColor="accent6" w:themeShade="80"/>
-              </w:rPr>
-              <w:t>To remove getting user input.</w:t>
-            </w:r>
-          </w:p>
-        </w:tc>
-        <w:tc>
-          <w:tcPr>
-            <w:tcW w:w="1882" w:type="dxa"/>
-          </w:tcPr>
-          <w:p>
-            <w:pPr>
-              <w:rPr>
-                <w:color w:val="385623" w:themeColor="accent6" w:themeShade="80"/>
-              </w:rPr>
-            </w:pPr>
-          </w:p>
-        </w:tc>
-        <w:tc>
-          <w:tcPr>
-            <w:tcW w:w="1414" w:type="dxa"/>
-          </w:tcPr>
-          <w:p>
-            <w:pPr>
-              <w:rPr>
-                <w:color w:val="385623" w:themeColor="accent6" w:themeShade="80"/>
-              </w:rPr>
-            </w:pPr>
-            <w:r>
-              <w:rPr>
-                <w:color w:val="385623" w:themeColor="accent6" w:themeShade="80"/>
-              </w:rPr>
-              <w:t>Yash</w:t>
-            </w:r>
-          </w:p>
-        </w:tc>
-      </w:tr>
-      <w:tr>
-        <w:tc>
-          <w:tcPr>
-            <w:tcW w:w="1840" w:type="dxa"/>
-          </w:tcPr>
-          <w:p>
-            <w:r>
-              <w:t xml:space="preserve">Card </w:t>
-            </w:r>
-          </w:p>
-        </w:tc>
-        <w:tc>
-          <w:tcPr>
-            <w:tcW w:w="2173" w:type="dxa"/>
-          </w:tcPr>
-          <w:p>
-            <w:r>
-              <w:t xml:space="preserve">Remove country </w:t>
-            </w:r>
-          </w:p>
-        </w:tc>
-        <w:tc>
-          <w:tcPr>
-            <w:tcW w:w="2041" w:type="dxa"/>
-          </w:tcPr>
-          <w:p/>
-        </w:tc>
-        <w:tc>
-          <w:tcPr>
-            <w:tcW w:w="1882" w:type="dxa"/>
-          </w:tcPr>
-          <w:p/>
-        </w:tc>
-        <w:tc>
-          <w:tcPr>
-            <w:tcW w:w="1414" w:type="dxa"/>
-          </w:tcPr>
-          <w:p>
-            <w:r>
-              <w:t>Yash</w:t>
-            </w:r>
-          </w:p>
-        </w:tc>
-      </w:tr>
-      <w:tr>
-        <w:tc>
-          <w:tcPr>
-            <w:tcW w:w="1840" w:type="dxa"/>
-          </w:tcPr>
-          <w:p>
-            <w:r>
-              <w:t>Deck of cards</w:t>
-            </w:r>
-          </w:p>
-        </w:tc>
-        <w:tc>
-          <w:tcPr>
-            <w:tcW w:w="2173" w:type="dxa"/>
-          </w:tcPr>
-          <w:p>
-            <w:r>
-              <w:t>Remove country</w:t>
-            </w:r>
-          </w:p>
-        </w:tc>
-        <w:tc>
-          <w:tcPr>
-            <w:tcW w:w="2041" w:type="dxa"/>
-          </w:tcPr>
-          <w:p/>
-        </w:tc>
-        <w:tc>
-          <w:tcPr>
-            <w:tcW w:w="1882" w:type="dxa"/>
-          </w:tcPr>
-          <w:p/>
-        </w:tc>
-        <w:tc>
-          <w:tcPr>
-            <w:tcW w:w="1414" w:type="dxa"/>
-          </w:tcPr>
-          <w:p>
-            <w:r>
-              <w:t>Yash</w:t>
-            </w:r>
-          </w:p>
-        </w:tc>
-      </w:tr>
-      <w:tr>
-        <w:tc>
-          <w:tcPr>
-            <w:tcW w:w="1840" w:type="dxa"/>
-          </w:tcPr>
-          <w:p>
-            <w:r>
-              <w:t>Hand</w:t>
-            </w:r>
-          </w:p>
-        </w:tc>
-        <w:tc>
-          <w:tcPr>
-            <w:tcW w:w="2173" w:type="dxa"/>
-          </w:tcPr>
-          <w:p>
-            <w:r>
-              <w:t xml:space="preserve">Review and test with card and deck of cards, add to string method </w:t>
-            </w:r>
-            <w:r>
-              <w:t xml:space="preserve">overriding Object, </w:t>
-            </w:r>
-          </w:p>
-        </w:tc>
-        <w:tc>
-          <w:tcPr>
-            <w:tcW w:w="2041" w:type="dxa"/>
-          </w:tcPr>
-          <w:p/>
-        </w:tc>
-        <w:tc>
-          <w:tcPr>
-            <w:tcW w:w="1882" w:type="dxa"/>
-          </w:tcPr>
-          <w:p/>
-        </w:tc>
-        <w:tc>
-          <w:tcPr>
-            <w:tcW w:w="1414" w:type="dxa"/>
-          </w:tcPr>
-          <w:p>
-            <w:r>
-              <w:t>Yash</w:t>
-            </w:r>
-          </w:p>
-        </w:tc>
-      </w:tr>
-      <w:tr>
-        <w:tc>
-          <w:tcPr>
-            <w:tcW w:w="1840" w:type="dxa"/>
-          </w:tcPr>
-          <w:p>
-            <w:pPr>
-              <w:rPr>
-                <w:color w:val="385623" w:themeColor="accent6" w:themeShade="80"/>
-              </w:rPr>
-            </w:pPr>
-            <w:r>
-              <w:rPr>
-                <w:color w:val="385623" w:themeColor="accent6" w:themeShade="80"/>
-              </w:rPr>
-              <w:t>Consolidate to utility package</w:t>
-            </w:r>
-          </w:p>
-        </w:tc>
-        <w:tc>
-          <w:tcPr>
-            <w:tcW w:w="2173" w:type="dxa"/>
-          </w:tcPr>
-          <w:p>
-            <w:pPr>
-              <w:rPr>
-                <w:color w:val="385623" w:themeColor="accent6" w:themeShade="80"/>
-              </w:rPr>
-            </w:pPr>
-          </w:p>
-        </w:tc>
-        <w:tc>
-          <w:tcPr>
-            <w:tcW w:w="2041" w:type="dxa"/>
-          </w:tcPr>
-          <w:p>
-            <w:pPr>
-              <w:rPr>
-                <w:color w:val="385623" w:themeColor="accent6" w:themeShade="80"/>
-              </w:rPr>
-            </w:pPr>
-          </w:p>
-        </w:tc>
-        <w:tc>
-          <w:tcPr>
-            <w:tcW w:w="1882" w:type="dxa"/>
-          </w:tcPr>
-          <w:p>
-            <w:pPr>
-              <w:rPr>
-                <w:color w:val="385623" w:themeColor="accent6" w:themeShade="80"/>
-              </w:rPr>
-            </w:pPr>
-          </w:p>
-        </w:tc>
-        <w:tc>
-          <w:tcPr>
-            <w:tcW w:w="1414" w:type="dxa"/>
-          </w:tcPr>
-          <w:p>
-            <w:pPr>
-              <w:rPr>
-                <w:color w:val="385623" w:themeColor="accent6" w:themeShade="80"/>
-              </w:rPr>
-            </w:pPr>
-            <w:proofErr w:type="spellStart"/>
-            <w:r>
-              <w:rPr>
-                <w:color w:val="385623" w:themeColor="accent6" w:themeShade="80"/>
-              </w:rPr>
-              <w:t>fareed</w:t>
-            </w:r>
-            <w:proofErr w:type="spellEnd"/>
-          </w:p>
-        </w:tc>
-      </w:tr>
-      <w:tr>
-        <w:tc>
-          <w:tcPr>
-            <w:tcW w:w="1840" w:type="dxa"/>
-          </w:tcPr>
-          <w:p>
-            <w:r>
-              <w:t>Review naming convention</w:t>
-            </w:r>
-          </w:p>
-        </w:tc>
-        <w:tc>
-          <w:tcPr>
-            <w:tcW w:w="2173" w:type="dxa"/>
-          </w:tcPr>
-          <w:p>
-            <w:r>
-              <w:t>For all team</w:t>
-            </w:r>
-          </w:p>
-        </w:tc>
-        <w:tc>
-          <w:tcPr>
-            <w:tcW w:w="2041" w:type="dxa"/>
-          </w:tcPr>
-          <w:p/>
-        </w:tc>
-        <w:tc>
-          <w:tcPr>
-            <w:tcW w:w="1882" w:type="dxa"/>
-          </w:tcPr>
-          <w:p/>
-        </w:tc>
-        <w:tc>
-          <w:tcPr>
-            <w:tcW w:w="1414" w:type="dxa"/>
-          </w:tcPr>
-          <w:p/>
-        </w:tc>
-      </w:tr>
-      <w:tr>
-        <w:tc>
-          <w:tcPr>
-            <w:tcW w:w="1840" w:type="dxa"/>
-          </w:tcPr>
-          <w:p>
-            <w:r>
-              <w:t>Re-read wiki how</w:t>
-            </w:r>
-          </w:p>
-        </w:tc>
-        <w:tc>
-          <w:tcPr>
-            <w:tcW w:w="2173" w:type="dxa"/>
-          </w:tcPr>
-          <w:p>
-            <w:r>
-              <w:t>For all team</w:t>
-            </w:r>
-          </w:p>
-        </w:tc>
-        <w:tc>
-          <w:tcPr>
-            <w:tcW w:w="2041" w:type="dxa"/>
-          </w:tcPr>
-          <w:p/>
-        </w:tc>
-        <w:tc>
-          <w:tcPr>
-            <w:tcW w:w="1882" w:type="dxa"/>
-          </w:tcPr>
-          <w:p/>
-        </w:tc>
-        <w:tc>
-          <w:tcPr>
-            <w:tcW w:w="1414" w:type="dxa"/>
-          </w:tcPr>
-          <w:p/>
-        </w:tc>
-      </w:tr>
-      <w:tr>
-        <w:tc>
-          <w:tcPr>
-            <w:tcW w:w="1840" w:type="dxa"/>
-          </w:tcPr>
-          <w:p/>
-        </w:tc>
-        <w:tc>
-          <w:tcPr>
-            <w:tcW w:w="2173" w:type="dxa"/>
-          </w:tcPr>
-          <w:p/>
-        </w:tc>
-        <w:tc>
-          <w:tcPr>
-            <w:tcW w:w="2041" w:type="dxa"/>
-          </w:tcPr>
-          <w:p/>
-        </w:tc>
-        <w:tc>
-          <w:tcPr>
-            <w:tcW w:w="1882" w:type="dxa"/>
-          </w:tcPr>
-          <w:p/>
-        </w:tc>
-        <w:tc>
-          <w:tcPr>
-            <w:tcW w:w="1414" w:type="dxa"/>
-          </w:tcPr>
-          <w:p/>
-        </w:tc>
-      </w:tr>
-      <w:tr>
-        <w:tc>
-          <w:tcPr>
-            <w:tcW w:w="1840" w:type="dxa"/>
-          </w:tcPr>
-          <w:p/>
-        </w:tc>
-        <w:tc>
-          <w:tcPr>
-            <w:tcW w:w="2173" w:type="dxa"/>
-          </w:tcPr>
-          <w:p/>
-        </w:tc>
-        <w:tc>
-          <w:tcPr>
-            <w:tcW w:w="2041" w:type="dxa"/>
-          </w:tcPr>
-          <w:p/>
-        </w:tc>
-        <w:tc>
-          <w:tcPr>
-            <w:tcW w:w="1882" w:type="dxa"/>
-          </w:tcPr>
-          <w:p/>
-        </w:tc>
-        <w:tc>
-          <w:tcPr>
-            <w:tcW w:w="1414" w:type="dxa"/>
-          </w:tcPr>
-          <w:p/>
-        </w:tc>
-      </w:tr>
-      <w:tr>
-        <w:tc>
-          <w:tcPr>
-            <w:tcW w:w="1840" w:type="dxa"/>
-          </w:tcPr>
-          <w:p/>
-        </w:tc>
-        <w:tc>
-          <w:tcPr>
-            <w:tcW w:w="2173" w:type="dxa"/>
-          </w:tcPr>
-          <w:p/>
-        </w:tc>
-        <w:tc>
-          <w:tcPr>
-            <w:tcW w:w="2041" w:type="dxa"/>
-          </w:tcPr>
-          <w:p/>
-        </w:tc>
-        <w:tc>
-          <w:tcPr>
-            <w:tcW w:w="1882" w:type="dxa"/>
-          </w:tcPr>
-          <w:p/>
-        </w:tc>
-        <w:tc>
-          <w:tcPr>
-            <w:tcW w:w="1414" w:type="dxa"/>
-          </w:tcPr>
-          <w:p/>
-        </w:tc>
-      </w:tr>
-      <w:tr>
-        <w:tc>
-          <w:tcPr>
-            <w:tcW w:w="1840" w:type="dxa"/>
-          </w:tcPr>
-          <w:p/>
-        </w:tc>
-        <w:tc>
-          <w:tcPr>
-            <w:tcW w:w="2173" w:type="dxa"/>
-          </w:tcPr>
-          <w:p/>
-        </w:tc>
-        <w:tc>
-          <w:tcPr>
-            <w:tcW w:w="2041" w:type="dxa"/>
-          </w:tcPr>
-          <w:p/>
-        </w:tc>
-        <w:tc>
-          <w:tcPr>
-            <w:tcW w:w="1882" w:type="dxa"/>
-          </w:tcPr>
-          <w:p/>
-        </w:tc>
-        <w:tc>
-          <w:tcPr>
-            <w:tcW w:w="1414" w:type="dxa"/>
+            <w:tcW w:w="1191" w:type="dxa"/>
           </w:tcPr>
           <w:p/>
         </w:tc>
       </w:tr>
     </w:tbl>
     <w:p/>
-    <w:p>
-      <w:pPr>
-        <w:autoSpaceDE w:val="0"/>
-        <w:autoSpaceDN w:val="0"/>
-        <w:adjustRightInd w:val="0"/>
-        <w:spacing w:after="0" w:line="240" w:lineRule="auto"/>
-        <w:rPr>
-          <w:rFonts w:ascii="Consolas" w:hAnsi="Consolas" w:cs="Consolas"/>
-          <w:sz w:val="20"/>
-          <w:szCs w:val="20"/>
-        </w:rPr>
-      </w:pPr>
-      <w:proofErr w:type="spellStart"/>
-      <w:proofErr w:type="gramStart"/>
-      <w:r>
-        <w:rPr>
-          <w:rFonts w:ascii="Consolas" w:hAnsi="Consolas" w:cs="Consolas"/>
-          <w:color w:val="000000"/>
-          <w:sz w:val="20"/>
-          <w:szCs w:val="20"/>
-        </w:rPr>
-        <w:t>general.Test</w:t>
-      </w:r>
-      <w:proofErr w:type="spellEnd"/>
-      <w:proofErr w:type="gramEnd"/>
-      <w:r>
-        <w:rPr>
-          <w:rFonts w:ascii="Consolas" w:hAnsi="Consolas" w:cs="Consolas"/>
-          <w:color w:val="000000"/>
-          <w:sz w:val="20"/>
-          <w:szCs w:val="20"/>
-        </w:rPr>
-        <w:t xml:space="preserve"> </w:t>
-      </w:r>
-      <w:r>
-        <w:rPr>
-          <w:rFonts w:ascii="Consolas" w:hAnsi="Consolas" w:cs="Consolas"/>
-          <w:color w:val="6A3E3E"/>
-          <w:sz w:val="20"/>
-          <w:szCs w:val="20"/>
-        </w:rPr>
-        <w:t>test</w:t>
-      </w:r>
-      <w:r>
-        <w:rPr>
-          <w:rFonts w:ascii="Consolas" w:hAnsi="Consolas" w:cs="Consolas"/>
-          <w:color w:val="000000"/>
-          <w:sz w:val="20"/>
-          <w:szCs w:val="20"/>
-        </w:rPr>
-        <w:t xml:space="preserve"> = </w:t>
-      </w:r>
-      <w:r>
-        <w:rPr>
-          <w:rFonts w:ascii="Consolas" w:hAnsi="Consolas" w:cs="Consolas"/>
-          <w:b/>
-          <w:bCs/>
-          <w:color w:val="7F0055"/>
-          <w:sz w:val="20"/>
-          <w:szCs w:val="20"/>
-        </w:rPr>
-        <w:t>new</w:t>
-      </w:r>
-      <w:r>
-        <w:rPr>
-          <w:rFonts w:ascii="Consolas" w:hAnsi="Consolas" w:cs="Consolas"/>
-          <w:color w:val="000000"/>
-          <w:sz w:val="20"/>
-          <w:szCs w:val="20"/>
-        </w:rPr>
-        <w:t xml:space="preserve"> </w:t>
-      </w:r>
-      <w:proofErr w:type="spellStart"/>
-      <w:r>
-        <w:rPr>
-          <w:rFonts w:ascii="Consolas" w:hAnsi="Consolas" w:cs="Consolas"/>
-          <w:color w:val="000000"/>
-          <w:sz w:val="20"/>
-          <w:szCs w:val="20"/>
-        </w:rPr>
-        <w:t>general.Test</w:t>
-      </w:r>
-      <w:proofErr w:type="spellEnd"/>
-      <w:r>
-        <w:rPr>
-          <w:rFonts w:ascii="Consolas" w:hAnsi="Consolas" w:cs="Consolas"/>
-          <w:color w:val="000000"/>
-          <w:sz w:val="20"/>
-          <w:szCs w:val="20"/>
-        </w:rPr>
-        <w:t>();</w:t>
-      </w:r>
-    </w:p>
-    <w:p>
-      <w:pPr>
-        <w:autoSpaceDE w:val="0"/>
-        <w:autoSpaceDN w:val="0"/>
-        <w:adjustRightInd w:val="0"/>
-        <w:spacing w:after="0" w:line="240" w:lineRule="auto"/>
-        <w:rPr>
-          <w:rFonts w:ascii="Consolas" w:hAnsi="Consolas" w:cs="Consolas"/>
-          <w:sz w:val="20"/>
-          <w:szCs w:val="20"/>
-        </w:rPr>
-      </w:pPr>
-      <w:r>
-        <w:rPr>
-          <w:rFonts w:ascii="Consolas" w:hAnsi="Consolas" w:cs="Consolas"/>
-          <w:color w:val="000000"/>
-          <w:sz w:val="20"/>
-          <w:szCs w:val="20"/>
-        </w:rPr>
-        <w:tab/>
-      </w:r>
-      <w:r>
-        <w:rPr>
-          <w:rFonts w:ascii="Consolas" w:hAnsi="Consolas" w:cs="Consolas"/>
-          <w:color w:val="000000"/>
-          <w:sz w:val="20"/>
-          <w:szCs w:val="20"/>
-        </w:rPr>
-        <w:tab/>
-        <w:t xml:space="preserve">String </w:t>
-      </w:r>
-      <w:proofErr w:type="spellStart"/>
-      <w:r>
-        <w:rPr>
-          <w:rFonts w:ascii="Consolas" w:hAnsi="Consolas" w:cs="Consolas"/>
-          <w:color w:val="6A3E3E"/>
-          <w:sz w:val="20"/>
-          <w:szCs w:val="20"/>
-        </w:rPr>
-        <w:t>fakeInput</w:t>
-      </w:r>
-      <w:proofErr w:type="spellEnd"/>
-      <w:r>
-        <w:rPr>
-          <w:rFonts w:ascii="Consolas" w:hAnsi="Consolas" w:cs="Consolas"/>
-          <w:color w:val="000000"/>
-          <w:sz w:val="20"/>
-          <w:szCs w:val="20"/>
-        </w:rPr>
-        <w:t xml:space="preserve"> = </w:t>
-      </w:r>
-      <w:r>
-        <w:rPr>
-          <w:rFonts w:ascii="Consolas" w:hAnsi="Consolas" w:cs="Consolas"/>
-          <w:color w:val="2A00FF"/>
-          <w:sz w:val="20"/>
-          <w:szCs w:val="20"/>
-        </w:rPr>
-        <w:t>"Hello Bye Hi \</w:t>
-      </w:r>
-      <w:proofErr w:type="spellStart"/>
-      <w:r>
-        <w:rPr>
-          <w:rFonts w:ascii="Consolas" w:hAnsi="Consolas" w:cs="Consolas"/>
-          <w:color w:val="2A00FF"/>
-          <w:sz w:val="20"/>
-          <w:szCs w:val="20"/>
-        </w:rPr>
-        <w:t>nYash</w:t>
-      </w:r>
-      <w:proofErr w:type="spellEnd"/>
-      <w:r>
-        <w:rPr>
-          <w:rFonts w:ascii="Consolas" w:hAnsi="Consolas" w:cs="Consolas"/>
-          <w:color w:val="2A00FF"/>
-          <w:sz w:val="20"/>
-          <w:szCs w:val="20"/>
-        </w:rPr>
-        <w:t xml:space="preserve"> Yash </w:t>
-      </w:r>
-      <w:proofErr w:type="spellStart"/>
-      <w:r>
-        <w:rPr>
-          <w:rFonts w:ascii="Consolas" w:hAnsi="Consolas" w:cs="Consolas"/>
-          <w:color w:val="2A00FF"/>
-          <w:sz w:val="20"/>
-          <w:szCs w:val="20"/>
-        </w:rPr>
-        <w:t>Yash</w:t>
-      </w:r>
-      <w:proofErr w:type="spellEnd"/>
-      <w:r>
-        <w:rPr>
-          <w:rFonts w:ascii="Consolas" w:hAnsi="Consolas" w:cs="Consolas"/>
-          <w:color w:val="2A00FF"/>
-          <w:sz w:val="20"/>
-          <w:szCs w:val="20"/>
-        </w:rPr>
-        <w:t xml:space="preserve"> \</w:t>
-      </w:r>
-      <w:proofErr w:type="spellStart"/>
-      <w:r>
-        <w:rPr>
-          <w:rFonts w:ascii="Consolas" w:hAnsi="Consolas" w:cs="Consolas"/>
-          <w:color w:val="2A00FF"/>
-          <w:sz w:val="20"/>
-          <w:szCs w:val="20"/>
-        </w:rPr>
-        <w:t>nDivya</w:t>
-      </w:r>
-      <w:proofErr w:type="spellEnd"/>
-      <w:r>
-        <w:rPr>
-          <w:rFonts w:ascii="Consolas" w:hAnsi="Consolas" w:cs="Consolas"/>
-          <w:color w:val="2A00FF"/>
-          <w:sz w:val="20"/>
-          <w:szCs w:val="20"/>
-        </w:rPr>
-        <w:t xml:space="preserve"> Divya Divya\n"</w:t>
-      </w:r>
-      <w:r>
-        <w:rPr>
-          <w:rFonts w:ascii="Consolas" w:hAnsi="Consolas" w:cs="Consolas"/>
-          <w:color w:val="000000"/>
-          <w:sz w:val="20"/>
-          <w:szCs w:val="20"/>
-        </w:rPr>
-        <w:t>;</w:t>
-      </w:r>
-    </w:p>
-    <w:p>
-      <w:pPr>
-        <w:autoSpaceDE w:val="0"/>
-        <w:autoSpaceDN w:val="0"/>
-        <w:adjustRightInd w:val="0"/>
-        <w:spacing w:after="0" w:line="240" w:lineRule="auto"/>
-        <w:rPr>
-          <w:rFonts w:ascii="Consolas" w:hAnsi="Consolas" w:cs="Consolas"/>
-          <w:sz w:val="20"/>
-          <w:szCs w:val="20"/>
-        </w:rPr>
-      </w:pPr>
-      <w:r>
-        <w:rPr>
-          <w:rFonts w:ascii="Consolas" w:hAnsi="Consolas" w:cs="Consolas"/>
-          <w:color w:val="000000"/>
-          <w:sz w:val="20"/>
-          <w:szCs w:val="20"/>
-        </w:rPr>
-        <w:tab/>
-      </w:r>
-      <w:r>
-        <w:rPr>
-          <w:rFonts w:ascii="Consolas" w:hAnsi="Consolas" w:cs="Consolas"/>
-          <w:color w:val="000000"/>
-          <w:sz w:val="20"/>
-          <w:szCs w:val="20"/>
-        </w:rPr>
-        <w:tab/>
-      </w:r>
-      <w:r>
-        <w:rPr>
-          <w:rFonts w:ascii="Consolas" w:hAnsi="Consolas" w:cs="Consolas"/>
-          <w:color w:val="3F7F5F"/>
-          <w:sz w:val="20"/>
-          <w:szCs w:val="20"/>
-        </w:rPr>
-        <w:t>//String fakeInput2 = "</w:t>
-      </w:r>
-      <w:r>
-        <w:rPr>
-          <w:rFonts w:ascii="Consolas" w:hAnsi="Consolas" w:cs="Consolas"/>
-          <w:color w:val="3F7F5F"/>
-          <w:sz w:val="20"/>
-          <w:szCs w:val="20"/>
-          <w:u w:val="single"/>
-        </w:rPr>
-        <w:t>Yash</w:t>
-      </w:r>
-      <w:r>
-        <w:rPr>
-          <w:rFonts w:ascii="Consolas" w:hAnsi="Consolas" w:cs="Consolas"/>
-          <w:color w:val="3F7F5F"/>
-          <w:sz w:val="20"/>
-          <w:szCs w:val="20"/>
-        </w:rPr>
-        <w:t xml:space="preserve"> </w:t>
-      </w:r>
-      <w:proofErr w:type="spellStart"/>
-      <w:r>
-        <w:rPr>
-          <w:rFonts w:ascii="Consolas" w:hAnsi="Consolas" w:cs="Consolas"/>
-          <w:color w:val="3F7F5F"/>
-          <w:sz w:val="20"/>
-          <w:szCs w:val="20"/>
-          <w:u w:val="single"/>
-        </w:rPr>
-        <w:t>Yash</w:t>
-      </w:r>
-      <w:proofErr w:type="spellEnd"/>
-      <w:r>
-        <w:rPr>
-          <w:rFonts w:ascii="Consolas" w:hAnsi="Consolas" w:cs="Consolas"/>
-          <w:color w:val="3F7F5F"/>
-          <w:sz w:val="20"/>
-          <w:szCs w:val="20"/>
-        </w:rPr>
-        <w:t xml:space="preserve"> </w:t>
-      </w:r>
-      <w:proofErr w:type="spellStart"/>
-      <w:r>
-        <w:rPr>
-          <w:rFonts w:ascii="Consolas" w:hAnsi="Consolas" w:cs="Consolas"/>
-          <w:color w:val="3F7F5F"/>
-          <w:sz w:val="20"/>
-          <w:szCs w:val="20"/>
-          <w:u w:val="single"/>
-        </w:rPr>
-        <w:t>Yash</w:t>
-      </w:r>
-      <w:proofErr w:type="spellEnd"/>
-      <w:r>
-        <w:rPr>
-          <w:rFonts w:ascii="Consolas" w:hAnsi="Consolas" w:cs="Consolas"/>
-          <w:color w:val="3F7F5F"/>
-          <w:sz w:val="20"/>
-          <w:szCs w:val="20"/>
-        </w:rPr>
-        <w:t xml:space="preserve"> \n";</w:t>
-      </w:r>
-    </w:p>
-    <w:p>
-      <w:pPr>
-        <w:autoSpaceDE w:val="0"/>
-        <w:autoSpaceDN w:val="0"/>
-        <w:adjustRightInd w:val="0"/>
-        <w:spacing w:after="0" w:line="240" w:lineRule="auto"/>
-        <w:rPr>
-          <w:rFonts w:ascii="Consolas" w:hAnsi="Consolas" w:cs="Consolas"/>
-          <w:sz w:val="20"/>
-          <w:szCs w:val="20"/>
-        </w:rPr>
-      </w:pPr>
-      <w:r>
-        <w:rPr>
-          <w:rFonts w:ascii="Consolas" w:hAnsi="Consolas" w:cs="Consolas"/>
-          <w:color w:val="000000"/>
-          <w:sz w:val="20"/>
-          <w:szCs w:val="20"/>
-        </w:rPr>
-        <w:tab/>
-      </w:r>
-      <w:r>
-        <w:rPr>
-          <w:rFonts w:ascii="Consolas" w:hAnsi="Consolas" w:cs="Consolas"/>
-          <w:color w:val="000000"/>
-          <w:sz w:val="20"/>
-          <w:szCs w:val="20"/>
-        </w:rPr>
-        <w:tab/>
-      </w:r>
-      <w:proofErr w:type="spellStart"/>
-      <w:r>
-        <w:rPr>
-          <w:rFonts w:ascii="Consolas" w:hAnsi="Consolas" w:cs="Consolas"/>
-          <w:color w:val="000000"/>
-          <w:sz w:val="20"/>
-          <w:szCs w:val="20"/>
-          <w:shd w:val="clear" w:color="auto" w:fill="D4D4D4"/>
-        </w:rPr>
-        <w:t>InputStream</w:t>
-      </w:r>
-      <w:proofErr w:type="spellEnd"/>
-      <w:r>
-        <w:rPr>
-          <w:rFonts w:ascii="Consolas" w:hAnsi="Consolas" w:cs="Consolas"/>
-          <w:color w:val="000000"/>
-          <w:sz w:val="20"/>
-          <w:szCs w:val="20"/>
-        </w:rPr>
-        <w:t xml:space="preserve"> </w:t>
-      </w:r>
-      <w:r>
-        <w:rPr>
-          <w:rFonts w:ascii="Consolas" w:hAnsi="Consolas" w:cs="Consolas"/>
-          <w:color w:val="6A3E3E"/>
-          <w:sz w:val="20"/>
-          <w:szCs w:val="20"/>
-        </w:rPr>
-        <w:t>in</w:t>
-      </w:r>
-      <w:r>
-        <w:rPr>
-          <w:rFonts w:ascii="Consolas" w:hAnsi="Consolas" w:cs="Consolas"/>
-          <w:color w:val="000000"/>
-          <w:sz w:val="20"/>
-          <w:szCs w:val="20"/>
-        </w:rPr>
-        <w:t xml:space="preserve"> = </w:t>
-      </w:r>
-      <w:r>
-        <w:rPr>
-          <w:rFonts w:ascii="Consolas" w:hAnsi="Consolas" w:cs="Consolas"/>
-          <w:b/>
-          <w:bCs/>
-          <w:color w:val="7F0055"/>
-          <w:sz w:val="20"/>
-          <w:szCs w:val="20"/>
-        </w:rPr>
-        <w:t>new</w:t>
-      </w:r>
-      <w:r>
-        <w:rPr>
-          <w:rFonts w:ascii="Consolas" w:hAnsi="Consolas" w:cs="Consolas"/>
-          <w:color w:val="000000"/>
-          <w:sz w:val="20"/>
-          <w:szCs w:val="20"/>
-        </w:rPr>
-        <w:t xml:space="preserve"> </w:t>
-      </w:r>
-      <w:proofErr w:type="spellStart"/>
-      <w:proofErr w:type="gramStart"/>
-      <w:r>
-        <w:rPr>
-          <w:rFonts w:ascii="Consolas" w:hAnsi="Consolas" w:cs="Consolas"/>
-          <w:color w:val="000000"/>
-          <w:sz w:val="20"/>
-          <w:szCs w:val="20"/>
-        </w:rPr>
-        <w:t>ByteArrayInputStream</w:t>
-      </w:r>
-      <w:proofErr w:type="spellEnd"/>
-      <w:r>
-        <w:rPr>
-          <w:rFonts w:ascii="Consolas" w:hAnsi="Consolas" w:cs="Consolas"/>
-          <w:color w:val="000000"/>
-          <w:sz w:val="20"/>
-          <w:szCs w:val="20"/>
-        </w:rPr>
-        <w:t>(</w:t>
-      </w:r>
-      <w:proofErr w:type="spellStart"/>
-      <w:proofErr w:type="gramEnd"/>
-      <w:r>
-        <w:rPr>
-          <w:rFonts w:ascii="Consolas" w:hAnsi="Consolas" w:cs="Consolas"/>
-          <w:color w:val="6A3E3E"/>
-          <w:sz w:val="20"/>
-          <w:szCs w:val="20"/>
-        </w:rPr>
-        <w:t>fakeInput</w:t>
-      </w:r>
-      <w:r>
-        <w:rPr>
-          <w:rFonts w:ascii="Consolas" w:hAnsi="Consolas" w:cs="Consolas"/>
-          <w:color w:val="000000"/>
-          <w:sz w:val="20"/>
-          <w:szCs w:val="20"/>
-        </w:rPr>
-        <w:t>.getBytes</w:t>
-      </w:r>
-      <w:proofErr w:type="spellEnd"/>
-      <w:r>
-        <w:rPr>
-          <w:rFonts w:ascii="Consolas" w:hAnsi="Consolas" w:cs="Consolas"/>
-          <w:color w:val="000000"/>
-          <w:sz w:val="20"/>
-          <w:szCs w:val="20"/>
-        </w:rPr>
-        <w:t>());</w:t>
-      </w:r>
-    </w:p>
-    <w:p>
-      <w:pPr>
-        <w:autoSpaceDE w:val="0"/>
-        <w:autoSpaceDN w:val="0"/>
-        <w:adjustRightInd w:val="0"/>
-        <w:spacing w:after="0" w:line="240" w:lineRule="auto"/>
-        <w:rPr>
-          <w:rFonts w:ascii="Consolas" w:hAnsi="Consolas" w:cs="Consolas"/>
-          <w:sz w:val="20"/>
-          <w:szCs w:val="20"/>
-        </w:rPr>
-      </w:pPr>
-      <w:r>
-        <w:rPr>
-          <w:rFonts w:ascii="Consolas" w:hAnsi="Consolas" w:cs="Consolas"/>
-          <w:color w:val="000000"/>
-          <w:sz w:val="20"/>
-          <w:szCs w:val="20"/>
-        </w:rPr>
-        <w:tab/>
-        <w:t xml:space="preserve">    </w:t>
-      </w:r>
-      <w:proofErr w:type="spellStart"/>
-      <w:r>
-        <w:rPr>
-          <w:rFonts w:ascii="Consolas" w:hAnsi="Consolas" w:cs="Consolas"/>
-          <w:color w:val="000000"/>
-          <w:sz w:val="20"/>
-          <w:szCs w:val="20"/>
-        </w:rPr>
-        <w:t>System.</w:t>
-      </w:r>
-      <w:r>
-        <w:rPr>
-          <w:rFonts w:ascii="Consolas" w:hAnsi="Consolas" w:cs="Consolas"/>
-          <w:i/>
-          <w:iCs/>
-          <w:color w:val="000000"/>
-          <w:sz w:val="20"/>
-          <w:szCs w:val="20"/>
-        </w:rPr>
-        <w:t>setIn</w:t>
-      </w:r>
-      <w:proofErr w:type="spellEnd"/>
-      <w:r>
-        <w:rPr>
-          <w:rFonts w:ascii="Consolas" w:hAnsi="Consolas" w:cs="Consolas"/>
-          <w:color w:val="000000"/>
-          <w:sz w:val="20"/>
-          <w:szCs w:val="20"/>
-        </w:rPr>
-        <w:t>(</w:t>
-      </w:r>
-      <w:r>
-        <w:rPr>
-          <w:rFonts w:ascii="Consolas" w:hAnsi="Consolas" w:cs="Consolas"/>
-          <w:color w:val="6A3E3E"/>
-          <w:sz w:val="20"/>
-          <w:szCs w:val="20"/>
-        </w:rPr>
-        <w:t>in</w:t>
-      </w:r>
-      <w:r>
-        <w:rPr>
-          <w:rFonts w:ascii="Consolas" w:hAnsi="Consolas" w:cs="Consolas"/>
-          <w:color w:val="000000"/>
-          <w:sz w:val="20"/>
-          <w:szCs w:val="20"/>
-        </w:rPr>
-        <w:t>);</w:t>
-      </w:r>
-    </w:p>
-    <w:p>
-      <w:r>
-        <w:rPr>
-          <w:rFonts w:ascii="Consolas" w:hAnsi="Consolas" w:cs="Consolas"/>
-          <w:color w:val="000000"/>
-          <w:sz w:val="20"/>
-          <w:szCs w:val="20"/>
-        </w:rPr>
-        <w:tab/>
-        <w:t xml:space="preserve">   </w:t>
-      </w:r>
-      <w:proofErr w:type="spellStart"/>
-      <w:r>
-        <w:rPr>
-          <w:rFonts w:ascii="Consolas" w:hAnsi="Consolas" w:cs="Consolas"/>
-          <w:color w:val="6A3E3E"/>
-          <w:sz w:val="20"/>
-          <w:szCs w:val="20"/>
-        </w:rPr>
-        <w:t>test</w:t>
-      </w:r>
-      <w:r>
-        <w:rPr>
-          <w:rFonts w:ascii="Consolas" w:hAnsi="Consolas" w:cs="Consolas"/>
-          <w:color w:val="000000"/>
-          <w:sz w:val="20"/>
-          <w:szCs w:val="20"/>
-        </w:rPr>
-        <w:t>.check</w:t>
-      </w:r>
-      <w:proofErr w:type="spellEnd"/>
-      <w:r>
-        <w:rPr>
-          <w:rFonts w:ascii="Consolas" w:hAnsi="Consolas" w:cs="Consolas"/>
-          <w:color w:val="000000"/>
-          <w:sz w:val="20"/>
-          <w:szCs w:val="20"/>
-        </w:rPr>
-        <w:t>();</w:t>
-      </w:r>
-    </w:p>
     <w:sectPr>
-      <w:headerReference w:type="default" r:id="rId11"/>
-      <w:footerReference w:type="default" r:id="rId12"/>
+      <w:headerReference w:type="default" r:id="rId12"/>
+      <w:footerReference w:type="default" r:id="rId13"/>
       <w:pgSz w:w="12240" w:h="15840"/>
       <w:pgMar w:top="1440" w:right="1440" w:bottom="1440" w:left="1440" w:header="720" w:footer="720" w:gutter="0"/>
       <w:pgNumType w:start="0"/>
@@ -5035,7 +4252,15 @@
         <w:sz w:val="16"/>
         <w:szCs w:val="16"/>
       </w:rPr>
-      <w:t>Risk Game Build-1</w:t>
+      <w:t>Risk Game Build-</w:t>
+    </w:r>
+    <w:r>
+      <w:rPr>
+        <w:rFonts w:eastAsiaTheme="minorHAnsi"/>
+        <w:sz w:val="16"/>
+        <w:szCs w:val="16"/>
+      </w:rPr>
+      <w:t>2</w:t>
     </w:r>
     <w:r>
       <w:rPr>
@@ -6857,7 +6082,7 @@
 </file>
 
 <file path=customXml/itemProps2.xml><?xml version="1.0" encoding="utf-8"?>
-<ds:datastoreItem xmlns:ds="http://schemas.openxmlformats.org/officeDocument/2006/customXml" ds:itemID="{2BA7E2FD-94AF-4136-8699-4E6CC966B3AD}">
+<ds:datastoreItem xmlns:ds="http://schemas.openxmlformats.org/officeDocument/2006/customXml" ds:itemID="{E56906F5-7FEE-4031-AE7C-A668F899DB36}">
   <ds:schemaRefs>
     <ds:schemaRef ds:uri="http://schemas.openxmlformats.org/officeDocument/2006/bibliography"/>
   </ds:schemaRefs>

</xml_diff>

<commit_message>
project document for build three
</commit_message>
<xml_diff>
--- a/Risk/ProjDocs/RiskGame_Team31_DesignDocument.docx
+++ b/Risk/ProjDocs/RiskGame_Team31_DesignDocument.docx
@@ -2,6 +2,8 @@
 <file path=word/document.xml><?xml version="1.0" encoding="utf-8"?>
 <w:document xmlns:wpc="http://schemas.microsoft.com/office/word/2010/wordprocessingCanvas" xmlns:cx="http://schemas.microsoft.com/office/drawing/2014/chartex" xmlns:cx1="http://schemas.microsoft.com/office/drawing/2015/9/8/chartex" xmlns:cx2="http://schemas.microsoft.com/office/drawing/2015/10/21/chartex" xmlns:cx3="http://schemas.microsoft.com/office/drawing/2016/5/9/chartex" xmlns:cx4="http://schemas.microsoft.com/office/drawing/2016/5/10/chartex" xmlns:cx5="http://schemas.microsoft.com/office/drawing/2016/5/11/chartex" xmlns:cx6="http://schemas.microsoft.com/office/drawing/2016/5/12/chartex" xmlns:cx7="http://schemas.microsoft.com/office/drawing/2016/5/13/chartex" xmlns:cx8="http://schemas.microsoft.com/office/drawing/2016/5/14/chartex" xmlns:mc="http://schemas.openxmlformats.org/markup-compatibility/2006" xmlns:aink="http://schemas.microsoft.com/office/drawing/2016/ink" xmlns:am3d="http://schemas.microsoft.com/office/drawing/2017/model3d" xmlns:o="urn:schemas-microsoft-com:office:office" xmlns:r="http://schemas.openxmlformats.org/officeDocument/2006/relationships" xmlns:m="http://schemas.openxmlformats.org/officeDocument/2006/math" xmlns:v="urn:schemas-microsoft-com:vml" xmlns:wp14="http://schemas.microsoft.com/office/word/2010/wordprocessingDrawing" xmlns:wp="http://schemas.openxmlformats.org/drawingml/2006/wordprocessingDrawing" xmlns:w10="urn:schemas-microsoft-com:office:word" xmlns:w="http://schemas.openxmlformats.org/wordprocessingml/2006/main" xmlns:w14="http://schemas.microsoft.com/office/word/2010/wordml" xmlns:w15="http://schemas.microsoft.com/office/word/2012/wordml" xmlns:w16cid="http://schemas.microsoft.com/office/word/2016/wordml/cid" xmlns:w16se="http://schemas.microsoft.com/office/word/2015/wordml/symex" xmlns:wpg="http://schemas.microsoft.com/office/word/2010/wordprocessingGroup" xmlns:wpi="http://schemas.microsoft.com/office/word/2010/wordprocessingInk" xmlns:wne="http://schemas.microsoft.com/office/word/2006/wordml" xmlns:wps="http://schemas.microsoft.com/office/word/2010/wordprocessingShape" mc:Ignorable="w14 w15 w16se w16cid wp14">
   <w:body>
+    <w:bookmarkStart w:id="0" w:name="_GoBack" w:displacedByCustomXml="next"/>
+    <w:bookmarkEnd w:id="0" w:displacedByCustomXml="next"/>
     <w:sdt>
       <w:sdtPr>
         <w:id w:val="446357751"/>
@@ -17,8 +19,6 @@
         </w:rPr>
       </w:sdtEndPr>
       <w:sdtContent>
-        <w:bookmarkStart w:id="0" w:name="_GoBack" w:displacedByCustomXml="prev"/>
-        <w:bookmarkEnd w:id="0" w:displacedByCustomXml="prev"/>
         <w:p>
           <w:pPr>
             <w:ind w:left="2160" w:firstLine="720"/>
@@ -96,7 +96,7 @@
             <w:t xml:space="preserve">Risk game - build </w:t>
           </w:r>
           <w:r>
-            <w:t>2</w:t>
+            <w:t>3</w:t>
           </w:r>
         </w:p>
         <w:p/>
@@ -138,13 +138,8 @@
                 <w:tcW w:w="0" w:type="auto"/>
               </w:tcPr>
               <w:p>
-                <w:proofErr w:type="spellStart"/>
                 <w:r>
-                  <w:t>Divyaprabha</w:t>
-                </w:r>
-                <w:proofErr w:type="spellEnd"/>
-                <w:r>
-                  <w:t xml:space="preserve"> Rajendran</w:t>
+                  <w:t>Fareed Tayar</w:t>
                 </w:r>
               </w:p>
             </w:tc>
@@ -154,56 +149,7 @@
               </w:tcPr>
               <w:p>
                 <w:r>
-                  <w:t>40089282</w:t>
-                </w:r>
-              </w:p>
-            </w:tc>
-          </w:tr>
-          <w:tr>
-            <w:tc>
-              <w:tcPr>
-                <w:tcW w:w="0" w:type="auto"/>
-              </w:tcPr>
-              <w:p>
-                <w:r>
-                  <w:t>Chitra Gunasekaran</w:t>
-                </w:r>
-              </w:p>
-            </w:tc>
-            <w:tc>
-              <w:tcPr>
-                <w:tcW w:w="0" w:type="auto"/>
-              </w:tcPr>
-              <w:p>
-                <w:r>
-                  <w:t>40107070</w:t>
-                </w:r>
-              </w:p>
-            </w:tc>
-          </w:tr>
-          <w:tr>
-            <w:tc>
-              <w:tcPr>
-                <w:tcW w:w="0" w:type="auto"/>
-              </w:tcPr>
-              <w:p>
-                <w:proofErr w:type="spellStart"/>
-                <w:r>
-                  <w:t>Ishpreet</w:t>
-                </w:r>
-                <w:proofErr w:type="spellEnd"/>
-                <w:r>
-                  <w:t xml:space="preserve"> Singh</w:t>
-                </w:r>
-              </w:p>
-            </w:tc>
-            <w:tc>
-              <w:tcPr>
-                <w:tcW w:w="0" w:type="auto"/>
-              </w:tcPr>
-              <w:p>
-                <w:r>
-                  <w:t>40093666</w:t>
+                  <w:t>40102053</w:t>
                 </w:r>
               </w:p>
             </w:tc>
@@ -244,8 +190,13 @@
                 <w:tcW w:w="0" w:type="auto"/>
               </w:tcPr>
               <w:p>
+                <w:proofErr w:type="spellStart"/>
                 <w:r>
-                  <w:t>Fareed Tayar</w:t>
+                  <w:t>Divyaprabha</w:t>
+                </w:r>
+                <w:proofErr w:type="spellEnd"/>
+                <w:r>
+                  <w:t xml:space="preserve"> Rajendran</w:t>
                 </w:r>
               </w:p>
             </w:tc>
@@ -255,7 +206,56 @@
               </w:tcPr>
               <w:p>
                 <w:r>
-                  <w:t>40102053</w:t>
+                  <w:t>40089282</w:t>
+                </w:r>
+              </w:p>
+            </w:tc>
+          </w:tr>
+          <w:tr>
+            <w:tc>
+              <w:tcPr>
+                <w:tcW w:w="0" w:type="auto"/>
+              </w:tcPr>
+              <w:p>
+                <w:proofErr w:type="spellStart"/>
+                <w:r>
+                  <w:t>Ishpreet</w:t>
+                </w:r>
+                <w:proofErr w:type="spellEnd"/>
+                <w:r>
+                  <w:t xml:space="preserve"> Singh</w:t>
+                </w:r>
+              </w:p>
+            </w:tc>
+            <w:tc>
+              <w:tcPr>
+                <w:tcW w:w="0" w:type="auto"/>
+              </w:tcPr>
+              <w:p>
+                <w:r>
+                  <w:t>40093666</w:t>
+                </w:r>
+              </w:p>
+            </w:tc>
+          </w:tr>
+          <w:tr>
+            <w:tc>
+              <w:tcPr>
+                <w:tcW w:w="0" w:type="auto"/>
+              </w:tcPr>
+              <w:p>
+                <w:r>
+                  <w:t>Chitra Gunasekaran</w:t>
+                </w:r>
+              </w:p>
+            </w:tc>
+            <w:tc>
+              <w:tcPr>
+                <w:tcW w:w="0" w:type="auto"/>
+              </w:tcPr>
+              <w:p>
+                <w:r>
+                  <w:t>40107070</w:t>
                 </w:r>
               </w:p>
             </w:tc>
@@ -692,42 +692,14 @@
               <w:sz w:val="20"/>
               <w:szCs w:val="20"/>
             </w:rPr>
-            <w:t xml:space="preserve">Player: the player main </w:t>
-          </w:r>
-          <w:r>
-            <w:rPr>
-              <w:sz w:val="20"/>
-              <w:szCs w:val="20"/>
-            </w:rPr>
-            <w:t>type,</w:t>
-          </w:r>
-          <w:r>
-            <w:rPr>
-              <w:sz w:val="20"/>
-              <w:szCs w:val="20"/>
-            </w:rPr>
-            <w:t xml:space="preserve"> holds players related data like its </w:t>
-          </w:r>
-          <w:r>
-            <w:rPr>
-              <w:sz w:val="20"/>
-              <w:szCs w:val="20"/>
-            </w:rPr>
-            <w:t>name,</w:t>
-          </w:r>
-          <w:r>
-            <w:rPr>
-              <w:sz w:val="20"/>
-              <w:szCs w:val="20"/>
-            </w:rPr>
-            <w:t xml:space="preserve"> hand (hosting cards), player’s graph </w:t>
-          </w:r>
-          <w:r>
-            <w:rPr>
-              <w:sz w:val="20"/>
-              <w:szCs w:val="20"/>
-            </w:rPr>
-            <w:t>along with needed methods to modify players related data and calculate number of reinforcement armies for this player</w:t>
+            <w:t xml:space="preserve">Player: </w:t>
+          </w:r>
+          <w:r>
+            <w:rPr>
+              <w:sz w:val="20"/>
+              <w:szCs w:val="20"/>
+            </w:rPr>
+            <w:t>an abstraction of player type hosting some default methods and other abstract methods which will be defined in concrete types with various strategies for reinforcement, attack and fortification operations.</w:t>
           </w:r>
         </w:p>
         <w:p>
@@ -747,6 +719,122 @@
               <w:sz w:val="20"/>
               <w:szCs w:val="20"/>
             </w:rPr>
+            <w:t xml:space="preserve">Several concrete implementations of player </w:t>
+          </w:r>
+          <w:proofErr w:type="gramStart"/>
+          <w:r>
+            <w:rPr>
+              <w:sz w:val="20"/>
+              <w:szCs w:val="20"/>
+            </w:rPr>
+            <w:t>type :</w:t>
+          </w:r>
+          <w:proofErr w:type="gramEnd"/>
+          <w:r>
+            <w:rPr>
+              <w:sz w:val="20"/>
+              <w:szCs w:val="20"/>
+            </w:rPr>
+            <w:t xml:space="preserve"> </w:t>
+          </w:r>
+          <w:proofErr w:type="spellStart"/>
+          <w:r>
+            <w:rPr>
+              <w:sz w:val="20"/>
+              <w:szCs w:val="20"/>
+            </w:rPr>
+            <w:t>HumanPlayer</w:t>
+          </w:r>
+          <w:proofErr w:type="spellEnd"/>
+          <w:r>
+            <w:rPr>
+              <w:sz w:val="20"/>
+              <w:szCs w:val="20"/>
+            </w:rPr>
+            <w:t xml:space="preserve">, </w:t>
+          </w:r>
+          <w:proofErr w:type="spellStart"/>
+          <w:r>
+            <w:rPr>
+              <w:sz w:val="20"/>
+              <w:szCs w:val="20"/>
+            </w:rPr>
+            <w:t>AggressivePlayer</w:t>
+          </w:r>
+          <w:proofErr w:type="spellEnd"/>
+          <w:r>
+            <w:rPr>
+              <w:sz w:val="20"/>
+              <w:szCs w:val="20"/>
+            </w:rPr>
+            <w:t xml:space="preserve">, </w:t>
+          </w:r>
+          <w:proofErr w:type="spellStart"/>
+          <w:r>
+            <w:rPr>
+              <w:sz w:val="20"/>
+              <w:szCs w:val="20"/>
+            </w:rPr>
+            <w:t>BenevolentPlayer</w:t>
+          </w:r>
+          <w:proofErr w:type="spellEnd"/>
+          <w:r>
+            <w:rPr>
+              <w:sz w:val="20"/>
+              <w:szCs w:val="20"/>
+            </w:rPr>
+            <w:t xml:space="preserve">, </w:t>
+          </w:r>
+          <w:proofErr w:type="spellStart"/>
+          <w:r>
+            <w:rPr>
+              <w:sz w:val="20"/>
+              <w:szCs w:val="20"/>
+            </w:rPr>
+            <w:t>RandomPlayer</w:t>
+          </w:r>
+          <w:proofErr w:type="spellEnd"/>
+          <w:r>
+            <w:rPr>
+              <w:sz w:val="20"/>
+              <w:szCs w:val="20"/>
+            </w:rPr>
+            <w:t xml:space="preserve"> and </w:t>
+          </w:r>
+          <w:proofErr w:type="spellStart"/>
+          <w:r>
+            <w:rPr>
+              <w:sz w:val="20"/>
+              <w:szCs w:val="20"/>
+            </w:rPr>
+            <w:t>CheaterPlayer</w:t>
+          </w:r>
+          <w:proofErr w:type="spellEnd"/>
+          <w:r>
+            <w:rPr>
+              <w:sz w:val="20"/>
+              <w:szCs w:val="20"/>
+            </w:rPr>
+            <w:t xml:space="preserve">. Each representing different playing strategy, the strategy is injected at runtime based on the type of player been selected to play. </w:t>
+          </w:r>
+        </w:p>
+        <w:p>
+          <w:pPr>
+            <w:pStyle w:val="ListParagraph"/>
+            <w:numPr>
+              <w:ilvl w:val="2"/>
+              <w:numId w:val="1"/>
+            </w:numPr>
+            <w:rPr>
+              <w:sz w:val="20"/>
+              <w:szCs w:val="20"/>
+            </w:rPr>
+          </w:pPr>
+          <w:r>
+            <w:rPr>
+              <w:sz w:val="20"/>
+              <w:szCs w:val="20"/>
+            </w:rPr>
             <w:t>Player</w:t>
           </w:r>
           <w:r>
@@ -761,7 +849,21 @@
               <w:sz w:val="20"/>
               <w:szCs w:val="20"/>
             </w:rPr>
-            <w:t xml:space="preserve"> holder to all players playing the game.</w:t>
+            <w:t xml:space="preserve"> holder </w:t>
+          </w:r>
+          <w:r>
+            <w:rPr>
+              <w:sz w:val="20"/>
+              <w:szCs w:val="20"/>
+            </w:rPr>
+            <w:t>for</w:t>
+          </w:r>
+          <w:r>
+            <w:rPr>
+              <w:sz w:val="20"/>
+              <w:szCs w:val="20"/>
+            </w:rPr>
+            <w:t xml:space="preserve"> all players playing the game.</w:t>
           </w:r>
         </w:p>
         <w:p>
@@ -791,7 +893,82 @@
               <w:sz w:val="20"/>
               <w:szCs w:val="20"/>
             </w:rPr>
-            <w:t>Configuration constants: constants representing default number of armies each player should have in startup phase based on number of players playing the game.</w:t>
+            <w:t>Utility package</w:t>
+          </w:r>
+          <w:r>
+            <w:rPr>
+              <w:sz w:val="20"/>
+              <w:szCs w:val="20"/>
+            </w:rPr>
+            <w:t xml:space="preserve">: </w:t>
+          </w:r>
+          <w:r>
+            <w:rPr>
+              <w:sz w:val="20"/>
+              <w:szCs w:val="20"/>
+            </w:rPr>
+            <w:t>provides utility classes as below</w:t>
+          </w:r>
+        </w:p>
+        <w:p>
+          <w:pPr>
+            <w:pStyle w:val="ListParagraph"/>
+            <w:numPr>
+              <w:ilvl w:val="2"/>
+              <w:numId w:val="1"/>
+            </w:numPr>
+            <w:rPr>
+              <w:sz w:val="20"/>
+              <w:szCs w:val="20"/>
+            </w:rPr>
+          </w:pPr>
+          <w:r>
+            <w:rPr>
+              <w:sz w:val="20"/>
+              <w:szCs w:val="20"/>
+            </w:rPr>
+            <w:t>C</w:t>
+          </w:r>
+          <w:r>
+            <w:rPr>
+              <w:sz w:val="20"/>
+              <w:szCs w:val="20"/>
+            </w:rPr>
+            <w:t>onstants</w:t>
+          </w:r>
+          <w:r>
+            <w:rPr>
+              <w:sz w:val="20"/>
+              <w:szCs w:val="20"/>
+            </w:rPr>
+            <w:t>:</w:t>
+          </w:r>
+          <w:r>
+            <w:rPr>
+              <w:sz w:val="20"/>
+              <w:szCs w:val="20"/>
+            </w:rPr>
+            <w:t xml:space="preserve"> representing default number of armies each player should have in startup phase based on number of players playing the game.</w:t>
+          </w:r>
+        </w:p>
+        <w:p>
+          <w:pPr>
+            <w:pStyle w:val="ListParagraph"/>
+            <w:numPr>
+              <w:ilvl w:val="2"/>
+              <w:numId w:val="1"/>
+            </w:numPr>
+            <w:rPr>
+              <w:sz w:val="20"/>
+              <w:szCs w:val="20"/>
+            </w:rPr>
+          </w:pPr>
+          <w:r>
+            <w:rPr>
+              <w:sz w:val="20"/>
+              <w:szCs w:val="20"/>
+            </w:rPr>
+            <w:t>Backup / save game and load game: utility classes used to save the game and reloaded using java serialization.</w:t>
           </w:r>
         </w:p>
         <w:p>
@@ -831,6 +1008,7 @@
               <w:sz w:val="20"/>
               <w:szCs w:val="20"/>
             </w:rPr>
+            <w:lastRenderedPageBreak/>
             <w:t>Map creation and validation: to read xml map file, build continent and game map objects and validate its data.</w:t>
           </w:r>
         </w:p>
@@ -851,7 +1029,173 @@
               <w:sz w:val="20"/>
               <w:szCs w:val="20"/>
             </w:rPr>
-            <w:t xml:space="preserve">Game main driver: </w:t>
+            <w:t>main driver</w:t>
+          </w:r>
+          <w:r>
+            <w:rPr>
+              <w:sz w:val="20"/>
+              <w:szCs w:val="20"/>
+            </w:rPr>
+            <w:t>s (</w:t>
+          </w:r>
+          <w:proofErr w:type="spellStart"/>
+          <w:r>
+            <w:rPr>
+              <w:sz w:val="20"/>
+              <w:szCs w:val="20"/>
+            </w:rPr>
+            <w:t>MainDriver</w:t>
+          </w:r>
+          <w:proofErr w:type="spellEnd"/>
+          <w:r>
+            <w:rPr>
+              <w:sz w:val="20"/>
+              <w:szCs w:val="20"/>
+            </w:rPr>
+            <w:t xml:space="preserve">, </w:t>
+          </w:r>
+          <w:proofErr w:type="spellStart"/>
+          <w:r>
+            <w:rPr>
+              <w:sz w:val="20"/>
+              <w:szCs w:val="20"/>
+            </w:rPr>
+            <w:t>GameMainDriver</w:t>
+          </w:r>
+          <w:proofErr w:type="spellEnd"/>
+          <w:r>
+            <w:rPr>
+              <w:sz w:val="20"/>
+              <w:szCs w:val="20"/>
+            </w:rPr>
+            <w:t xml:space="preserve">, </w:t>
+          </w:r>
+          <w:proofErr w:type="spellStart"/>
+          <w:r>
+            <w:rPr>
+              <w:sz w:val="20"/>
+              <w:szCs w:val="20"/>
+            </w:rPr>
+            <w:t>TournamentMainDriver</w:t>
+          </w:r>
+          <w:proofErr w:type="spellEnd"/>
+          <w:r>
+            <w:rPr>
+              <w:sz w:val="20"/>
+              <w:szCs w:val="20"/>
+            </w:rPr>
+            <w:t>)</w:t>
+          </w:r>
+          <w:r>
+            <w:rPr>
+              <w:sz w:val="20"/>
+              <w:szCs w:val="20"/>
+            </w:rPr>
+            <w:t>:</w:t>
+          </w:r>
+          <w:r>
+            <w:rPr>
+              <w:sz w:val="20"/>
+              <w:szCs w:val="20"/>
+            </w:rPr>
+            <w:t xml:space="preserve"> </w:t>
+          </w:r>
+          <w:proofErr w:type="spellStart"/>
+          <w:r>
+            <w:rPr>
+              <w:sz w:val="20"/>
+              <w:szCs w:val="20"/>
+            </w:rPr>
+            <w:t>MainDriver</w:t>
+          </w:r>
+          <w:proofErr w:type="spellEnd"/>
+          <w:r>
+            <w:rPr>
+              <w:sz w:val="20"/>
+              <w:szCs w:val="20"/>
+            </w:rPr>
+            <w:t xml:space="preserve"> </w:t>
+          </w:r>
+          <w:r>
+            <w:rPr>
+              <w:sz w:val="20"/>
+              <w:szCs w:val="20"/>
+            </w:rPr>
+            <w:t>an abstraction which will have two concrete implementations one for single game mode</w:t>
+          </w:r>
+          <w:r>
+            <w:rPr>
+              <w:sz w:val="20"/>
+              <w:szCs w:val="20"/>
+            </w:rPr>
+            <w:t xml:space="preserve"> (</w:t>
+          </w:r>
+          <w:proofErr w:type="spellStart"/>
+          <w:r>
+            <w:rPr>
+              <w:sz w:val="20"/>
+              <w:szCs w:val="20"/>
+            </w:rPr>
+            <w:t>GameMainDriver</w:t>
+          </w:r>
+          <w:proofErr w:type="spellEnd"/>
+          <w:r>
+            <w:rPr>
+              <w:sz w:val="20"/>
+              <w:szCs w:val="20"/>
+            </w:rPr>
+            <w:t>)</w:t>
+          </w:r>
+          <w:r>
+            <w:rPr>
+              <w:sz w:val="20"/>
+              <w:szCs w:val="20"/>
+            </w:rPr>
+            <w:t xml:space="preserve"> and another one for tournament mode</w:t>
+          </w:r>
+          <w:r>
+            <w:rPr>
+              <w:sz w:val="20"/>
+              <w:szCs w:val="20"/>
+            </w:rPr>
+            <w:t xml:space="preserve"> </w:t>
+          </w:r>
+          <w:r>
+            <w:rPr>
+              <w:sz w:val="20"/>
+              <w:szCs w:val="20"/>
+            </w:rPr>
+            <w:t>(</w:t>
+          </w:r>
+          <w:proofErr w:type="spellStart"/>
+          <w:r>
+            <w:rPr>
+              <w:sz w:val="20"/>
+              <w:szCs w:val="20"/>
+            </w:rPr>
+            <w:t>TournamentMainDriver</w:t>
+          </w:r>
+          <w:proofErr w:type="spellEnd"/>
+          <w:r>
+            <w:rPr>
+              <w:sz w:val="20"/>
+              <w:szCs w:val="20"/>
+            </w:rPr>
+            <w:t>)</w:t>
+          </w:r>
+          <w:r>
+            <w:rPr>
+              <w:sz w:val="20"/>
+              <w:szCs w:val="20"/>
+            </w:rPr>
+            <w:t>.</w:t>
+          </w:r>
+          <w:r>
+            <w:rPr>
+              <w:sz w:val="20"/>
+              <w:szCs w:val="20"/>
+            </w:rPr>
+            <w:t xml:space="preserve"> </w:t>
           </w:r>
           <w:r>
             <w:rPr>
@@ -887,6 +1231,13 @@
               <w:szCs w:val="20"/>
             </w:rPr>
             <w:t>, according to risk game rules</w:t>
+          </w:r>
+          <w:r>
+            <w:rPr>
+              <w:sz w:val="20"/>
+              <w:szCs w:val="20"/>
+            </w:rPr>
+            <w:t xml:space="preserve"> and grading sheet.</w:t>
           </w:r>
         </w:p>
         <w:p>
@@ -1028,7 +1379,6 @@
               <w:sz w:val="20"/>
               <w:szCs w:val="20"/>
             </w:rPr>
-            <w:lastRenderedPageBreak/>
             <w:t>Play game flow (provides in players turn)</w:t>
           </w:r>
         </w:p>
@@ -1056,7 +1406,35 @@
               <w:sz w:val="20"/>
               <w:szCs w:val="20"/>
             </w:rPr>
-            <w:t xml:space="preserve"> in accordance to risk game rules, where for every turn all reinforcement armies are placed on the player owned countries</w:t>
+            <w:t xml:space="preserve"> in accordance to risk game rules</w:t>
+          </w:r>
+          <w:r>
+            <w:rPr>
+              <w:sz w:val="20"/>
+              <w:szCs w:val="20"/>
+            </w:rPr>
+            <w:t xml:space="preserve"> and player</w:t>
+          </w:r>
+          <w:r>
+            <w:rPr>
+              <w:sz w:val="20"/>
+              <w:szCs w:val="20"/>
+            </w:rPr>
+            <w:t>’s strategy</w:t>
+          </w:r>
+          <w:r>
+            <w:rPr>
+              <w:sz w:val="20"/>
+              <w:szCs w:val="20"/>
+            </w:rPr>
+            <w:t>, where for every turn all reinforcement armies are placed on the player owned countries</w:t>
+          </w:r>
+          <w:r>
+            <w:rPr>
+              <w:sz w:val="20"/>
+              <w:szCs w:val="20"/>
+            </w:rPr>
+            <w:t>.</w:t>
           </w:r>
         </w:p>
         <w:p>
@@ -1083,14 +1461,49 @@
               <w:sz w:val="20"/>
               <w:szCs w:val="20"/>
             </w:rPr>
-            <w:t>phase (optional based on user input) according to game rule with all-out option for attack</w:t>
-          </w:r>
-          <w:r>
-            <w:rPr>
-              <w:sz w:val="20"/>
-              <w:szCs w:val="20"/>
-            </w:rPr>
-            <w:t>, till end of game.</w:t>
+            <w:t>phase according to game rule</w:t>
+          </w:r>
+          <w:r>
+            <w:rPr>
+              <w:sz w:val="20"/>
+              <w:szCs w:val="20"/>
+            </w:rPr>
+            <w:t xml:space="preserve">s </w:t>
+          </w:r>
+          <w:r>
+            <w:rPr>
+              <w:sz w:val="20"/>
+              <w:szCs w:val="20"/>
+            </w:rPr>
+            <w:t>and player’s strategy</w:t>
+          </w:r>
+          <w:r>
+            <w:rPr>
+              <w:sz w:val="20"/>
+              <w:szCs w:val="20"/>
+            </w:rPr>
+            <w:t xml:space="preserve"> with all-out option for attack</w:t>
+          </w:r>
+          <w:r>
+            <w:rPr>
+              <w:sz w:val="20"/>
+              <w:szCs w:val="20"/>
+            </w:rPr>
+            <w:t>, till end of</w:t>
+          </w:r>
+          <w:r>
+            <w:rPr>
+              <w:sz w:val="20"/>
+              <w:szCs w:val="20"/>
+            </w:rPr>
+            <w:t xml:space="preserve"> attack round</w:t>
+          </w:r>
+          <w:r>
+            <w:rPr>
+              <w:sz w:val="20"/>
+              <w:szCs w:val="20"/>
+            </w:rPr>
+            <w:t>.</w:t>
           </w:r>
         </w:p>
         <w:p>
@@ -1110,14 +1523,77 @@
               <w:sz w:val="20"/>
               <w:szCs w:val="20"/>
             </w:rPr>
-            <w:t>Fortification phase (optional based on user input)</w:t>
-          </w:r>
-          <w:r>
-            <w:rPr>
-              <w:sz w:val="20"/>
-              <w:szCs w:val="20"/>
-            </w:rPr>
-            <w:t xml:space="preserve">, according to risk game rules with valid move of armies (valid path between the two countries in the player graph) </w:t>
+            <w:t>Fortification phase</w:t>
+          </w:r>
+          <w:r>
+            <w:rPr>
+              <w:sz w:val="20"/>
+              <w:szCs w:val="20"/>
+            </w:rPr>
+            <w:t xml:space="preserve">, according to risk game rules </w:t>
+          </w:r>
+          <w:r>
+            <w:rPr>
+              <w:sz w:val="20"/>
+              <w:szCs w:val="20"/>
+            </w:rPr>
+            <w:t>and player’s strategy</w:t>
+          </w:r>
+          <w:r>
+            <w:rPr>
+              <w:sz w:val="20"/>
+              <w:szCs w:val="20"/>
+            </w:rPr>
+            <w:t xml:space="preserve"> </w:t>
+          </w:r>
+          <w:r>
+            <w:rPr>
+              <w:sz w:val="20"/>
+              <w:szCs w:val="20"/>
+            </w:rPr>
+            <w:t xml:space="preserve">with </w:t>
+          </w:r>
+          <w:r>
+            <w:rPr>
+              <w:sz w:val="20"/>
+              <w:szCs w:val="20"/>
+            </w:rPr>
+            <w:t>validation</w:t>
+          </w:r>
+          <w:r>
+            <w:rPr>
+              <w:sz w:val="20"/>
+              <w:szCs w:val="20"/>
+            </w:rPr>
+            <w:t xml:space="preserve"> </w:t>
+          </w:r>
+          <w:r>
+            <w:rPr>
+              <w:sz w:val="20"/>
+              <w:szCs w:val="20"/>
+            </w:rPr>
+            <w:t>prior moving armies</w:t>
+          </w:r>
+          <w:r>
+            <w:rPr>
+              <w:sz w:val="20"/>
+              <w:szCs w:val="20"/>
+            </w:rPr>
+            <w:t xml:space="preserve"> (valid path between the two countries in the player graph)</w:t>
+          </w:r>
+          <w:r>
+            <w:rPr>
+              <w:sz w:val="20"/>
+              <w:szCs w:val="20"/>
+            </w:rPr>
+            <w:t>.</w:t>
+          </w:r>
+          <w:r>
+            <w:rPr>
+              <w:sz w:val="20"/>
+              <w:szCs w:val="20"/>
+            </w:rPr>
+            <w:t xml:space="preserve"> </w:t>
           </w:r>
         </w:p>
         <w:p>
@@ -1428,35 +1904,47 @@
         </w:rPr>
         <w:t xml:space="preserve">Course material </w:t>
       </w:r>
-      <w:proofErr w:type="gramStart"/>
-      <w:r>
-        <w:rPr>
-          <w:sz w:val="20"/>
-          <w:szCs w:val="20"/>
-        </w:rPr>
-        <w:t>in</w:t>
-      </w:r>
-      <w:r>
-        <w:rPr>
-          <w:sz w:val="20"/>
-          <w:szCs w:val="20"/>
-        </w:rPr>
-        <w:t xml:space="preserve"> </w:t>
-      </w:r>
-      <w:r>
-        <w:rPr>
-          <w:sz w:val="20"/>
-          <w:szCs w:val="20"/>
-        </w:rPr>
-        <w:t>reference to</w:t>
-      </w:r>
-      <w:proofErr w:type="gramEnd"/>
-      <w:r>
-        <w:rPr>
-          <w:sz w:val="20"/>
-          <w:szCs w:val="20"/>
-        </w:rPr>
-        <w:t xml:space="preserve"> design patterns (Observer Model)</w:t>
+      <w:r>
+        <w:rPr>
+          <w:sz w:val="20"/>
+          <w:szCs w:val="20"/>
+        </w:rPr>
+        <w:t xml:space="preserve">and reference used for </w:t>
+      </w:r>
+      <w:r>
+        <w:rPr>
+          <w:sz w:val="20"/>
+          <w:szCs w:val="20"/>
+        </w:rPr>
+        <w:t>design patterns (</w:t>
+      </w:r>
+      <w:r>
+        <w:rPr>
+          <w:sz w:val="20"/>
+          <w:szCs w:val="20"/>
+        </w:rPr>
+        <w:t xml:space="preserve">Singleton, </w:t>
+      </w:r>
+      <w:r>
+        <w:rPr>
+          <w:sz w:val="20"/>
+          <w:szCs w:val="20"/>
+        </w:rPr>
+        <w:t>Observe</w:t>
+      </w:r>
+      <w:r>
+        <w:rPr>
+          <w:sz w:val="20"/>
+          <w:szCs w:val="20"/>
+        </w:rPr>
+        <w:t>r, Strategy</w:t>
+      </w:r>
+      <w:r>
+        <w:rPr>
+          <w:sz w:val="20"/>
+          <w:szCs w:val="20"/>
+        </w:rPr>
+        <w:t>)</w:t>
       </w:r>
     </w:p>
     <w:p>
@@ -2416,7 +2904,6 @@
           <w:sz w:val="20"/>
           <w:szCs w:val="20"/>
         </w:rPr>
-        <w:lastRenderedPageBreak/>
         <w:t>ca.riskgamet31test.</w:t>
       </w:r>
       <w:r>
@@ -2471,6 +2958,54 @@
     </w:p>
     <w:p>
       <w:pPr>
+        <w:pStyle w:val="ListParagraph"/>
+        <w:numPr>
+          <w:ilvl w:val="2"/>
+          <w:numId w:val="1"/>
+        </w:numPr>
+        <w:rPr>
+          <w:rFonts w:cstheme="minorHAnsi"/>
+          <w:sz w:val="20"/>
+          <w:szCs w:val="20"/>
+        </w:rPr>
+      </w:pPr>
+      <w:proofErr w:type="gramStart"/>
+      <w:r>
+        <w:rPr>
+          <w:rFonts w:cstheme="minorHAnsi"/>
+          <w:sz w:val="20"/>
+          <w:szCs w:val="20"/>
+        </w:rPr>
+        <w:t>ca.</w:t>
+      </w:r>
+      <w:r>
+        <w:rPr>
+          <w:rFonts w:cstheme="minorHAnsi"/>
+          <w:sz w:val="20"/>
+          <w:szCs w:val="20"/>
+        </w:rPr>
+        <w:t>riskgamet31</w:t>
+      </w:r>
+      <w:r>
+        <w:rPr>
+          <w:rFonts w:cstheme="minorHAnsi"/>
+          <w:sz w:val="20"/>
+          <w:szCs w:val="20"/>
+        </w:rPr>
+        <w:t>test.</w:t>
+      </w:r>
+      <w:r>
+        <w:rPr>
+          <w:rFonts w:cstheme="minorHAnsi"/>
+          <w:sz w:val="20"/>
+          <w:szCs w:val="20"/>
+        </w:rPr>
+        <w:t>utility</w:t>
+      </w:r>
+      <w:proofErr w:type="gramEnd"/>
+    </w:p>
+    <w:p>
+      <w:pPr>
         <w:rPr>
           <w:rFonts w:cstheme="minorHAnsi"/>
           <w:sz w:val="20"/>
@@ -2528,10 +3063,10 @@
           <w:szCs w:val="20"/>
         </w:rPr>
         <w:drawing>
-          <wp:inline distT="0" distB="0" distL="0" distR="0" wp14:anchorId="71AB3E44" wp14:editId="2EFC3570">
-            <wp:extent cx="6252170" cy="4572000"/>
-            <wp:effectExtent l="0" t="0" r="0" b="0"/>
-            <wp:docPr id="3" name="Picture 3"/>
+          <wp:inline distT="0" distB="0" distL="0" distR="0" wp14:anchorId="55ADC9CB" wp14:editId="12D9EFF3">
+            <wp:extent cx="6316980" cy="4419600"/>
+            <wp:effectExtent l="0" t="0" r="7620" b="0"/>
+            <wp:docPr id="1" name="Picture 1"/>
             <wp:cNvGraphicFramePr>
               <a:graphicFrameLocks xmlns:a="http://schemas.openxmlformats.org/drawingml/2006/main" noChangeAspect="1"/>
             </wp:cNvGraphicFramePr>
@@ -2539,7 +3074,7 @@
               <a:graphicData uri="http://schemas.openxmlformats.org/drawingml/2006/picture">
                 <pic:pic xmlns:pic="http://schemas.openxmlformats.org/drawingml/2006/picture">
                   <pic:nvPicPr>
-                    <pic:cNvPr id="0" name="Picture 2"/>
+                    <pic:cNvPr id="0" name="Picture 1"/>
                     <pic:cNvPicPr>
                       <a:picLocks noChangeAspect="1" noChangeArrowheads="1"/>
                     </pic:cNvPicPr>
@@ -2560,7 +3095,7 @@
                   <pic:spPr bwMode="auto">
                     <a:xfrm>
                       <a:off x="0" y="0"/>
-                      <a:ext cx="6254719" cy="4573864"/>
+                      <a:ext cx="6316980" cy="4419600"/>
                     </a:xfrm>
                     <a:prstGeom prst="rect">
                       <a:avLst/>
@@ -2595,68 +3130,18 @@
     <w:p>
       <w:pPr>
         <w:pStyle w:val="ListParagraph"/>
-      </w:pPr>
-    </w:p>
-    <w:p>
-      <w:pPr>
-        <w:pStyle w:val="ListParagraph"/>
-      </w:pPr>
-    </w:p>
-    <w:p>
-      <w:pPr>
-        <w:pStyle w:val="ListParagraph"/>
-      </w:pPr>
-    </w:p>
-    <w:p>
-      <w:pPr>
-        <w:pStyle w:val="ListParagraph"/>
-      </w:pPr>
-    </w:p>
-    <w:p>
-      <w:pPr>
-        <w:pStyle w:val="ListParagraph"/>
-      </w:pPr>
-    </w:p>
-    <w:p>
-      <w:pPr>
-        <w:pStyle w:val="ListParagraph"/>
-      </w:pPr>
-    </w:p>
-    <w:p>
-      <w:pPr>
-        <w:pStyle w:val="ListParagraph"/>
-      </w:pPr>
-    </w:p>
-    <w:p/>
-    <w:p>
-      <w:pPr>
-        <w:pStyle w:val="ListParagraph"/>
-      </w:pPr>
-    </w:p>
-    <w:p>
-      <w:pPr>
-        <w:pStyle w:val="ListParagraph"/>
-      </w:pPr>
-    </w:p>
-    <w:p>
-      <w:pPr>
-        <w:pStyle w:val="ListParagraph"/>
-      </w:pPr>
-    </w:p>
-    <w:p>
-      <w:pPr>
-        <w:pStyle w:val="ListParagraph"/>
         <w:ind w:left="0"/>
+        <w:jc w:val="center"/>
       </w:pPr>
       <w:r>
         <w:rPr>
           <w:noProof/>
         </w:rPr>
         <w:drawing>
-          <wp:inline distT="0" distB="0" distL="0" distR="0" wp14:anchorId="5875C4EA" wp14:editId="1BACB69F">
-            <wp:extent cx="6585744" cy="4556760"/>
-            <wp:effectExtent l="0" t="0" r="5715" b="0"/>
-            <wp:docPr id="5" name="Picture 5"/>
+          <wp:inline distT="0" distB="0" distL="0" distR="0" wp14:anchorId="429427DD" wp14:editId="332D22F5">
+            <wp:extent cx="5936615" cy="4835525"/>
+            <wp:effectExtent l="0" t="0" r="6985" b="3175"/>
+            <wp:docPr id="2" name="Picture 2"/>
             <wp:cNvGraphicFramePr>
               <a:graphicFrameLocks xmlns:a="http://schemas.openxmlformats.org/drawingml/2006/main" noChangeAspect="1"/>
             </wp:cNvGraphicFramePr>
@@ -2664,7 +3149,7 @@
               <a:graphicData uri="http://schemas.openxmlformats.org/drawingml/2006/picture">
                 <pic:pic xmlns:pic="http://schemas.openxmlformats.org/drawingml/2006/picture">
                   <pic:nvPicPr>
-                    <pic:cNvPr id="0" name="Picture 3"/>
+                    <pic:cNvPr id="0" name="Picture 2"/>
                     <pic:cNvPicPr>
                       <a:picLocks noChangeAspect="1" noChangeArrowheads="1"/>
                     </pic:cNvPicPr>
@@ -2685,7 +3170,7 @@
                   <pic:spPr bwMode="auto">
                     <a:xfrm>
                       <a:off x="0" y="0"/>
-                      <a:ext cx="6591260" cy="4560577"/>
+                      <a:ext cx="5941135" cy="4839207"/>
                     </a:xfrm>
                     <a:prstGeom prst="rect">
                       <a:avLst/>
@@ -2707,8 +3192,6 @@
         <w:pStyle w:val="ListParagraph"/>
       </w:pPr>
     </w:p>
-    <w:p/>
-    <w:p/>
     <w:p>
       <w:r>
         <w:rPr>
@@ -2716,10 +3199,10 @@
         </w:rPr>
         <w:lastRenderedPageBreak/>
         <w:drawing>
-          <wp:inline distT="0" distB="0" distL="0" distR="0" wp14:anchorId="0545D82D" wp14:editId="46645541">
-            <wp:extent cx="5943600" cy="5181600"/>
-            <wp:effectExtent l="0" t="0" r="0" b="0"/>
-            <wp:docPr id="7" name="Picture 7"/>
+          <wp:inline distT="0" distB="0" distL="0" distR="0" wp14:anchorId="722FA391" wp14:editId="6E230F99">
+            <wp:extent cx="5943600" cy="3616325"/>
+            <wp:effectExtent l="0" t="0" r="0" b="3175"/>
+            <wp:docPr id="4" name="Picture 4"/>
             <wp:cNvGraphicFramePr>
               <a:graphicFrameLocks xmlns:a="http://schemas.openxmlformats.org/drawingml/2006/main" noChangeAspect="1"/>
             </wp:cNvGraphicFramePr>
@@ -2727,7 +3210,7 @@
               <a:graphicData uri="http://schemas.openxmlformats.org/drawingml/2006/picture">
                 <pic:pic xmlns:pic="http://schemas.openxmlformats.org/drawingml/2006/picture">
                   <pic:nvPicPr>
-                    <pic:cNvPr id="0" name="Picture 5"/>
+                    <pic:cNvPr id="0" name="Picture 3"/>
                     <pic:cNvPicPr>
                       <a:picLocks noChangeAspect="1" noChangeArrowheads="1"/>
                     </pic:cNvPicPr>
@@ -2748,7 +3231,7 @@
                   <pic:spPr bwMode="auto">
                     <a:xfrm>
                       <a:off x="0" y="0"/>
-                      <a:ext cx="5943600" cy="5181600"/>
+                      <a:ext cx="5943600" cy="3616325"/>
                     </a:xfrm>
                     <a:prstGeom prst="rect">
                       <a:avLst/>
@@ -2765,6 +3248,90 @@
         </w:drawing>
       </w:r>
     </w:p>
+    <w:p>
+      <w:pPr>
+        <w:pStyle w:val="ListParagraph"/>
+      </w:pPr>
+    </w:p>
+    <w:p>
+      <w:pPr>
+        <w:pStyle w:val="ListParagraph"/>
+      </w:pPr>
+    </w:p>
+    <w:p>
+      <w:pPr>
+        <w:pStyle w:val="ListParagraph"/>
+      </w:pPr>
+    </w:p>
+    <w:p>
+      <w:pPr>
+        <w:pStyle w:val="ListParagraph"/>
+        <w:ind w:left="0"/>
+      </w:pPr>
+    </w:p>
+    <w:p>
+      <w:pPr>
+        <w:pStyle w:val="ListParagraph"/>
+      </w:pPr>
+    </w:p>
+    <w:p/>
+    <w:p/>
+    <w:p>
+      <w:r>
+        <w:rPr>
+          <w:noProof/>
+        </w:rPr>
+        <w:lastRenderedPageBreak/>
+        <w:drawing>
+          <wp:inline distT="0" distB="0" distL="0" distR="0" wp14:anchorId="41CD8B3E" wp14:editId="3809ACDC">
+            <wp:extent cx="5658945" cy="5018314"/>
+            <wp:effectExtent l="0" t="0" r="0" b="0"/>
+            <wp:docPr id="6" name="Picture 6"/>
+            <wp:cNvGraphicFramePr>
+              <a:graphicFrameLocks xmlns:a="http://schemas.openxmlformats.org/drawingml/2006/main" noChangeAspect="1"/>
+            </wp:cNvGraphicFramePr>
+            <a:graphic xmlns:a="http://schemas.openxmlformats.org/drawingml/2006/main">
+              <a:graphicData uri="http://schemas.openxmlformats.org/drawingml/2006/picture">
+                <pic:pic xmlns:pic="http://schemas.openxmlformats.org/drawingml/2006/picture">
+                  <pic:nvPicPr>
+                    <pic:cNvPr id="0" name="Picture 4"/>
+                    <pic:cNvPicPr>
+                      <a:picLocks noChangeAspect="1" noChangeArrowheads="1"/>
+                    </pic:cNvPicPr>
+                  </pic:nvPicPr>
+                  <pic:blipFill>
+                    <a:blip r:embed="rId12">
+                      <a:extLst>
+                        <a:ext uri="{28A0092B-C50C-407E-A947-70E740481C1C}">
+                          <a14:useLocalDpi xmlns:a14="http://schemas.microsoft.com/office/drawing/2010/main" val="0"/>
+                        </a:ext>
+                      </a:extLst>
+                    </a:blip>
+                    <a:srcRect/>
+                    <a:stretch>
+                      <a:fillRect/>
+                    </a:stretch>
+                  </pic:blipFill>
+                  <pic:spPr bwMode="auto">
+                    <a:xfrm>
+                      <a:off x="0" y="0"/>
+                      <a:ext cx="5692503" cy="5048073"/>
+                    </a:xfrm>
+                    <a:prstGeom prst="rect">
+                      <a:avLst/>
+                    </a:prstGeom>
+                    <a:noFill/>
+                    <a:ln>
+                      <a:noFill/>
+                    </a:ln>
+                  </pic:spPr>
+                </pic:pic>
+              </a:graphicData>
+            </a:graphic>
+          </wp:inline>
+        </w:drawing>
+      </w:r>
+    </w:p>
     <w:p/>
     <w:p/>
     <w:p/>
@@ -2795,31 +3362,8 @@
           <w:sz w:val="28"/>
           <w:szCs w:val="28"/>
         </w:rPr>
-        <w:t xml:space="preserve">Appendix </w:t>
-      </w:r>
-      <w:r>
-        <w:rPr>
-          <w:rFonts w:asciiTheme="majorHAnsi" w:hAnsiTheme="majorHAnsi" w:cstheme="majorHAnsi"/>
-          <w:sz w:val="28"/>
-          <w:szCs w:val="28"/>
-        </w:rPr>
-        <w:t>II</w:t>
-      </w:r>
-      <w:r>
-        <w:rPr>
-          <w:rFonts w:asciiTheme="majorHAnsi" w:hAnsiTheme="majorHAnsi" w:cstheme="majorHAnsi"/>
-          <w:sz w:val="28"/>
-          <w:szCs w:val="28"/>
-        </w:rPr>
-        <w:t xml:space="preserve"> – </w:t>
-      </w:r>
-      <w:r>
-        <w:rPr>
-          <w:rFonts w:asciiTheme="majorHAnsi" w:hAnsiTheme="majorHAnsi" w:cstheme="majorHAnsi"/>
-          <w:sz w:val="28"/>
-          <w:szCs w:val="28"/>
-        </w:rPr>
-        <w:t>Refactoring</w:t>
+        <w:lastRenderedPageBreak/>
+        <w:t>Appendix II – Refactoring</w:t>
       </w:r>
       <w:r>
         <w:rPr>
@@ -2841,7 +3385,6 @@
         <w:gridCol w:w="2746"/>
         <w:gridCol w:w="1837"/>
         <w:gridCol w:w="1735"/>
-        <w:gridCol w:w="1191"/>
       </w:tblGrid>
       <w:tr>
         <w:tc>
@@ -2884,13 +3427,93 @@
             </w:r>
           </w:p>
         </w:tc>
+      </w:tr>
+      <w:tr>
         <w:tc>
           <w:tcPr>
-            <w:tcW w:w="1191" w:type="dxa"/>
+            <w:tcW w:w="1841" w:type="dxa"/>
           </w:tcPr>
           <w:p>
+            <w:pPr>
+              <w:rPr>
+                <w:rFonts w:cstheme="minorHAnsi"/>
+                <w:sz w:val="20"/>
+                <w:szCs w:val="20"/>
+              </w:rPr>
+            </w:pPr>
             <w:r>
-              <w:t>TM</w:t>
+              <w:rPr>
+                <w:rFonts w:cstheme="minorHAnsi"/>
+                <w:sz w:val="20"/>
+                <w:szCs w:val="20"/>
+              </w:rPr>
+              <w:t>Player</w:t>
+            </w:r>
+          </w:p>
+        </w:tc>
+        <w:tc>
+          <w:tcPr>
+            <w:tcW w:w="2746" w:type="dxa"/>
+          </w:tcPr>
+          <w:p>
+            <w:pPr>
+              <w:rPr>
+                <w:rFonts w:cstheme="minorHAnsi"/>
+                <w:sz w:val="20"/>
+                <w:szCs w:val="20"/>
+              </w:rPr>
+            </w:pPr>
+            <w:r>
+              <w:rPr>
+                <w:rFonts w:cstheme="minorHAnsi"/>
+                <w:sz w:val="20"/>
+                <w:szCs w:val="20"/>
+              </w:rPr>
+              <w:t>Changed to abstraction</w:t>
+            </w:r>
+          </w:p>
+        </w:tc>
+        <w:tc>
+          <w:tcPr>
+            <w:tcW w:w="1837" w:type="dxa"/>
+          </w:tcPr>
+          <w:p>
+            <w:pPr>
+              <w:rPr>
+                <w:rFonts w:cstheme="minorHAnsi"/>
+                <w:sz w:val="20"/>
+                <w:szCs w:val="20"/>
+              </w:rPr>
+            </w:pPr>
+            <w:r>
+              <w:rPr>
+                <w:rFonts w:cstheme="minorHAnsi"/>
+                <w:sz w:val="20"/>
+                <w:szCs w:val="20"/>
+              </w:rPr>
+              <w:t>For strategy pattern implementation</w:t>
+            </w:r>
+          </w:p>
+        </w:tc>
+        <w:tc>
+          <w:tcPr>
+            <w:tcW w:w="1735" w:type="dxa"/>
+          </w:tcPr>
+          <w:p>
+            <w:pPr>
+              <w:rPr>
+                <w:rFonts w:cstheme="minorHAnsi"/>
+                <w:sz w:val="20"/>
+                <w:szCs w:val="20"/>
+              </w:rPr>
+            </w:pPr>
+            <w:r>
+              <w:rPr>
+                <w:rFonts w:cstheme="minorHAnsi"/>
+                <w:sz w:val="20"/>
+                <w:szCs w:val="20"/>
+              </w:rPr>
+              <w:t>1</w:t>
             </w:r>
           </w:p>
         </w:tc>
@@ -2903,15 +3526,19 @@
           <w:p>
             <w:pPr>
               <w:rPr>
-                <w:color w:val="385623" w:themeColor="accent6" w:themeShade="80"/>
+                <w:rFonts w:cstheme="minorHAnsi"/>
+                <w:sz w:val="20"/>
+                <w:szCs w:val="20"/>
               </w:rPr>
             </w:pPr>
             <w:proofErr w:type="spellStart"/>
             <w:r>
               <w:rPr>
-                <w:color w:val="385623" w:themeColor="accent6" w:themeShade="80"/>
+                <w:rFonts w:cstheme="minorHAnsi"/>
+                <w:sz w:val="20"/>
+                <w:szCs w:val="20"/>
               </w:rPr>
-              <w:t>UserInputOutput</w:t>
+              <w:t>HumanPlayer</w:t>
             </w:r>
             <w:proofErr w:type="spellEnd"/>
           </w:p>
@@ -2923,14 +3550,18 @@
           <w:p>
             <w:pPr>
               <w:rPr>
-                <w:color w:val="385623" w:themeColor="accent6" w:themeShade="80"/>
+                <w:rFonts w:cstheme="minorHAnsi"/>
+                <w:sz w:val="20"/>
+                <w:szCs w:val="20"/>
               </w:rPr>
             </w:pPr>
             <w:r>
               <w:rPr>
-                <w:color w:val="385623" w:themeColor="accent6" w:themeShade="80"/>
+                <w:rFonts w:cstheme="minorHAnsi"/>
+                <w:sz w:val="20"/>
+                <w:szCs w:val="20"/>
               </w:rPr>
-              <w:t>New singleton for user input, phased approach towards MVC</w:t>
+              <w:t>Concrete implementation of player</w:t>
             </w:r>
           </w:p>
         </w:tc>
@@ -2941,14 +3572,18 @@
           <w:p>
             <w:pPr>
               <w:rPr>
-                <w:color w:val="385623" w:themeColor="accent6" w:themeShade="80"/>
+                <w:rFonts w:cstheme="minorHAnsi"/>
+                <w:sz w:val="20"/>
+                <w:szCs w:val="20"/>
               </w:rPr>
             </w:pPr>
             <w:r>
               <w:rPr>
-                <w:color w:val="385623" w:themeColor="accent6" w:themeShade="80"/>
+                <w:rFonts w:cstheme="minorHAnsi"/>
+                <w:sz w:val="20"/>
+                <w:szCs w:val="20"/>
               </w:rPr>
-              <w:t xml:space="preserve">Retrieve and validate user input </w:t>
+              <w:t>For strategy pattern implementation</w:t>
             </w:r>
           </w:p>
         </w:tc>
@@ -2959,38 +3594,18 @@
           <w:p>
             <w:pPr>
               <w:rPr>
-                <w:color w:val="385623" w:themeColor="accent6" w:themeShade="80"/>
+                <w:rFonts w:cstheme="minorHAnsi"/>
+                <w:sz w:val="20"/>
+                <w:szCs w:val="20"/>
               </w:rPr>
             </w:pPr>
             <w:r>
               <w:rPr>
-                <w:color w:val="385623" w:themeColor="accent6" w:themeShade="80"/>
+                <w:rFonts w:cstheme="minorHAnsi"/>
+                <w:sz w:val="20"/>
+                <w:szCs w:val="20"/>
               </w:rPr>
-              <w:t>1</w:t>
-            </w:r>
-          </w:p>
-        </w:tc>
-        <w:tc>
-          <w:tcPr>
-            <w:tcW w:w="1191" w:type="dxa"/>
-          </w:tcPr>
-          <w:p>
-            <w:pPr>
-              <w:rPr>
-                <w:color w:val="385623" w:themeColor="accent6" w:themeShade="80"/>
-              </w:rPr>
-            </w:pPr>
-            <w:r>
-              <w:rPr>
-                <w:color w:val="385623" w:themeColor="accent6" w:themeShade="80"/>
-              </w:rPr>
-              <w:t>F</w:t>
-            </w:r>
-            <w:r>
-              <w:rPr>
-                <w:color w:val="385623" w:themeColor="accent6" w:themeShade="80"/>
-              </w:rPr>
-              <w:t>areed</w:t>
+              <w:t>2</w:t>
             </w:r>
           </w:p>
         </w:tc>
@@ -3003,15 +3618,21 @@
           <w:p>
             <w:pPr>
               <w:rPr>
-                <w:color w:val="FF0000"/>
+                <w:rFonts w:cstheme="minorHAnsi"/>
+                <w:sz w:val="20"/>
+                <w:szCs w:val="20"/>
               </w:rPr>
             </w:pPr>
+            <w:proofErr w:type="spellStart"/>
             <w:r>
               <w:rPr>
-                <w:color w:val="FF0000"/>
+                <w:rFonts w:cstheme="minorHAnsi"/>
+                <w:sz w:val="20"/>
+                <w:szCs w:val="20"/>
               </w:rPr>
-              <w:t xml:space="preserve">Player </w:t>
+              <w:t>MainDriver</w:t>
             </w:r>
+            <w:proofErr w:type="spellEnd"/>
           </w:p>
         </w:tc>
         <w:tc>
@@ -3021,32 +3642,26 @@
           <w:p>
             <w:pPr>
               <w:rPr>
-                <w:color w:val="FF0000"/>
+                <w:rFonts w:cstheme="minorHAnsi"/>
+                <w:sz w:val="20"/>
+                <w:szCs w:val="20"/>
               </w:rPr>
             </w:pPr>
             <w:r>
               <w:rPr>
-                <w:color w:val="FF0000"/>
+                <w:rFonts w:cstheme="minorHAnsi"/>
+                <w:sz w:val="20"/>
+                <w:szCs w:val="20"/>
               </w:rPr>
-              <w:t>Reinforcement / fortification</w:t>
+              <w:t>Abstraction for tournament/single game</w:t>
             </w:r>
             <w:r>
               <w:rPr>
-                <w:color w:val="FF0000"/>
+                <w:rFonts w:cstheme="minorHAnsi"/>
+                <w:sz w:val="20"/>
+                <w:szCs w:val="20"/>
               </w:rPr>
-              <w:t xml:space="preserve"> (</w:t>
-            </w:r>
-            <w:r>
-              <w:rPr>
-                <w:color w:val="FF0000"/>
-              </w:rPr>
-              <w:t>drop</w:t>
-            </w:r>
-            <w:r>
-              <w:rPr>
-                <w:color w:val="FF0000"/>
-              </w:rPr>
-              <w:t>)</w:t>
+              <w:t xml:space="preserve"> modes</w:t>
             </w:r>
           </w:p>
         </w:tc>
@@ -3057,14 +3672,18 @@
           <w:p>
             <w:pPr>
               <w:rPr>
-                <w:color w:val="FF0000"/>
+                <w:rFonts w:cstheme="minorHAnsi"/>
+                <w:sz w:val="20"/>
+                <w:szCs w:val="20"/>
               </w:rPr>
             </w:pPr>
             <w:r>
               <w:rPr>
-                <w:color w:val="FF0000"/>
+                <w:rFonts w:cstheme="minorHAnsi"/>
+                <w:sz w:val="20"/>
+                <w:szCs w:val="20"/>
               </w:rPr>
-              <w:t>Take out user input</w:t>
+              <w:t>for bridge implementation</w:t>
             </w:r>
           </w:p>
         </w:tc>
@@ -3075,32 +3694,18 @@
           <w:p>
             <w:pPr>
               <w:rPr>
-                <w:color w:val="FF0000"/>
+                <w:rFonts w:cstheme="minorHAnsi"/>
+                <w:sz w:val="20"/>
+                <w:szCs w:val="20"/>
               </w:rPr>
             </w:pPr>
             <w:r>
               <w:rPr>
-                <w:color w:val="FF0000"/>
+                <w:rFonts w:cstheme="minorHAnsi"/>
+                <w:sz w:val="20"/>
+                <w:szCs w:val="20"/>
               </w:rPr>
-              <w:t>Dropped</w:t>
-            </w:r>
-          </w:p>
-        </w:tc>
-        <w:tc>
-          <w:tcPr>
-            <w:tcW w:w="1191" w:type="dxa"/>
-          </w:tcPr>
-          <w:p>
-            <w:pPr>
-              <w:rPr>
-                <w:color w:val="FF0000"/>
-              </w:rPr>
-            </w:pPr>
-            <w:r>
-              <w:rPr>
-                <w:color w:val="FF0000"/>
-              </w:rPr>
-              <w:t>Yash</w:t>
+              <w:t>3</w:t>
             </w:r>
           </w:p>
         </w:tc>
@@ -3113,15 +3718,21 @@
           <w:p>
             <w:pPr>
               <w:rPr>
-                <w:color w:val="385623" w:themeColor="accent6" w:themeShade="80"/>
+                <w:rFonts w:cstheme="minorHAnsi"/>
+                <w:sz w:val="20"/>
+                <w:szCs w:val="20"/>
               </w:rPr>
             </w:pPr>
+            <w:proofErr w:type="spellStart"/>
             <w:r>
               <w:rPr>
-                <w:color w:val="385623" w:themeColor="accent6" w:themeShade="80"/>
+                <w:rFonts w:cstheme="minorHAnsi"/>
+                <w:sz w:val="20"/>
+                <w:szCs w:val="20"/>
               </w:rPr>
-              <w:t xml:space="preserve">Country </w:t>
+              <w:t>GameMainDriver</w:t>
             </w:r>
+            <w:proofErr w:type="spellEnd"/>
           </w:p>
         </w:tc>
         <w:tc>
@@ -3131,14 +3742,18 @@
           <w:p>
             <w:pPr>
               <w:rPr>
-                <w:color w:val="385623" w:themeColor="accent6" w:themeShade="80"/>
+                <w:rFonts w:cstheme="minorHAnsi"/>
+                <w:sz w:val="20"/>
+                <w:szCs w:val="20"/>
               </w:rPr>
             </w:pPr>
             <w:r>
               <w:rPr>
-                <w:color w:val="385623" w:themeColor="accent6" w:themeShade="80"/>
+                <w:rFonts w:cstheme="minorHAnsi"/>
+                <w:sz w:val="20"/>
+                <w:szCs w:val="20"/>
               </w:rPr>
-              <w:t>Constructor</w:t>
+              <w:t>Concrete implementation of Main driver for single game mode</w:t>
             </w:r>
           </w:p>
         </w:tc>
@@ -3149,14 +3764,18 @@
           <w:p>
             <w:pPr>
               <w:rPr>
-                <w:color w:val="385623" w:themeColor="accent6" w:themeShade="80"/>
+                <w:rFonts w:cstheme="minorHAnsi"/>
+                <w:sz w:val="20"/>
+                <w:szCs w:val="20"/>
               </w:rPr>
             </w:pPr>
             <w:r>
               <w:rPr>
-                <w:color w:val="385623" w:themeColor="accent6" w:themeShade="80"/>
+                <w:rFonts w:cstheme="minorHAnsi"/>
+                <w:sz w:val="20"/>
+                <w:szCs w:val="20"/>
               </w:rPr>
-              <w:t>Remove auto view link</w:t>
+              <w:t>For single game mode</w:t>
             </w:r>
           </w:p>
         </w:tc>
@@ -3167,38 +3786,18 @@
           <w:p>
             <w:pPr>
               <w:rPr>
-                <w:color w:val="385623" w:themeColor="accent6" w:themeShade="80"/>
+                <w:rFonts w:cstheme="minorHAnsi"/>
+                <w:sz w:val="20"/>
+                <w:szCs w:val="20"/>
               </w:rPr>
             </w:pPr>
             <w:r>
               <w:rPr>
-                <w:color w:val="385623" w:themeColor="accent6" w:themeShade="80"/>
+                <w:rFonts w:cstheme="minorHAnsi"/>
+                <w:sz w:val="20"/>
+                <w:szCs w:val="20"/>
               </w:rPr>
-              <w:t>2</w:t>
-            </w:r>
-          </w:p>
-        </w:tc>
-        <w:tc>
-          <w:tcPr>
-            <w:tcW w:w="1191" w:type="dxa"/>
-          </w:tcPr>
-          <w:p>
-            <w:pPr>
-              <w:rPr>
-                <w:color w:val="385623" w:themeColor="accent6" w:themeShade="80"/>
-              </w:rPr>
-            </w:pPr>
-            <w:r>
-              <w:rPr>
-                <w:color w:val="385623" w:themeColor="accent6" w:themeShade="80"/>
-              </w:rPr>
-              <w:t>F</w:t>
-            </w:r>
-            <w:r>
-              <w:rPr>
-                <w:color w:val="385623" w:themeColor="accent6" w:themeShade="80"/>
-              </w:rPr>
-              <w:t>areed</w:t>
+              <w:t>4</w:t>
             </w:r>
           </w:p>
         </w:tc>
@@ -3211,315 +3810,19 @@
           <w:p>
             <w:pPr>
               <w:rPr>
-                <w:color w:val="385623" w:themeColor="accent6" w:themeShade="80"/>
-              </w:rPr>
-            </w:pPr>
-            <w:r>
-              <w:rPr>
-                <w:color w:val="385623" w:themeColor="accent6" w:themeShade="80"/>
-              </w:rPr>
-              <w:t>Country</w:t>
-            </w:r>
-          </w:p>
-        </w:tc>
-        <w:tc>
-          <w:tcPr>
-            <w:tcW w:w="2746" w:type="dxa"/>
-          </w:tcPr>
-          <w:p>
-            <w:pPr>
-              <w:rPr>
-                <w:color w:val="385623" w:themeColor="accent6" w:themeShade="80"/>
-              </w:rPr>
-            </w:pPr>
-            <w:r>
-              <w:rPr>
-                <w:color w:val="385623" w:themeColor="accent6" w:themeShade="80"/>
-              </w:rPr>
-              <w:t>Constructor</w:t>
-            </w:r>
-          </w:p>
-        </w:tc>
-        <w:tc>
-          <w:tcPr>
-            <w:tcW w:w="1837" w:type="dxa"/>
-          </w:tcPr>
-          <w:p>
-            <w:pPr>
-              <w:rPr>
-                <w:color w:val="385623" w:themeColor="accent6" w:themeShade="80"/>
-              </w:rPr>
-            </w:pPr>
-            <w:r>
-              <w:rPr>
-                <w:color w:val="385623" w:themeColor="accent6" w:themeShade="80"/>
-              </w:rPr>
-              <w:t>Remove validate map input (should be prior constructing the country)</w:t>
-            </w:r>
-          </w:p>
-        </w:tc>
-        <w:tc>
-          <w:tcPr>
-            <w:tcW w:w="1735" w:type="dxa"/>
-          </w:tcPr>
-          <w:p>
-            <w:pPr>
-              <w:rPr>
-                <w:color w:val="385623" w:themeColor="accent6" w:themeShade="80"/>
-              </w:rPr>
-            </w:pPr>
-            <w:r>
-              <w:rPr>
-                <w:color w:val="385623" w:themeColor="accent6" w:themeShade="80"/>
-              </w:rPr>
-              <w:t>3</w:t>
-            </w:r>
-          </w:p>
-        </w:tc>
-        <w:tc>
-          <w:tcPr>
-            <w:tcW w:w="1191" w:type="dxa"/>
-          </w:tcPr>
-          <w:p>
-            <w:pPr>
-              <w:rPr>
-                <w:color w:val="385623" w:themeColor="accent6" w:themeShade="80"/>
-              </w:rPr>
-            </w:pPr>
-            <w:r>
-              <w:rPr>
-                <w:color w:val="385623" w:themeColor="accent6" w:themeShade="80"/>
-              </w:rPr>
-              <w:t>F</w:t>
-            </w:r>
-            <w:r>
-              <w:rPr>
-                <w:color w:val="385623" w:themeColor="accent6" w:themeShade="80"/>
-              </w:rPr>
-              <w:t>areed</w:t>
-            </w:r>
-          </w:p>
-        </w:tc>
-      </w:tr>
-      <w:tr>
-        <w:tc>
-          <w:tcPr>
-            <w:tcW w:w="1841" w:type="dxa"/>
-          </w:tcPr>
-          <w:p>
-            <w:pPr>
-              <w:rPr>
-                <w:color w:val="FF0000"/>
-              </w:rPr>
-            </w:pPr>
-            <w:r>
-              <w:rPr>
-                <w:color w:val="FF0000"/>
-              </w:rPr>
-              <w:t>Graph</w:t>
-            </w:r>
-          </w:p>
-        </w:tc>
-        <w:tc>
-          <w:tcPr>
-            <w:tcW w:w="2746" w:type="dxa"/>
-          </w:tcPr>
-          <w:p>
-            <w:pPr>
-              <w:rPr>
-                <w:color w:val="FF0000"/>
-              </w:rPr>
-            </w:pPr>
-            <w:r>
-              <w:rPr>
-                <w:color w:val="FF0000"/>
-              </w:rPr>
-              <w:t>V</w:t>
-            </w:r>
-            <w:r>
-              <w:rPr>
-                <w:color w:val="FF0000"/>
-              </w:rPr>
-              <w:t>iewgraph</w:t>
-            </w:r>
-          </w:p>
-        </w:tc>
-        <w:tc>
-          <w:tcPr>
-            <w:tcW w:w="1837" w:type="dxa"/>
-          </w:tcPr>
-          <w:p>
-            <w:pPr>
-              <w:rPr>
-                <w:color w:val="FF0000"/>
-              </w:rPr>
-            </w:pPr>
-            <w:r>
-              <w:rPr>
-                <w:color w:val="FF0000"/>
-              </w:rPr>
-              <w:t>Double check graph could be displayed in better way</w:t>
-            </w:r>
-          </w:p>
-        </w:tc>
-        <w:tc>
-          <w:tcPr>
-            <w:tcW w:w="1735" w:type="dxa"/>
-          </w:tcPr>
-          <w:p>
-            <w:pPr>
-              <w:rPr>
-                <w:color w:val="FF0000"/>
-              </w:rPr>
-            </w:pPr>
-            <w:r>
-              <w:rPr>
-                <w:color w:val="FF0000"/>
-              </w:rPr>
-              <w:t>Dropped</w:t>
-            </w:r>
-          </w:p>
-        </w:tc>
-        <w:tc>
-          <w:tcPr>
-            <w:tcW w:w="1191" w:type="dxa"/>
-          </w:tcPr>
-          <w:p>
-            <w:pPr>
-              <w:rPr>
-                <w:color w:val="FF0000"/>
-              </w:rPr>
-            </w:pPr>
-            <w:r>
-              <w:rPr>
-                <w:color w:val="FF0000"/>
-              </w:rPr>
-              <w:t>F</w:t>
-            </w:r>
-            <w:r>
-              <w:rPr>
-                <w:color w:val="FF0000"/>
-              </w:rPr>
-              <w:t>areed</w:t>
-            </w:r>
-          </w:p>
-        </w:tc>
-      </w:tr>
-      <w:tr>
-        <w:tc>
-          <w:tcPr>
-            <w:tcW w:w="1841" w:type="dxa"/>
-          </w:tcPr>
-          <w:p>
-            <w:pPr>
-              <w:rPr>
-                <w:color w:val="385623" w:themeColor="accent6" w:themeShade="80"/>
-              </w:rPr>
-            </w:pPr>
-            <w:r>
-              <w:rPr>
-                <w:color w:val="385623" w:themeColor="accent6" w:themeShade="80"/>
-              </w:rPr>
-              <w:t>Continent</w:t>
-            </w:r>
-          </w:p>
-        </w:tc>
-        <w:tc>
-          <w:tcPr>
-            <w:tcW w:w="2746" w:type="dxa"/>
-          </w:tcPr>
-          <w:p>
-            <w:pPr>
-              <w:rPr>
-                <w:color w:val="385623" w:themeColor="accent6" w:themeShade="80"/>
-              </w:rPr>
-            </w:pPr>
-            <w:r>
-              <w:rPr>
-                <w:color w:val="385623" w:themeColor="accent6" w:themeShade="80"/>
-              </w:rPr>
-              <w:t>Data member/ constructor</w:t>
-            </w:r>
-          </w:p>
-        </w:tc>
-        <w:tc>
-          <w:tcPr>
-            <w:tcW w:w="1837" w:type="dxa"/>
-          </w:tcPr>
-          <w:p>
-            <w:pPr>
-              <w:rPr>
-                <w:color w:val="385623" w:themeColor="accent6" w:themeShade="80"/>
-              </w:rPr>
-            </w:pPr>
-            <w:r>
-              <w:rPr>
-                <w:color w:val="385623" w:themeColor="accent6" w:themeShade="80"/>
-              </w:rPr>
-              <w:t>Remove validate data, should be checked prior creating object.</w:t>
-            </w:r>
-          </w:p>
-        </w:tc>
-        <w:tc>
-          <w:tcPr>
-            <w:tcW w:w="1735" w:type="dxa"/>
-          </w:tcPr>
-          <w:p>
-            <w:pPr>
-              <w:rPr>
-                <w:color w:val="385623" w:themeColor="accent6" w:themeShade="80"/>
-              </w:rPr>
-            </w:pPr>
-            <w:r>
-              <w:rPr>
-                <w:color w:val="385623" w:themeColor="accent6" w:themeShade="80"/>
-              </w:rPr>
-              <w:t>4</w:t>
-            </w:r>
-          </w:p>
-        </w:tc>
-        <w:tc>
-          <w:tcPr>
-            <w:tcW w:w="1191" w:type="dxa"/>
-          </w:tcPr>
-          <w:p>
-            <w:pPr>
-              <w:rPr>
-                <w:color w:val="385623" w:themeColor="accent6" w:themeShade="80"/>
-              </w:rPr>
-            </w:pPr>
-            <w:r>
-              <w:rPr>
-                <w:color w:val="385623" w:themeColor="accent6" w:themeShade="80"/>
-              </w:rPr>
-              <w:t>F</w:t>
-            </w:r>
-            <w:r>
-              <w:rPr>
-                <w:color w:val="385623" w:themeColor="accent6" w:themeShade="80"/>
-              </w:rPr>
-              <w:t>areed</w:t>
-            </w:r>
-          </w:p>
-        </w:tc>
-      </w:tr>
-      <w:tr>
-        <w:tc>
-          <w:tcPr>
-            <w:tcW w:w="1841" w:type="dxa"/>
-          </w:tcPr>
-          <w:p>
-            <w:pPr>
-              <w:rPr>
-                <w:color w:val="385623" w:themeColor="accent6" w:themeShade="80"/>
+                <w:rFonts w:cstheme="minorHAnsi"/>
+                <w:sz w:val="20"/>
+                <w:szCs w:val="20"/>
               </w:rPr>
             </w:pPr>
             <w:proofErr w:type="spellStart"/>
             <w:r>
               <w:rPr>
-                <w:color w:val="385623" w:themeColor="accent6" w:themeShade="80"/>
+                <w:rFonts w:cstheme="minorHAnsi"/>
+                <w:sz w:val="20"/>
+                <w:szCs w:val="20"/>
               </w:rPr>
-              <w:t>ValidateUserInput</w:t>
+              <w:t>turnInCards</w:t>
             </w:r>
             <w:proofErr w:type="spellEnd"/>
           </w:p>
@@ -3531,26 +3834,18 @@
           <w:p>
             <w:pPr>
               <w:rPr>
-                <w:color w:val="385623" w:themeColor="accent6" w:themeShade="80"/>
+                <w:rFonts w:cstheme="minorHAnsi"/>
+                <w:sz w:val="20"/>
+                <w:szCs w:val="20"/>
               </w:rPr>
             </w:pPr>
             <w:r>
               <w:rPr>
-                <w:color w:val="385623" w:themeColor="accent6" w:themeShade="80"/>
+                <w:rFonts w:cstheme="minorHAnsi"/>
+                <w:sz w:val="20"/>
+                <w:szCs w:val="20"/>
               </w:rPr>
-              <w:t xml:space="preserve">New class provides validation (text only, number </w:t>
-            </w:r>
-            <w:r>
-              <w:rPr>
-                <w:color w:val="385623" w:themeColor="accent6" w:themeShade="80"/>
-              </w:rPr>
-              <w:t>only,</w:t>
-            </w:r>
-            <w:r>
-              <w:rPr>
-                <w:color w:val="385623" w:themeColor="accent6" w:themeShade="80"/>
-              </w:rPr>
-              <w:t xml:space="preserve"> alphanumeric) no nulls are accepted</w:t>
+              <w:t>Moved to player</w:t>
             </w:r>
           </w:p>
         </w:tc>
@@ -3561,14 +3856,18 @@
           <w:p>
             <w:pPr>
               <w:rPr>
-                <w:color w:val="385623" w:themeColor="accent6" w:themeShade="80"/>
+                <w:rFonts w:cstheme="minorHAnsi"/>
+                <w:sz w:val="20"/>
+                <w:szCs w:val="20"/>
               </w:rPr>
             </w:pPr>
             <w:r>
               <w:rPr>
-                <w:color w:val="385623" w:themeColor="accent6" w:themeShade="80"/>
+                <w:rFonts w:cstheme="minorHAnsi"/>
+                <w:sz w:val="20"/>
+                <w:szCs w:val="20"/>
               </w:rPr>
-              <w:t>New class provides validation</w:t>
+              <w:t>Moved to player as no views are needed in tournament mode</w:t>
             </w:r>
           </w:p>
         </w:tc>
@@ -3579,459 +3878,27 @@
           <w:p>
             <w:pPr>
               <w:rPr>
-                <w:color w:val="385623" w:themeColor="accent6" w:themeShade="80"/>
+                <w:rFonts w:cstheme="minorHAnsi"/>
+                <w:sz w:val="20"/>
+                <w:szCs w:val="20"/>
               </w:rPr>
             </w:pPr>
             <w:r>
               <w:rPr>
-                <w:color w:val="385623" w:themeColor="accent6" w:themeShade="80"/>
+                <w:rFonts w:cstheme="minorHAnsi"/>
+                <w:sz w:val="20"/>
+                <w:szCs w:val="20"/>
               </w:rPr>
               <w:t>5</w:t>
             </w:r>
           </w:p>
         </w:tc>
-        <w:tc>
-          <w:tcPr>
-            <w:tcW w:w="1191" w:type="dxa"/>
-          </w:tcPr>
-          <w:p>
-            <w:pPr>
-              <w:rPr>
-                <w:color w:val="385623" w:themeColor="accent6" w:themeShade="80"/>
-              </w:rPr>
-            </w:pPr>
-            <w:r>
-              <w:rPr>
-                <w:color w:val="385623" w:themeColor="accent6" w:themeShade="80"/>
-              </w:rPr>
-              <w:t>Fareed</w:t>
-            </w:r>
-          </w:p>
-        </w:tc>
-      </w:tr>
-      <w:tr>
-        <w:tc>
-          <w:tcPr>
-            <w:tcW w:w="1841" w:type="dxa"/>
-          </w:tcPr>
-          <w:p>
-            <w:pPr>
-              <w:rPr>
-                <w:color w:val="385623" w:themeColor="accent6" w:themeShade="80"/>
-              </w:rPr>
-            </w:pPr>
-            <w:r>
-              <w:rPr>
-                <w:color w:val="385623" w:themeColor="accent6" w:themeShade="80"/>
-              </w:rPr>
-              <w:t>Player</w:t>
-            </w:r>
-          </w:p>
-        </w:tc>
-        <w:tc>
-          <w:tcPr>
-            <w:tcW w:w="2746" w:type="dxa"/>
-          </w:tcPr>
-          <w:p>
-            <w:pPr>
-              <w:rPr>
-                <w:color w:val="385623" w:themeColor="accent6" w:themeShade="80"/>
-              </w:rPr>
-            </w:pPr>
-            <w:r>
-              <w:rPr>
-                <w:color w:val="385623" w:themeColor="accent6" w:themeShade="80"/>
-              </w:rPr>
-              <w:t>Remove validate input method</w:t>
-            </w:r>
-          </w:p>
-        </w:tc>
-        <w:tc>
-          <w:tcPr>
-            <w:tcW w:w="1837" w:type="dxa"/>
-          </w:tcPr>
-          <w:p>
-            <w:pPr>
-              <w:rPr>
-                <w:color w:val="385623" w:themeColor="accent6" w:themeShade="80"/>
-              </w:rPr>
-            </w:pPr>
-            <w:r>
-              <w:rPr>
-                <w:color w:val="385623" w:themeColor="accent6" w:themeShade="80"/>
-              </w:rPr>
-              <w:t>To be replaced with the new class</w:t>
-            </w:r>
-          </w:p>
-        </w:tc>
-        <w:tc>
-          <w:tcPr>
-            <w:tcW w:w="1735" w:type="dxa"/>
-          </w:tcPr>
-          <w:p>
-            <w:pPr>
-              <w:rPr>
-                <w:color w:val="385623" w:themeColor="accent6" w:themeShade="80"/>
-              </w:rPr>
-            </w:pPr>
-            <w:r>
-              <w:rPr>
-                <w:color w:val="385623" w:themeColor="accent6" w:themeShade="80"/>
-              </w:rPr>
-              <w:t>8</w:t>
-            </w:r>
-          </w:p>
-        </w:tc>
-        <w:tc>
-          <w:tcPr>
-            <w:tcW w:w="1191" w:type="dxa"/>
-          </w:tcPr>
-          <w:p>
-            <w:pPr>
-              <w:rPr>
-                <w:color w:val="385623" w:themeColor="accent6" w:themeShade="80"/>
-              </w:rPr>
-            </w:pPr>
-            <w:r>
-              <w:rPr>
-                <w:color w:val="385623" w:themeColor="accent6" w:themeShade="80"/>
-              </w:rPr>
-              <w:t>Yash</w:t>
-            </w:r>
-          </w:p>
-        </w:tc>
-      </w:tr>
-      <w:tr>
-        <w:tc>
-          <w:tcPr>
-            <w:tcW w:w="1841" w:type="dxa"/>
-          </w:tcPr>
-          <w:p>
-            <w:pPr>
-              <w:rPr>
-                <w:color w:val="385623" w:themeColor="accent6" w:themeShade="80"/>
-              </w:rPr>
-            </w:pPr>
-            <w:r>
-              <w:rPr>
-                <w:color w:val="385623" w:themeColor="accent6" w:themeShade="80"/>
-              </w:rPr>
-              <w:t>Player</w:t>
-            </w:r>
-          </w:p>
-        </w:tc>
-        <w:tc>
-          <w:tcPr>
-            <w:tcW w:w="2746" w:type="dxa"/>
-          </w:tcPr>
-          <w:p>
-            <w:pPr>
-              <w:rPr>
-                <w:color w:val="385623" w:themeColor="accent6" w:themeShade="80"/>
-              </w:rPr>
-            </w:pPr>
-            <w:r>
-              <w:rPr>
-                <w:color w:val="385623" w:themeColor="accent6" w:themeShade="80"/>
-              </w:rPr>
-              <w:t xml:space="preserve">Fortification, </w:t>
-            </w:r>
-            <w:r>
-              <w:rPr>
-                <w:color w:val="385623" w:themeColor="accent6" w:themeShade="80"/>
-              </w:rPr>
-              <w:t xml:space="preserve">distribute armies, </w:t>
-            </w:r>
-            <w:r>
-              <w:rPr>
-                <w:color w:val="385623" w:themeColor="accent6" w:themeShade="80"/>
-              </w:rPr>
-              <w:t>(not needed)</w:t>
-            </w:r>
-          </w:p>
-        </w:tc>
-        <w:tc>
-          <w:tcPr>
-            <w:tcW w:w="1837" w:type="dxa"/>
-          </w:tcPr>
-          <w:p>
-            <w:pPr>
-              <w:rPr>
-                <w:color w:val="385623" w:themeColor="accent6" w:themeShade="80"/>
-              </w:rPr>
-            </w:pPr>
-            <w:r>
-              <w:rPr>
-                <w:color w:val="385623" w:themeColor="accent6" w:themeShade="80"/>
-              </w:rPr>
-              <w:t>To remove getting user input.</w:t>
-            </w:r>
-          </w:p>
-        </w:tc>
-        <w:tc>
-          <w:tcPr>
-            <w:tcW w:w="1735" w:type="dxa"/>
-          </w:tcPr>
-          <w:p>
-            <w:pPr>
-              <w:rPr>
-                <w:color w:val="385623" w:themeColor="accent6" w:themeShade="80"/>
-              </w:rPr>
-            </w:pPr>
-            <w:r>
-              <w:rPr>
-                <w:color w:val="385623" w:themeColor="accent6" w:themeShade="80"/>
-              </w:rPr>
-              <w:t>9</w:t>
-            </w:r>
-          </w:p>
-        </w:tc>
-        <w:tc>
-          <w:tcPr>
-            <w:tcW w:w="1191" w:type="dxa"/>
-          </w:tcPr>
-          <w:p>
-            <w:pPr>
-              <w:rPr>
-                <w:color w:val="385623" w:themeColor="accent6" w:themeShade="80"/>
-              </w:rPr>
-            </w:pPr>
-            <w:r>
-              <w:rPr>
-                <w:color w:val="385623" w:themeColor="accent6" w:themeShade="80"/>
-              </w:rPr>
-              <w:t>Yash</w:t>
-            </w:r>
-          </w:p>
-        </w:tc>
-      </w:tr>
-      <w:tr>
-        <w:tc>
-          <w:tcPr>
-            <w:tcW w:w="1841" w:type="dxa"/>
-          </w:tcPr>
-          <w:p>
-            <w:pPr>
-              <w:rPr>
-                <w:color w:val="385623" w:themeColor="accent6" w:themeShade="80"/>
-              </w:rPr>
-            </w:pPr>
-            <w:r>
-              <w:rPr>
-                <w:color w:val="385623" w:themeColor="accent6" w:themeShade="80"/>
-              </w:rPr>
-              <w:t>Hand</w:t>
-            </w:r>
-          </w:p>
-        </w:tc>
-        <w:tc>
-          <w:tcPr>
-            <w:tcW w:w="2746" w:type="dxa"/>
-          </w:tcPr>
-          <w:p>
-            <w:pPr>
-              <w:rPr>
-                <w:color w:val="385623" w:themeColor="accent6" w:themeShade="80"/>
-              </w:rPr>
-            </w:pPr>
-            <w:r>
-              <w:rPr>
-                <w:color w:val="385623" w:themeColor="accent6" w:themeShade="80"/>
-              </w:rPr>
-              <w:t xml:space="preserve">Review and test with card and deck of cards, add to string method </w:t>
-            </w:r>
-            <w:r>
-              <w:rPr>
-                <w:color w:val="385623" w:themeColor="accent6" w:themeShade="80"/>
-              </w:rPr>
-              <w:t xml:space="preserve">overriding Object, </w:t>
-            </w:r>
-          </w:p>
-        </w:tc>
-        <w:tc>
-          <w:tcPr>
-            <w:tcW w:w="1837" w:type="dxa"/>
-          </w:tcPr>
-          <w:p>
-            <w:pPr>
-              <w:rPr>
-                <w:color w:val="385623" w:themeColor="accent6" w:themeShade="80"/>
-              </w:rPr>
-            </w:pPr>
-          </w:p>
-        </w:tc>
-        <w:tc>
-          <w:tcPr>
-            <w:tcW w:w="1735" w:type="dxa"/>
-          </w:tcPr>
-          <w:p>
-            <w:pPr>
-              <w:rPr>
-                <w:color w:val="385623" w:themeColor="accent6" w:themeShade="80"/>
-              </w:rPr>
-            </w:pPr>
-            <w:r>
-              <w:rPr>
-                <w:color w:val="385623" w:themeColor="accent6" w:themeShade="80"/>
-              </w:rPr>
-              <w:t>6</w:t>
-            </w:r>
-          </w:p>
-        </w:tc>
-        <w:tc>
-          <w:tcPr>
-            <w:tcW w:w="1191" w:type="dxa"/>
-          </w:tcPr>
-          <w:p>
-            <w:pPr>
-              <w:rPr>
-                <w:color w:val="385623" w:themeColor="accent6" w:themeShade="80"/>
-              </w:rPr>
-            </w:pPr>
-            <w:r>
-              <w:rPr>
-                <w:color w:val="385623" w:themeColor="accent6" w:themeShade="80"/>
-              </w:rPr>
-              <w:t>Yash</w:t>
-            </w:r>
-          </w:p>
-        </w:tc>
-      </w:tr>
-      <w:tr>
-        <w:tc>
-          <w:tcPr>
-            <w:tcW w:w="1841" w:type="dxa"/>
-          </w:tcPr>
-          <w:p>
-            <w:pPr>
-              <w:rPr>
-                <w:color w:val="385623" w:themeColor="accent6" w:themeShade="80"/>
-              </w:rPr>
-            </w:pPr>
-            <w:r>
-              <w:rPr>
-                <w:color w:val="385623" w:themeColor="accent6" w:themeShade="80"/>
-              </w:rPr>
-              <w:t>Consolidate to utility package</w:t>
-            </w:r>
-          </w:p>
-        </w:tc>
-        <w:tc>
-          <w:tcPr>
-            <w:tcW w:w="2746" w:type="dxa"/>
-          </w:tcPr>
-          <w:p>
-            <w:pPr>
-              <w:rPr>
-                <w:color w:val="385623" w:themeColor="accent6" w:themeShade="80"/>
-              </w:rPr>
-            </w:pPr>
-            <w:r>
-              <w:rPr>
-                <w:color w:val="385623" w:themeColor="accent6" w:themeShade="80"/>
-              </w:rPr>
-              <w:t>To restructure packages</w:t>
-            </w:r>
-          </w:p>
-        </w:tc>
-        <w:tc>
-          <w:tcPr>
-            <w:tcW w:w="1837" w:type="dxa"/>
-          </w:tcPr>
-          <w:p>
-            <w:pPr>
-              <w:rPr>
-                <w:color w:val="385623" w:themeColor="accent6" w:themeShade="80"/>
-              </w:rPr>
-            </w:pPr>
-            <w:r>
-              <w:rPr>
-                <w:color w:val="385623" w:themeColor="accent6" w:themeShade="80"/>
-              </w:rPr>
-              <w:t>Package restructuring</w:t>
-            </w:r>
-          </w:p>
-        </w:tc>
-        <w:tc>
-          <w:tcPr>
-            <w:tcW w:w="1735" w:type="dxa"/>
-          </w:tcPr>
-          <w:p>
-            <w:pPr>
-              <w:rPr>
-                <w:color w:val="385623" w:themeColor="accent6" w:themeShade="80"/>
-              </w:rPr>
-            </w:pPr>
-            <w:r>
-              <w:rPr>
-                <w:color w:val="385623" w:themeColor="accent6" w:themeShade="80"/>
-              </w:rPr>
-              <w:t>7</w:t>
-            </w:r>
-          </w:p>
-        </w:tc>
-        <w:tc>
-          <w:tcPr>
-            <w:tcW w:w="1191" w:type="dxa"/>
-          </w:tcPr>
-          <w:p>
-            <w:pPr>
-              <w:rPr>
-                <w:color w:val="385623" w:themeColor="accent6" w:themeShade="80"/>
-              </w:rPr>
-            </w:pPr>
-            <w:r>
-              <w:rPr>
-                <w:color w:val="385623" w:themeColor="accent6" w:themeShade="80"/>
-              </w:rPr>
-              <w:t>F</w:t>
-            </w:r>
-            <w:r>
-              <w:rPr>
-                <w:color w:val="385623" w:themeColor="accent6" w:themeShade="80"/>
-              </w:rPr>
-              <w:t>areed</w:t>
-            </w:r>
-          </w:p>
-        </w:tc>
-      </w:tr>
-      <w:tr>
-        <w:tc>
-          <w:tcPr>
-            <w:tcW w:w="1841" w:type="dxa"/>
-          </w:tcPr>
-          <w:p/>
-        </w:tc>
-        <w:tc>
-          <w:tcPr>
-            <w:tcW w:w="2746" w:type="dxa"/>
-          </w:tcPr>
-          <w:p/>
-        </w:tc>
-        <w:tc>
-          <w:tcPr>
-            <w:tcW w:w="1837" w:type="dxa"/>
-          </w:tcPr>
-          <w:p/>
-        </w:tc>
-        <w:tc>
-          <w:tcPr>
-            <w:tcW w:w="1735" w:type="dxa"/>
-          </w:tcPr>
-          <w:p/>
-        </w:tc>
-        <w:tc>
-          <w:tcPr>
-            <w:tcW w:w="1191" w:type="dxa"/>
-          </w:tcPr>
-          <w:p/>
-        </w:tc>
       </w:tr>
     </w:tbl>
     <w:p/>
     <w:sectPr>
-      <w:headerReference w:type="default" r:id="rId12"/>
-      <w:footerReference w:type="default" r:id="rId13"/>
+      <w:headerReference w:type="default" r:id="rId13"/>
+      <w:footerReference w:type="default" r:id="rId14"/>
       <w:pgSz w:w="12240" w:h="15840"/>
       <w:pgMar w:top="1440" w:right="1440" w:bottom="1440" w:left="1440" w:header="720" w:footer="720" w:gutter="0"/>
       <w:pgNumType w:start="0"/>
@@ -4100,7 +3967,16 @@
               <w:pStyle w:val="Footer"/>
             </w:pPr>
             <w:r>
-              <w:t>13-Feb-19</w:t>
+              <w:t>09</w:t>
+            </w:r>
+            <w:r>
+              <w:t>-</w:t>
+            </w:r>
+            <w:r>
+              <w:t>Apr</w:t>
+            </w:r>
+            <w:r>
+              <w:t>-19</w:t>
             </w:r>
             <w:r>
               <w:tab/>
@@ -4260,15 +4136,7 @@
         <w:sz w:val="16"/>
         <w:szCs w:val="16"/>
       </w:rPr>
-      <w:t>2</w:t>
-    </w:r>
-    <w:r>
-      <w:rPr>
-        <w:rFonts w:eastAsiaTheme="minorHAnsi"/>
-        <w:sz w:val="16"/>
-        <w:szCs w:val="16"/>
-      </w:rPr>
-      <w:t xml:space="preserve"> </w:t>
+      <w:t>3</w:t>
     </w:r>
     <w:r>
       <w:rPr>
@@ -6082,7 +5950,7 @@
 </file>
 
 <file path=customXml/itemProps2.xml><?xml version="1.0" encoding="utf-8"?>
-<ds:datastoreItem xmlns:ds="http://schemas.openxmlformats.org/officeDocument/2006/customXml" ds:itemID="{E56906F5-7FEE-4031-AE7C-A668F899DB36}">
+<ds:datastoreItem xmlns:ds="http://schemas.openxmlformats.org/officeDocument/2006/customXml" ds:itemID="{1F88033E-2F0C-4100-9D3C-2E6E58B1A1AA}">
   <ds:schemaRefs>
     <ds:schemaRef ds:uri="http://schemas.openxmlformats.org/officeDocument/2006/bibliography"/>
   </ds:schemaRefs>

</xml_diff>